<commit_message>
Sửa use case và class diagram trong file SRS
</commit_message>
<xml_diff>
--- a/3_SRS/verFinal/17_3_ApplicationDevelopment_SRS_verFinal.docx
+++ b/3_SRS/verFinal/17_3_ApplicationDevelopment_SRS_verFinal.docx
@@ -240,7 +240,6 @@
             <w:dataBinding w:prefixMappings="xmlns:ns0='http://purl.org/dc/elements/1.1/' xmlns:ns1='http://schemas.openxmlformats.org/package/2006/metadata/core-properties' " w:xpath="/ns1:coreProperties[1]/ns0:title[1]" w:storeItemID="{6C3C8BC8-F283-45AE-878A-BAB7291924A1}"/>
             <w:text/>
           </w:sdtPr>
-          <w:sdtEndPr/>
           <w:sdtContent>
             <w:p>
               <w:pPr>
@@ -335,7 +334,6 @@
             <w:dataBinding w:prefixMappings="xmlns:ns0='http://purl.org/dc/elements/1.1/' xmlns:ns1='http://schemas.openxmlformats.org/package/2006/metadata/core-properties' " w:xpath="/ns1:coreProperties[1]/ns0:subject[1]" w:storeItemID="{6C3C8BC8-F283-45AE-878A-BAB7291924A1}"/>
             <w:text/>
           </w:sdtPr>
-          <w:sdtEndPr/>
           <w:sdtContent>
             <w:p>
               <w:pPr>
@@ -462,7 +460,6 @@
                                     <w:calendar w:val="gregorian"/>
                                   </w:date>
                                 </w:sdtPr>
-                                <w:sdtEndPr/>
                                 <w:sdtContent>
                                   <w:p>
                                     <w:pPr>
@@ -544,7 +541,6 @@
                                     <w:dataBinding w:prefixMappings="xmlns:ns0='http://schemas.openxmlformats.org/officeDocument/2006/extended-properties' " w:xpath="/ns0:Properties[1]/ns0:Company[1]" w:storeItemID="{6668398D-A668-4E3E-A5EB-62B293D839F1}"/>
                                     <w:text/>
                                   </w:sdtPr>
-                                  <w:sdtEndPr/>
                                   <w:sdtContent>
                                     <w:r>
                                       <w:rPr>
@@ -580,7 +576,6 @@
                                     <w:dataBinding w:prefixMappings="xmlns:ns0='http://schemas.microsoft.com/office/2006/coverPageProps' " w:xpath="/ns0:CoverPageProperties[1]/ns0:CompanyAddress[1]" w:storeItemID="{55AF091B-3C7A-41E3-B477-F2FDAA23CFDA}"/>
                                     <w:text/>
                                   </w:sdtPr>
-                                  <w:sdtEndPr/>
                                   <w:sdtContent>
                                     <w:r>
                                       <w:rPr>
@@ -642,7 +637,6 @@
                               <w:calendar w:val="gregorian"/>
                             </w:date>
                           </w:sdtPr>
-                          <w:sdtEndPr/>
                           <w:sdtContent>
                             <w:p>
                               <w:pPr>
@@ -724,7 +718,6 @@
                               <w:dataBinding w:prefixMappings="xmlns:ns0='http://schemas.openxmlformats.org/officeDocument/2006/extended-properties' " w:xpath="/ns0:Properties[1]/ns0:Company[1]" w:storeItemID="{6668398D-A668-4E3E-A5EB-62B293D839F1}"/>
                               <w:text/>
                             </w:sdtPr>
-                            <w:sdtEndPr/>
                             <w:sdtContent>
                               <w:r>
                                 <w:rPr>
@@ -760,7 +753,6 @@
                               <w:dataBinding w:prefixMappings="xmlns:ns0='http://schemas.microsoft.com/office/2006/coverPageProps' " w:xpath="/ns0:CoverPageProperties[1]/ns0:CompanyAddress[1]" w:storeItemID="{55AF091B-3C7A-41E3-B477-F2FDAA23CFDA}"/>
                               <w:text/>
                             </w:sdtPr>
-                            <w:sdtEndPr/>
                             <w:sdtContent>
                               <w:r>
                                 <w:rPr>
@@ -5524,7 +5516,6 @@
     <w:p>
       <w:pPr>
         <w:spacing w:after="120" w:line="240" w:lineRule="auto"/>
-        <w:ind w:left="-630"/>
         <w:rPr>
           <w:rFonts w:ascii="Times New Roman" w:hAnsi="Times New Roman" w:cs="Times New Roman"/>
           <w:i/>
@@ -5538,10 +5529,10 @@
           <w:noProof/>
         </w:rPr>
         <w:drawing>
-          <wp:inline distT="0" distB="0" distL="0" distR="0" wp14:anchorId="7A83AE10" wp14:editId="0ACA070A">
-            <wp:extent cx="7044267" cy="4616725"/>
-            <wp:effectExtent l="0" t="0" r="4445" b="0"/>
-            <wp:docPr id="1477226134" name="Picture 1" descr="A diagram of a company&#10;&#10;Description automatically generated"/>
+          <wp:inline distT="0" distB="0" distL="0" distR="0" wp14:anchorId="04694A6B" wp14:editId="22A23566">
+            <wp:extent cx="6507480" cy="4267200"/>
+            <wp:effectExtent l="0" t="0" r="7620" b="0"/>
+            <wp:docPr id="770546896" name="Picture 1"/>
             <wp:cNvGraphicFramePr>
               <a:graphicFrameLocks xmlns:a="http://schemas.openxmlformats.org/drawingml/2006/main" noChangeAspect="1"/>
             </wp:cNvGraphicFramePr>
@@ -5549,23 +5540,36 @@
               <a:graphicData uri="http://schemas.openxmlformats.org/drawingml/2006/picture">
                 <pic:pic xmlns:pic="http://schemas.openxmlformats.org/drawingml/2006/picture">
                   <pic:nvPicPr>
-                    <pic:cNvPr id="1477226134" name="Picture 1" descr="A diagram of a company&#10;&#10;Description automatically generated"/>
-                    <pic:cNvPicPr/>
+                    <pic:cNvPr id="0" name="Picture 1"/>
+                    <pic:cNvPicPr>
+                      <a:picLocks noChangeAspect="1" noChangeArrowheads="1"/>
+                    </pic:cNvPicPr>
                   </pic:nvPicPr>
                   <pic:blipFill>
-                    <a:blip r:embed="rId10"/>
+                    <a:blip r:embed="rId10" cstate="print">
+                      <a:extLst>
+                        <a:ext uri="{28A0092B-C50C-407E-A947-70E740481C1C}">
+                          <a14:useLocalDpi xmlns:a14="http://schemas.microsoft.com/office/drawing/2010/main" val="0"/>
+                        </a:ext>
+                      </a:extLst>
+                    </a:blip>
+                    <a:srcRect/>
                     <a:stretch>
                       <a:fillRect/>
                     </a:stretch>
                   </pic:blipFill>
-                  <pic:spPr>
+                  <pic:spPr bwMode="auto">
                     <a:xfrm>
                       <a:off x="0" y="0"/>
-                      <a:ext cx="7052183" cy="4621913"/>
+                      <a:ext cx="6507480" cy="4267200"/>
                     </a:xfrm>
                     <a:prstGeom prst="rect">
                       <a:avLst/>
                     </a:prstGeom>
+                    <a:noFill/>
+                    <a:ln>
+                      <a:noFill/>
+                    </a:ln>
                   </pic:spPr>
                 </pic:pic>
               </a:graphicData>
@@ -22218,6 +22222,7 @@
           <w:sz w:val="26"/>
           <w:szCs w:val="26"/>
         </w:rPr>
+        <w:lastRenderedPageBreak/>
         <w:t>BIỂU ĐỒ LỚP</w:t>
       </w:r>
       <w:bookmarkEnd w:id="51"/>
@@ -22236,34 +22241,93 @@
       <w:pPr>
         <w:pStyle w:val="Heading2"/>
         <w:rPr>
-          <w:sz w:val="22"/>
-          <w:szCs w:val="18"/>
+          <w:rFonts w:ascii="Times New Roman" w:hAnsi="Times New Roman"/>
+          <w:sz w:val="26"/>
+          <w:szCs w:val="26"/>
         </w:rPr>
       </w:pPr>
       <w:bookmarkStart w:id="53" w:name="_Toc146143472"/>
       <w:r>
         <w:rPr>
-          <w:sz w:val="22"/>
-          <w:szCs w:val="18"/>
+          <w:rFonts w:ascii="Times New Roman" w:hAnsi="Times New Roman"/>
+          <w:sz w:val="26"/>
+          <w:szCs w:val="26"/>
         </w:rPr>
         <w:t>Biểu đồ lớp (Entity):</w:t>
       </w:r>
       <w:bookmarkEnd w:id="53"/>
+    </w:p>
+    <w:p>
+      <w:r>
+        <w:rPr>
+          <w:noProof/>
+        </w:rPr>
+        <w:drawing>
+          <wp:inline distT="0" distB="0" distL="0" distR="0" wp14:anchorId="67ED3630" wp14:editId="67653A51">
+            <wp:extent cx="6507480" cy="4579620"/>
+            <wp:effectExtent l="0" t="0" r="7620" b="0"/>
+            <wp:docPr id="2090179232" name="Picture 3"/>
+            <wp:cNvGraphicFramePr>
+              <a:graphicFrameLocks xmlns:a="http://schemas.openxmlformats.org/drawingml/2006/main" noChangeAspect="1"/>
+            </wp:cNvGraphicFramePr>
+            <a:graphic xmlns:a="http://schemas.openxmlformats.org/drawingml/2006/main">
+              <a:graphicData uri="http://schemas.openxmlformats.org/drawingml/2006/picture">
+                <pic:pic xmlns:pic="http://schemas.openxmlformats.org/drawingml/2006/picture">
+                  <pic:nvPicPr>
+                    <pic:cNvPr id="0" name="Picture 3"/>
+                    <pic:cNvPicPr>
+                      <a:picLocks noChangeAspect="1" noChangeArrowheads="1"/>
+                    </pic:cNvPicPr>
+                  </pic:nvPicPr>
+                  <pic:blipFill>
+                    <a:blip r:embed="rId15" cstate="print">
+                      <a:extLst>
+                        <a:ext uri="{28A0092B-C50C-407E-A947-70E740481C1C}">
+                          <a14:useLocalDpi xmlns:a14="http://schemas.microsoft.com/office/drawing/2010/main" val="0"/>
+                        </a:ext>
+                      </a:extLst>
+                    </a:blip>
+                    <a:srcRect/>
+                    <a:stretch>
+                      <a:fillRect/>
+                    </a:stretch>
+                  </pic:blipFill>
+                  <pic:spPr bwMode="auto">
+                    <a:xfrm>
+                      <a:off x="0" y="0"/>
+                      <a:ext cx="6507480" cy="4579620"/>
+                    </a:xfrm>
+                    <a:prstGeom prst="rect">
+                      <a:avLst/>
+                    </a:prstGeom>
+                    <a:noFill/>
+                    <a:ln>
+                      <a:noFill/>
+                    </a:ln>
+                  </pic:spPr>
+                </pic:pic>
+              </a:graphicData>
+            </a:graphic>
+          </wp:inline>
+        </w:drawing>
+      </w:r>
     </w:p>
     <w:p/>
     <w:p>
       <w:pPr>
         <w:pStyle w:val="Heading2"/>
         <w:rPr>
-          <w:sz w:val="22"/>
-          <w:szCs w:val="18"/>
+          <w:rFonts w:ascii="Times New Roman" w:hAnsi="Times New Roman"/>
+          <w:sz w:val="26"/>
+          <w:szCs w:val="26"/>
         </w:rPr>
       </w:pPr>
       <w:bookmarkStart w:id="54" w:name="_Toc146143473"/>
       <w:r>
         <w:rPr>
-          <w:sz w:val="22"/>
-          <w:szCs w:val="18"/>
+          <w:rFonts w:ascii="Times New Roman" w:hAnsi="Times New Roman"/>
+          <w:sz w:val="26"/>
+          <w:szCs w:val="26"/>
         </w:rPr>
         <w:lastRenderedPageBreak/>
         <w:t>Biểu đồ lớp tổng quát:</w:t>
@@ -22276,10 +22340,10 @@
           <w:noProof/>
         </w:rPr>
         <w:drawing>
-          <wp:inline distT="0" distB="0" distL="0" distR="0" wp14:anchorId="0AE2910D" wp14:editId="66243351">
-            <wp:extent cx="6511925" cy="2920365"/>
-            <wp:effectExtent l="0" t="0" r="3175" b="5715"/>
-            <wp:docPr id="126821282" name="Picture 1" descr="A diagram of a diagram&#10;&#10;Description automatically generated with medium confidence"/>
+          <wp:inline distT="0" distB="0" distL="0" distR="0" wp14:anchorId="365FDF73" wp14:editId="4EA634FB">
+            <wp:extent cx="6499860" cy="3985260"/>
+            <wp:effectExtent l="0" t="0" r="0" b="0"/>
+            <wp:docPr id="949593104" name="Picture 4"/>
             <wp:cNvGraphicFramePr>
               <a:graphicFrameLocks xmlns:a="http://schemas.openxmlformats.org/drawingml/2006/main" noChangeAspect="1"/>
             </wp:cNvGraphicFramePr>
@@ -22287,23 +22351,36 @@
               <a:graphicData uri="http://schemas.openxmlformats.org/drawingml/2006/picture">
                 <pic:pic xmlns:pic="http://schemas.openxmlformats.org/drawingml/2006/picture">
                   <pic:nvPicPr>
-                    <pic:cNvPr id="126821282" name="Picture 1" descr="A diagram of a diagram&#10;&#10;Description automatically generated with medium confidence"/>
-                    <pic:cNvPicPr/>
+                    <pic:cNvPr id="0" name="Picture 4"/>
+                    <pic:cNvPicPr>
+                      <a:picLocks noChangeAspect="1" noChangeArrowheads="1"/>
+                    </pic:cNvPicPr>
                   </pic:nvPicPr>
                   <pic:blipFill>
-                    <a:blip r:embed="rId15"/>
+                    <a:blip r:embed="rId16" cstate="print">
+                      <a:extLst>
+                        <a:ext uri="{28A0092B-C50C-407E-A947-70E740481C1C}">
+                          <a14:useLocalDpi xmlns:a14="http://schemas.microsoft.com/office/drawing/2010/main" val="0"/>
+                        </a:ext>
+                      </a:extLst>
+                    </a:blip>
+                    <a:srcRect/>
                     <a:stretch>
                       <a:fillRect/>
                     </a:stretch>
                   </pic:blipFill>
-                  <pic:spPr>
+                  <pic:spPr bwMode="auto">
                     <a:xfrm>
                       <a:off x="0" y="0"/>
-                      <a:ext cx="6511925" cy="2920365"/>
+                      <a:ext cx="6499860" cy="3985260"/>
                     </a:xfrm>
                     <a:prstGeom prst="rect">
                       <a:avLst/>
                     </a:prstGeom>
+                    <a:noFill/>
+                    <a:ln>
+                      <a:noFill/>
+                    </a:ln>
                   </pic:spPr>
                 </pic:pic>
               </a:graphicData>
@@ -22367,7 +22444,7 @@
       </w:pPr>
     </w:p>
     <w:sectPr>
-      <w:footerReference w:type="default" r:id="rId16"/>
+      <w:footerReference w:type="default" r:id="rId17"/>
       <w:pgSz w:w="12240" w:h="15840" w:code="1"/>
       <w:pgMar w:top="851" w:right="851" w:bottom="851" w:left="1134" w:header="567" w:footer="567" w:gutter="0"/>
       <w:pgNumType w:start="0"/>
@@ -22627,7 +22704,7 @@
   <w:abstractNum w:abstractNumId="0" w15:restartNumberingAfterBreak="0">
     <w:nsid w:val="FFFFFFFB"/>
     <w:multiLevelType w:val="multilevel"/>
-    <w:tmpl w:val="7F2416FA"/>
+    <w:tmpl w:val="2D00CE6E"/>
     <w:lvl w:ilvl="0">
       <w:start w:val="1"/>
       <w:numFmt w:val="decimal"/>
@@ -25792,6 +25869,7 @@
   <w:rsids>
     <w:rsidRoot w:val="00F152FF"/>
     <w:rsid w:val="00053F39"/>
+    <w:rsid w:val="0018654E"/>
     <w:rsid w:val="00187EB6"/>
     <w:rsid w:val="001A6F8F"/>
     <w:rsid w:val="00220CD5"/>

</xml_diff>

<commit_message>
fix mô tả uc006
</commit_message>
<xml_diff>
--- a/3_SRS/verFinal/17_3_ApplicationDevelopment_SRS_verFinal.docx
+++ b/3_SRS/verFinal/17_3_ApplicationDevelopment_SRS_verFinal.docx
@@ -17732,7 +17732,18 @@
                 <w:sz w:val="26"/>
                 <w:szCs w:val="26"/>
               </w:rPr>
-              <w:t>Quản lý phiếu đặt phòng</w:t>
+              <w:t xml:space="preserve">Quản lý </w:t>
+            </w:r>
+            <w:r>
+              <w:rPr>
+                <w:rFonts w:ascii="Times New Roman" w:hAnsi="Times New Roman"/>
+                <w:i w:val="0"/>
+                <w:iCs/>
+                <w:color w:val="auto"/>
+                <w:sz w:val="26"/>
+                <w:szCs w:val="26"/>
+              </w:rPr>
+              <w:t>dịch vụ</w:t>
             </w:r>
             <w:r>
               <w:rPr>
@@ -17744,28 +17755,6 @@
                 <w:szCs w:val="26"/>
               </w:rPr>
               <w:t>”</w:t>
-            </w:r>
-            <w:r>
-              <w:rPr>
-                <w:rFonts w:ascii="Times New Roman" w:hAnsi="Times New Roman"/>
-                <w:i w:val="0"/>
-                <w:iCs/>
-                <w:color w:val="auto"/>
-                <w:sz w:val="26"/>
-                <w:szCs w:val="26"/>
-              </w:rPr>
-              <w:t xml:space="preserve"> và </w:t>
-            </w:r>
-            <w:r>
-              <w:rPr>
-                <w:rFonts w:ascii="Times New Roman" w:hAnsi="Times New Roman"/>
-                <w:i w:val="0"/>
-                <w:iCs/>
-                <w:color w:val="auto"/>
-                <w:sz w:val="26"/>
-                <w:szCs w:val="26"/>
-              </w:rPr>
-              <w:t>phải chọn phiếu đặt phòng cần thêm dịch vụ</w:t>
             </w:r>
             <w:r>
               <w:rPr>
@@ -18123,7 +18112,29 @@
                 <w:sz w:val="26"/>
                 <w:szCs w:val="26"/>
               </w:rPr>
-              <w:t>1. Hệ thống hiển thị thông tin phiếu đặt phòng</w:t>
+              <w:t xml:space="preserve">1. Hệ thống hiển thị </w:t>
+            </w:r>
+            <w:r>
+              <w:rPr>
+                <w:rFonts w:ascii="Times New Roman" w:hAnsi="Times New Roman"/>
+                <w:i w:val="0"/>
+                <w:iCs/>
+                <w:color w:val="auto"/>
+                <w:sz w:val="26"/>
+                <w:szCs w:val="26"/>
+              </w:rPr>
+              <w:t xml:space="preserve">danh sách </w:t>
+            </w:r>
+            <w:r>
+              <w:rPr>
+                <w:rFonts w:ascii="Times New Roman" w:hAnsi="Times New Roman"/>
+                <w:i w:val="0"/>
+                <w:iCs/>
+                <w:color w:val="auto"/>
+                <w:sz w:val="26"/>
+                <w:szCs w:val="26"/>
+              </w:rPr>
+              <w:t>phiếu đặt phòng</w:t>
             </w:r>
             <w:r>
               <w:rPr>
@@ -18136,6 +18147,128 @@
               </w:rPr>
               <w:t>.</w:t>
             </w:r>
+          </w:p>
+        </w:tc>
+      </w:tr>
+      <w:tr>
+        <w:trPr>
+          <w:trHeight w:val="164"/>
+          <w:jc w:val="center"/>
+        </w:trPr>
+        <w:tc>
+          <w:tcPr>
+            <w:tcW w:w="1265" w:type="pct"/>
+            <w:vMerge/>
+            <w:tcBorders>
+              <w:left w:val="single" w:sz="4" w:space="0" w:color="auto"/>
+              <w:right w:val="single" w:sz="4" w:space="0" w:color="auto"/>
+            </w:tcBorders>
+          </w:tcPr>
+          <w:p>
+            <w:pPr>
+              <w:pStyle w:val="TableHeader"/>
+              <w:spacing w:before="0"/>
+              <w:rPr>
+                <w:rFonts w:ascii="Times New Roman" w:hAnsi="Times New Roman" w:cs="Times New Roman"/>
+                <w:b w:val="0"/>
+                <w:sz w:val="26"/>
+                <w:szCs w:val="26"/>
+              </w:rPr>
+            </w:pPr>
+          </w:p>
+        </w:tc>
+        <w:tc>
+          <w:tcPr>
+            <w:tcW w:w="1867" w:type="pct"/>
+            <w:tcBorders>
+              <w:top w:val="single" w:sz="4" w:space="0" w:color="auto"/>
+              <w:left w:val="single" w:sz="4" w:space="0" w:color="auto"/>
+              <w:bottom w:val="single" w:sz="4" w:space="0" w:color="auto"/>
+              <w:right w:val="single" w:sz="4" w:space="0" w:color="auto"/>
+            </w:tcBorders>
+          </w:tcPr>
+          <w:p>
+            <w:pPr>
+              <w:pStyle w:val="InfoBlue"/>
+              <w:spacing w:before="0" w:line="240" w:lineRule="auto"/>
+              <w:rPr>
+                <w:rFonts w:ascii="Times New Roman" w:hAnsi="Times New Roman"/>
+                <w:i w:val="0"/>
+                <w:iCs/>
+                <w:color w:val="auto"/>
+                <w:sz w:val="26"/>
+                <w:szCs w:val="26"/>
+              </w:rPr>
+            </w:pPr>
+            <w:r>
+              <w:rPr>
+                <w:rFonts w:ascii="Times New Roman" w:hAnsi="Times New Roman"/>
+                <w:i w:val="0"/>
+                <w:iCs/>
+                <w:color w:val="auto"/>
+                <w:sz w:val="26"/>
+                <w:szCs w:val="26"/>
+              </w:rPr>
+              <w:t xml:space="preserve">2. Nhân viên thu ngân chọn </w:t>
+            </w:r>
+            <w:r>
+              <w:rPr>
+                <w:rFonts w:ascii="Times New Roman" w:hAnsi="Times New Roman"/>
+                <w:i w:val="0"/>
+                <w:iCs/>
+                <w:color w:val="auto"/>
+                <w:sz w:val="26"/>
+                <w:szCs w:val="26"/>
+              </w:rPr>
+              <w:t>phiếu đặt phòng muốn thêm dịch vụ</w:t>
+            </w:r>
+            <w:r>
+              <w:rPr>
+                <w:rFonts w:ascii="Times New Roman" w:hAnsi="Times New Roman"/>
+                <w:i w:val="0"/>
+                <w:iCs/>
+                <w:color w:val="auto"/>
+                <w:sz w:val="26"/>
+                <w:szCs w:val="26"/>
+              </w:rPr>
+              <w:t>.</w:t>
+            </w:r>
+            <w:r>
+              <w:rPr>
+                <w:rFonts w:ascii="Times New Roman" w:hAnsi="Times New Roman"/>
+                <w:i w:val="0"/>
+                <w:iCs/>
+                <w:color w:val="auto"/>
+                <w:sz w:val="26"/>
+                <w:szCs w:val="26"/>
+              </w:rPr>
+              <w:t xml:space="preserve"> </w:t>
+            </w:r>
+          </w:p>
+        </w:tc>
+        <w:tc>
+          <w:tcPr>
+            <w:tcW w:w="1868" w:type="pct"/>
+            <w:tcBorders>
+              <w:top w:val="single" w:sz="4" w:space="0" w:color="auto"/>
+              <w:left w:val="single" w:sz="4" w:space="0" w:color="auto"/>
+              <w:bottom w:val="single" w:sz="4" w:space="0" w:color="auto"/>
+              <w:right w:val="single" w:sz="4" w:space="0" w:color="auto"/>
+            </w:tcBorders>
+          </w:tcPr>
+          <w:p>
+            <w:pPr>
+              <w:pStyle w:val="InfoBlue"/>
+              <w:spacing w:before="0" w:line="240" w:lineRule="auto"/>
+              <w:rPr>
+                <w:rFonts w:ascii="Times New Roman" w:hAnsi="Times New Roman"/>
+                <w:i w:val="0"/>
+                <w:iCs/>
+                <w:color w:val="auto"/>
+                <w:sz w:val="26"/>
+                <w:szCs w:val="26"/>
+              </w:rPr>
+            </w:pPr>
           </w:p>
         </w:tc>
       </w:tr>
@@ -18199,7 +18332,18 @@
                 <w:sz w:val="26"/>
                 <w:szCs w:val="26"/>
               </w:rPr>
-              <w:t>2. Nhân viên thu ngân chọn “Thêm dịch vụ”</w:t>
+              <w:t>3</w:t>
+            </w:r>
+            <w:r>
+              <w:rPr>
+                <w:rFonts w:ascii="Times New Roman" w:hAnsi="Times New Roman"/>
+                <w:i w:val="0"/>
+                <w:iCs/>
+                <w:color w:val="auto"/>
+                <w:sz w:val="26"/>
+                <w:szCs w:val="26"/>
+              </w:rPr>
+              <w:t>. Nhân viên thu ngân chọn “Thêm dịch vụ”</w:t>
             </w:r>
             <w:r>
               <w:rPr>
@@ -18325,7 +18469,29 @@
                 <w:sz w:val="26"/>
                 <w:szCs w:val="26"/>
               </w:rPr>
-              <w:t>3. Hệ thống hiển thị giao diện thêm dịch vụ</w:t>
+              <w:t>4</w:t>
+            </w:r>
+            <w:r>
+              <w:rPr>
+                <w:rFonts w:ascii="Times New Roman" w:hAnsi="Times New Roman"/>
+                <w:i w:val="0"/>
+                <w:iCs/>
+                <w:color w:val="auto"/>
+                <w:sz w:val="26"/>
+                <w:szCs w:val="26"/>
+              </w:rPr>
+              <w:t xml:space="preserve">. Hệ thống hiển thị </w:t>
+            </w:r>
+            <w:r>
+              <w:rPr>
+                <w:rFonts w:ascii="Times New Roman" w:hAnsi="Times New Roman"/>
+                <w:i w:val="0"/>
+                <w:iCs/>
+                <w:color w:val="auto"/>
+                <w:sz w:val="26"/>
+                <w:szCs w:val="26"/>
+              </w:rPr>
+              <w:t>danh sách dịch vụ</w:t>
             </w:r>
             <w:r>
               <w:rPr>
@@ -19364,6 +19530,7 @@
                 <w:szCs w:val="26"/>
                 <w:lang w:val="vi-VN"/>
               </w:rPr>
+              <w:lastRenderedPageBreak/>
               <w:t>Actor:</w:t>
             </w:r>
           </w:p>
@@ -19439,7 +19606,6 @@
                 <w:sz w:val="26"/>
                 <w:szCs w:val="26"/>
               </w:rPr>
-              <w:lastRenderedPageBreak/>
               <w:t>Mô tả:</w:t>
             </w:r>
           </w:p>
@@ -21060,6 +21226,7 @@
                 <w:sz w:val="26"/>
                 <w:szCs w:val="26"/>
               </w:rPr>
+              <w:lastRenderedPageBreak/>
               <w:t>Mô tả:</w:t>
             </w:r>
           </w:p>
@@ -21158,7 +21325,6 @@
                 <w:sz w:val="26"/>
                 <w:szCs w:val="26"/>
               </w:rPr>
-              <w:lastRenderedPageBreak/>
               <w:t>Điều kiện trước:</w:t>
             </w:r>
           </w:p>
@@ -22258,7 +22424,7 @@
           <w:noProof/>
         </w:rPr>
         <w:drawing>
-          <wp:inline distT="0" distB="0" distL="0" distR="0" wp14:anchorId="67ED3630" wp14:editId="0E184B2F">
+          <wp:inline distT="0" distB="0" distL="0" distR="0" wp14:anchorId="67ED3630" wp14:editId="1CA446C3">
             <wp:extent cx="6507480" cy="4579620"/>
             <wp:effectExtent l="0" t="0" r="7620" b="0"/>
             <wp:docPr id="2090179232" name="Picture 3"/>

</xml_diff>

<commit_message>
Thêm các thay đổi liên quan đến tài liệu 3
</commit_message>
<xml_diff>
--- a/3_SRS/verFinal/17_3_ApplicationDevelopment_SRS_verFinal.docx
+++ b/3_SRS/verFinal/17_3_ApplicationDevelopment_SRS_verFinal.docx
@@ -18667,29 +18667,42 @@
                 <w:color w:val="auto"/>
                 <w:sz w:val="26"/>
                 <w:szCs w:val="26"/>
-              </w:rPr>
-            </w:pPr>
-            <w:r>
-              <w:rPr>
-                <w:rFonts w:ascii="Times New Roman" w:hAnsi="Times New Roman"/>
-                <w:i w:val="0"/>
-                <w:iCs/>
-                <w:color w:val="auto"/>
-                <w:sz w:val="26"/>
-                <w:szCs w:val="26"/>
-              </w:rPr>
-              <w:t>5. Nhân viên thu ngân nhập số lượng</w:t>
-            </w:r>
-            <w:r>
-              <w:rPr>
-                <w:rFonts w:ascii="Times New Roman" w:hAnsi="Times New Roman"/>
-                <w:i w:val="0"/>
-                <w:iCs/>
-                <w:color w:val="auto"/>
-                <w:sz w:val="26"/>
-                <w:szCs w:val="26"/>
-              </w:rPr>
-              <w:t>.</w:t>
+                <w:lang w:val="vi-VN"/>
+              </w:rPr>
+            </w:pPr>
+            <w:r>
+              <w:rPr>
+                <w:rFonts w:ascii="Times New Roman" w:hAnsi="Times New Roman"/>
+                <w:i w:val="0"/>
+                <w:iCs/>
+                <w:color w:val="auto"/>
+                <w:sz w:val="26"/>
+                <w:szCs w:val="26"/>
+              </w:rPr>
+              <w:t xml:space="preserve">5. Nhân viên thu ngân </w:t>
+            </w:r>
+            <w:r>
+              <w:rPr>
+                <w:rFonts w:ascii="Times New Roman" w:hAnsi="Times New Roman"/>
+                <w:i w:val="0"/>
+                <w:iCs/>
+                <w:color w:val="auto"/>
+                <w:sz w:val="26"/>
+                <w:szCs w:val="26"/>
+              </w:rPr>
+              <w:t>chọn</w:t>
+            </w:r>
+            <w:r>
+              <w:rPr>
+                <w:rFonts w:ascii="Times New Roman" w:hAnsi="Times New Roman"/>
+                <w:i w:val="0"/>
+                <w:iCs/>
+                <w:color w:val="auto"/>
+                <w:sz w:val="26"/>
+                <w:szCs w:val="26"/>
+                <w:lang w:val="vi-VN"/>
+              </w:rPr>
+              <w:t xml:space="preserve"> “Thêm 1” hoặc “Thêm 10”.</w:t>
             </w:r>
           </w:p>
         </w:tc>
@@ -19352,7 +19365,7 @@
         </w:rPr>
         <w:lastRenderedPageBreak/>
         <w:drawing>
-          <wp:inline distT="0" distB="0" distL="0" distR="0" wp14:anchorId="6FC110E3" wp14:editId="6C924E9A">
+          <wp:inline distT="0" distB="0" distL="0" distR="0" wp14:anchorId="6FC110E3" wp14:editId="5DD19C7E">
             <wp:extent cx="6499860" cy="7703538"/>
             <wp:effectExtent l="0" t="0" r="0" b="0"/>
             <wp:docPr id="1230297635" name="Picture 3"/>
@@ -19808,18 +19821,19 @@
                 <w:color w:val="auto"/>
                 <w:sz w:val="26"/>
                 <w:szCs w:val="26"/>
-              </w:rPr>
-            </w:pPr>
-            <w:r>
-              <w:rPr>
-                <w:rFonts w:ascii="Times New Roman" w:hAnsi="Times New Roman"/>
-                <w:i w:val="0"/>
-                <w:iCs/>
-                <w:color w:val="auto"/>
-                <w:sz w:val="26"/>
-                <w:szCs w:val="26"/>
                 <w:lang w:val="vi-VN"/>
               </w:rPr>
+            </w:pPr>
+            <w:r>
+              <w:rPr>
+                <w:rFonts w:ascii="Times New Roman" w:hAnsi="Times New Roman"/>
+                <w:i w:val="0"/>
+                <w:iCs/>
+                <w:color w:val="auto"/>
+                <w:sz w:val="26"/>
+                <w:szCs w:val="26"/>
+                <w:lang w:val="vi-VN"/>
+              </w:rPr>
               <w:t xml:space="preserve">Đăng nhập thành công </w:t>
             </w:r>
             <w:r>
@@ -19919,19 +19933,9 @@
                 <w:color w:val="auto"/>
                 <w:sz w:val="26"/>
                 <w:szCs w:val="26"/>
-              </w:rPr>
-              <w:t xml:space="preserve"> và phải chọn phiếu đặt phòng cần </w:t>
-            </w:r>
-            <w:r>
-              <w:rPr>
-                <w:rFonts w:ascii="Times New Roman" w:hAnsi="Times New Roman"/>
-                <w:i w:val="0"/>
-                <w:iCs/>
-                <w:color w:val="auto"/>
-                <w:sz w:val="26"/>
-                <w:szCs w:val="26"/>
-              </w:rPr>
-              <w:t>chuyển phòng.</w:t>
+                <w:lang w:val="vi-VN"/>
+              </w:rPr>
+              <w:t>.</w:t>
             </w:r>
           </w:p>
         </w:tc>
@@ -20123,7 +20127,7 @@
       </w:tr>
       <w:tr>
         <w:trPr>
-          <w:trHeight w:val="164"/>
+          <w:trHeight w:val="360"/>
           <w:jc w:val="center"/>
         </w:trPr>
         <w:tc>
@@ -20173,11 +20177,75 @@
                 <w:lang w:val="vi-VN"/>
               </w:rPr>
             </w:pPr>
+            <w:r>
+              <w:rPr>
+                <w:rFonts w:ascii="Times New Roman" w:hAnsi="Times New Roman"/>
+                <w:i w:val="0"/>
+                <w:iCs/>
+                <w:color w:val="auto"/>
+                <w:sz w:val="26"/>
+                <w:szCs w:val="26"/>
+                <w:lang w:val="vi-VN"/>
+              </w:rPr>
+              <w:t>1. Nhân viên thu ngân chọn phiếu đặt phòng cần chuyển.</w:t>
+            </w:r>
           </w:p>
         </w:tc>
         <w:tc>
           <w:tcPr>
             <w:tcW w:w="1868" w:type="pct"/>
+            <w:tcBorders>
+              <w:top w:val="single" w:sz="4" w:space="0" w:color="auto"/>
+              <w:left w:val="single" w:sz="4" w:space="0" w:color="auto"/>
+              <w:right w:val="single" w:sz="4" w:space="0" w:color="auto"/>
+            </w:tcBorders>
+          </w:tcPr>
+          <w:p>
+            <w:pPr>
+              <w:pStyle w:val="InfoBlue"/>
+              <w:spacing w:before="0" w:line="240" w:lineRule="auto"/>
+              <w:rPr>
+                <w:rFonts w:ascii="Times New Roman" w:hAnsi="Times New Roman"/>
+                <w:i w:val="0"/>
+                <w:iCs/>
+                <w:color w:val="auto"/>
+                <w:sz w:val="26"/>
+                <w:szCs w:val="26"/>
+              </w:rPr>
+            </w:pPr>
+          </w:p>
+        </w:tc>
+      </w:tr>
+      <w:tr>
+        <w:trPr>
+          <w:trHeight w:val="360"/>
+          <w:jc w:val="center"/>
+        </w:trPr>
+        <w:tc>
+          <w:tcPr>
+            <w:tcW w:w="1265" w:type="pct"/>
+            <w:vMerge/>
+            <w:tcBorders>
+              <w:left w:val="single" w:sz="4" w:space="0" w:color="auto"/>
+              <w:right w:val="single" w:sz="4" w:space="0" w:color="auto"/>
+            </w:tcBorders>
+          </w:tcPr>
+          <w:p>
+            <w:pPr>
+              <w:pStyle w:val="TableHeader"/>
+              <w:spacing w:before="0"/>
+              <w:rPr>
+                <w:rFonts w:ascii="Times New Roman" w:hAnsi="Times New Roman" w:cs="Times New Roman"/>
+                <w:b w:val="0"/>
+                <w:sz w:val="26"/>
+                <w:szCs w:val="26"/>
+              </w:rPr>
+            </w:pPr>
+          </w:p>
+        </w:tc>
+        <w:tc>
+          <w:tcPr>
+            <w:tcW w:w="1867" w:type="pct"/>
             <w:tcBorders>
               <w:top w:val="single" w:sz="4" w:space="0" w:color="auto"/>
               <w:left w:val="single" w:sz="4" w:space="0" w:color="auto"/>
@@ -20196,18 +20264,54 @@
                 <w:color w:val="auto"/>
                 <w:sz w:val="26"/>
                 <w:szCs w:val="26"/>
-              </w:rPr>
-            </w:pPr>
-            <w:r>
-              <w:rPr>
-                <w:rFonts w:ascii="Times New Roman" w:hAnsi="Times New Roman"/>
-                <w:i w:val="0"/>
-                <w:iCs/>
-                <w:color w:val="auto"/>
-                <w:sz w:val="26"/>
-                <w:szCs w:val="26"/>
-              </w:rPr>
-              <w:t>1. Hệ thống hiển thị thông tin phiếu đặt phòng.</w:t>
+                <w:lang w:val="vi-VN"/>
+              </w:rPr>
+            </w:pPr>
+          </w:p>
+        </w:tc>
+        <w:tc>
+          <w:tcPr>
+            <w:tcW w:w="1868" w:type="pct"/>
+            <w:tcBorders>
+              <w:left w:val="single" w:sz="4" w:space="0" w:color="auto"/>
+              <w:bottom w:val="single" w:sz="4" w:space="0" w:color="auto"/>
+              <w:right w:val="single" w:sz="4" w:space="0" w:color="auto"/>
+            </w:tcBorders>
+          </w:tcPr>
+          <w:p>
+            <w:pPr>
+              <w:pStyle w:val="InfoBlue"/>
+              <w:spacing w:before="0" w:line="240" w:lineRule="auto"/>
+              <w:rPr>
+                <w:rFonts w:ascii="Times New Roman" w:hAnsi="Times New Roman"/>
+                <w:i w:val="0"/>
+                <w:iCs/>
+                <w:color w:val="auto"/>
+                <w:sz w:val="26"/>
+                <w:szCs w:val="26"/>
+              </w:rPr>
+            </w:pPr>
+            <w:r>
+              <w:rPr>
+                <w:rFonts w:ascii="Times New Roman" w:hAnsi="Times New Roman"/>
+                <w:i w:val="0"/>
+                <w:iCs/>
+                <w:color w:val="auto"/>
+                <w:sz w:val="26"/>
+                <w:szCs w:val="26"/>
+              </w:rPr>
+              <w:t>2</w:t>
+            </w:r>
+            <w:r>
+              <w:rPr>
+                <w:rFonts w:ascii="Times New Roman" w:hAnsi="Times New Roman"/>
+                <w:i w:val="0"/>
+                <w:iCs/>
+                <w:color w:val="auto"/>
+                <w:sz w:val="26"/>
+                <w:szCs w:val="26"/>
+              </w:rPr>
+              <w:t>. Hệ thống hiển thị thông tin phiếu đặt phòng.</w:t>
             </w:r>
           </w:p>
         </w:tc>
@@ -20272,7 +20376,18 @@
                 <w:sz w:val="26"/>
                 <w:szCs w:val="26"/>
               </w:rPr>
-              <w:t>2. Nhân viên thu ngân chọn “Chuyển phòng”.</w:t>
+              <w:t>3</w:t>
+            </w:r>
+            <w:r>
+              <w:rPr>
+                <w:rFonts w:ascii="Times New Roman" w:hAnsi="Times New Roman"/>
+                <w:i w:val="0"/>
+                <w:iCs/>
+                <w:color w:val="auto"/>
+                <w:sz w:val="26"/>
+                <w:szCs w:val="26"/>
+              </w:rPr>
+              <w:t>. Nhân viên thu ngân chọn “Chuyển phòng”.</w:t>
             </w:r>
           </w:p>
         </w:tc>
@@ -20388,18 +20503,18 @@
                 <w:sz w:val="26"/>
                 <w:szCs w:val="26"/>
               </w:rPr>
-              <w:t>3. Hệ thống hiển thị danh sách các phòng chưa đặt</w:t>
-            </w:r>
-            <w:r>
-              <w:rPr>
-                <w:rFonts w:ascii="Times New Roman" w:hAnsi="Times New Roman"/>
-                <w:i w:val="0"/>
-                <w:iCs/>
-                <w:color w:val="auto"/>
-                <w:sz w:val="26"/>
-                <w:szCs w:val="26"/>
-              </w:rPr>
-              <w:t>.</w:t>
+              <w:t>4</w:t>
+            </w:r>
+            <w:r>
+              <w:rPr>
+                <w:rFonts w:ascii="Times New Roman" w:hAnsi="Times New Roman"/>
+                <w:i w:val="0"/>
+                <w:iCs/>
+                <w:color w:val="auto"/>
+                <w:sz w:val="26"/>
+                <w:szCs w:val="26"/>
+              </w:rPr>
+              <w:t>. Hệ thống hiển thị danh sách các phòng chưa đặt.</w:t>
             </w:r>
           </w:p>
         </w:tc>
@@ -20465,18 +20580,18 @@
                 <w:sz w:val="26"/>
                 <w:szCs w:val="26"/>
               </w:rPr>
-              <w:t xml:space="preserve">4. Nhân viên thu ngân chọn </w:t>
-            </w:r>
-            <w:r>
-              <w:rPr>
-                <w:rFonts w:ascii="Times New Roman" w:hAnsi="Times New Roman"/>
-                <w:i w:val="0"/>
-                <w:iCs/>
-                <w:color w:val="auto"/>
-                <w:sz w:val="26"/>
-                <w:szCs w:val="26"/>
-              </w:rPr>
-              <w:t>phòng.</w:t>
+              <w:t>5</w:t>
+            </w:r>
+            <w:r>
+              <w:rPr>
+                <w:rFonts w:ascii="Times New Roman" w:hAnsi="Times New Roman"/>
+                <w:i w:val="0"/>
+                <w:iCs/>
+                <w:color w:val="auto"/>
+                <w:sz w:val="26"/>
+                <w:szCs w:val="26"/>
+              </w:rPr>
+              <w:t>. Nhân viên thu ngân chọn phòng.</w:t>
             </w:r>
           </w:p>
         </w:tc>
@@ -20570,29 +20685,7 @@
                 <w:sz w:val="26"/>
                 <w:szCs w:val="26"/>
               </w:rPr>
-              <w:t>6. Nhân viên thu ngân chọn “</w:t>
-            </w:r>
-            <w:r>
-              <w:rPr>
-                <w:rFonts w:ascii="Times New Roman" w:hAnsi="Times New Roman"/>
-                <w:i w:val="0"/>
-                <w:iCs/>
-                <w:color w:val="auto"/>
-                <w:sz w:val="26"/>
-                <w:szCs w:val="26"/>
-              </w:rPr>
-              <w:t>Chuyển</w:t>
-            </w:r>
-            <w:r>
-              <w:rPr>
-                <w:rFonts w:ascii="Times New Roman" w:hAnsi="Times New Roman"/>
-                <w:i w:val="0"/>
-                <w:iCs/>
-                <w:color w:val="auto"/>
-                <w:sz w:val="26"/>
-                <w:szCs w:val="26"/>
-              </w:rPr>
-              <w:t>”.</w:t>
+              <w:t>6. Nhân viên thu ngân chọn “Chuyển”.</w:t>
             </w:r>
           </w:p>
         </w:tc>
@@ -20709,29 +20802,7 @@
                 <w:sz w:val="26"/>
                 <w:szCs w:val="26"/>
               </w:rPr>
-              <w:t xml:space="preserve">7. Hệ thống kiểm tra </w:t>
-            </w:r>
-            <w:r>
-              <w:rPr>
-                <w:rFonts w:ascii="Times New Roman" w:hAnsi="Times New Roman"/>
-                <w:i w:val="0"/>
-                <w:iCs/>
-                <w:color w:val="auto"/>
-                <w:sz w:val="26"/>
-                <w:szCs w:val="26"/>
-              </w:rPr>
-              <w:t>thông tin phòng</w:t>
-            </w:r>
-            <w:r>
-              <w:rPr>
-                <w:rFonts w:ascii="Times New Roman" w:hAnsi="Times New Roman"/>
-                <w:i w:val="0"/>
-                <w:iCs/>
-                <w:color w:val="auto"/>
-                <w:sz w:val="26"/>
-                <w:szCs w:val="26"/>
-              </w:rPr>
-              <w:t>.</w:t>
+              <w:t>7. Hệ thống kiểm tra thông tin phòng.</w:t>
             </w:r>
           </w:p>
         </w:tc>
@@ -21475,18 +21546,19 @@
                 <w:color w:val="auto"/>
                 <w:sz w:val="26"/>
                 <w:szCs w:val="26"/>
-              </w:rPr>
-            </w:pPr>
-            <w:r>
-              <w:rPr>
-                <w:rFonts w:ascii="Times New Roman" w:hAnsi="Times New Roman"/>
-                <w:i w:val="0"/>
-                <w:iCs/>
-                <w:color w:val="auto"/>
-                <w:sz w:val="26"/>
-                <w:szCs w:val="26"/>
                 <w:lang w:val="vi-VN"/>
               </w:rPr>
+            </w:pPr>
+            <w:r>
+              <w:rPr>
+                <w:rFonts w:ascii="Times New Roman" w:hAnsi="Times New Roman"/>
+                <w:i w:val="0"/>
+                <w:iCs/>
+                <w:color w:val="auto"/>
+                <w:sz w:val="26"/>
+                <w:szCs w:val="26"/>
+                <w:lang w:val="vi-VN"/>
+              </w:rPr>
               <w:t xml:space="preserve">Đăng nhập thành công </w:t>
             </w:r>
             <w:r>
@@ -21521,27 +21593,17 @@
                 <w:sz w:val="26"/>
                 <w:szCs w:val="26"/>
               </w:rPr>
-              <w:t xml:space="preserve">chọn chức năng “Quản lý phiếu đặt phòng” và phải chọn phiếu đặt phòng cần </w:t>
-            </w:r>
-            <w:r>
-              <w:rPr>
-                <w:rFonts w:ascii="Times New Roman" w:hAnsi="Times New Roman"/>
-                <w:i w:val="0"/>
-                <w:iCs/>
-                <w:color w:val="auto"/>
-                <w:sz w:val="26"/>
-                <w:szCs w:val="26"/>
-              </w:rPr>
-              <w:t>thanh toán</w:t>
-            </w:r>
-            <w:r>
-              <w:rPr>
-                <w:rFonts w:ascii="Times New Roman" w:hAnsi="Times New Roman"/>
-                <w:i w:val="0"/>
-                <w:iCs/>
-                <w:color w:val="auto"/>
-                <w:sz w:val="26"/>
-                <w:szCs w:val="26"/>
+              <w:t>chọn chức năng “Quản lý phiếu đặt phòng”</w:t>
+            </w:r>
+            <w:r>
+              <w:rPr>
+                <w:rFonts w:ascii="Times New Roman" w:hAnsi="Times New Roman"/>
+                <w:i w:val="0"/>
+                <w:iCs/>
+                <w:color w:val="auto"/>
+                <w:sz w:val="26"/>
+                <w:szCs w:val="26"/>
+                <w:lang w:val="vi-VN"/>
               </w:rPr>
               <w:t>.</w:t>
             </w:r>
@@ -21736,7 +21798,7 @@
       </w:tr>
       <w:tr>
         <w:trPr>
-          <w:trHeight w:val="164"/>
+          <w:trHeight w:val="570"/>
           <w:jc w:val="center"/>
         </w:trPr>
         <w:tc>
@@ -21768,7 +21830,6 @@
             <w:tcBorders>
               <w:top w:val="single" w:sz="4" w:space="0" w:color="auto"/>
               <w:left w:val="single" w:sz="4" w:space="0" w:color="auto"/>
-              <w:bottom w:val="single" w:sz="4" w:space="0" w:color="auto"/>
               <w:right w:val="single" w:sz="4" w:space="0" w:color="auto"/>
             </w:tcBorders>
           </w:tcPr>
@@ -21786,6 +21847,18 @@
                 <w:lang w:val="vi-VN"/>
               </w:rPr>
             </w:pPr>
+            <w:r>
+              <w:rPr>
+                <w:rFonts w:ascii="Times New Roman" w:hAnsi="Times New Roman"/>
+                <w:i w:val="0"/>
+                <w:iCs/>
+                <w:color w:val="auto"/>
+                <w:sz w:val="26"/>
+                <w:szCs w:val="26"/>
+                <w:lang w:val="vi-VN"/>
+              </w:rPr>
+              <w:t>1. Nhân viên thu ngân chọn phiếu đặt phòng cần thanh toán.</w:t>
+            </w:r>
           </w:p>
         </w:tc>
         <w:tc>
@@ -21811,16 +21884,105 @@
                 <w:szCs w:val="26"/>
               </w:rPr>
             </w:pPr>
-            <w:r>
-              <w:rPr>
-                <w:rFonts w:ascii="Times New Roman" w:hAnsi="Times New Roman"/>
-                <w:i w:val="0"/>
-                <w:iCs/>
-                <w:color w:val="auto"/>
-                <w:sz w:val="26"/>
-                <w:szCs w:val="26"/>
-              </w:rPr>
-              <w:t>1. Hệ thống hiển thị thông tin phiếu đặt phòng.</w:t>
+          </w:p>
+        </w:tc>
+      </w:tr>
+      <w:tr>
+        <w:trPr>
+          <w:trHeight w:val="570"/>
+          <w:jc w:val="center"/>
+        </w:trPr>
+        <w:tc>
+          <w:tcPr>
+            <w:tcW w:w="1265" w:type="pct"/>
+            <w:vMerge/>
+            <w:tcBorders>
+              <w:left w:val="single" w:sz="4" w:space="0" w:color="auto"/>
+              <w:right w:val="single" w:sz="4" w:space="0" w:color="auto"/>
+            </w:tcBorders>
+          </w:tcPr>
+          <w:p>
+            <w:pPr>
+              <w:pStyle w:val="TableHeader"/>
+              <w:spacing w:before="0"/>
+              <w:rPr>
+                <w:rFonts w:ascii="Times New Roman" w:hAnsi="Times New Roman" w:cs="Times New Roman"/>
+                <w:b w:val="0"/>
+                <w:sz w:val="26"/>
+                <w:szCs w:val="26"/>
+              </w:rPr>
+            </w:pPr>
+          </w:p>
+        </w:tc>
+        <w:tc>
+          <w:tcPr>
+            <w:tcW w:w="1867" w:type="pct"/>
+            <w:tcBorders>
+              <w:left w:val="single" w:sz="4" w:space="0" w:color="auto"/>
+              <w:bottom w:val="single" w:sz="4" w:space="0" w:color="auto"/>
+              <w:right w:val="single" w:sz="4" w:space="0" w:color="auto"/>
+            </w:tcBorders>
+          </w:tcPr>
+          <w:p>
+            <w:pPr>
+              <w:pStyle w:val="InfoBlue"/>
+              <w:spacing w:before="0" w:line="240" w:lineRule="auto"/>
+              <w:rPr>
+                <w:rFonts w:ascii="Times New Roman" w:hAnsi="Times New Roman"/>
+                <w:i w:val="0"/>
+                <w:iCs/>
+                <w:color w:val="auto"/>
+                <w:sz w:val="26"/>
+                <w:szCs w:val="26"/>
+                <w:lang w:val="vi-VN"/>
+              </w:rPr>
+            </w:pPr>
+          </w:p>
+        </w:tc>
+        <w:tc>
+          <w:tcPr>
+            <w:tcW w:w="1868" w:type="pct"/>
+            <w:tcBorders>
+              <w:top w:val="single" w:sz="4" w:space="0" w:color="auto"/>
+              <w:left w:val="single" w:sz="4" w:space="0" w:color="auto"/>
+              <w:bottom w:val="single" w:sz="4" w:space="0" w:color="auto"/>
+              <w:right w:val="single" w:sz="4" w:space="0" w:color="auto"/>
+            </w:tcBorders>
+          </w:tcPr>
+          <w:p>
+            <w:pPr>
+              <w:pStyle w:val="InfoBlue"/>
+              <w:spacing w:before="0" w:line="240" w:lineRule="auto"/>
+              <w:rPr>
+                <w:rFonts w:ascii="Times New Roman" w:hAnsi="Times New Roman"/>
+                <w:i w:val="0"/>
+                <w:iCs/>
+                <w:color w:val="auto"/>
+                <w:sz w:val="26"/>
+                <w:szCs w:val="26"/>
+              </w:rPr>
+            </w:pPr>
+            <w:r>
+              <w:rPr>
+                <w:rFonts w:ascii="Times New Roman" w:hAnsi="Times New Roman"/>
+                <w:i w:val="0"/>
+                <w:iCs/>
+                <w:color w:val="auto"/>
+                <w:sz w:val="26"/>
+                <w:szCs w:val="26"/>
+              </w:rPr>
+              <w:t>2</w:t>
+            </w:r>
+            <w:r>
+              <w:rPr>
+                <w:rFonts w:ascii="Times New Roman" w:hAnsi="Times New Roman"/>
+                <w:i w:val="0"/>
+                <w:iCs/>
+                <w:color w:val="auto"/>
+                <w:sz w:val="26"/>
+                <w:szCs w:val="26"/>
+              </w:rPr>
+              <w:t>. Hệ thống hiển thị thông tin phiếu đặt phòng.</w:t>
             </w:r>
           </w:p>
         </w:tc>
@@ -21885,29 +22047,18 @@
                 <w:sz w:val="26"/>
                 <w:szCs w:val="26"/>
               </w:rPr>
-              <w:t>2.</w:t>
-            </w:r>
-            <w:r>
-              <w:rPr>
-                <w:rFonts w:ascii="Times New Roman" w:hAnsi="Times New Roman"/>
-                <w:i w:val="0"/>
-                <w:iCs/>
-                <w:color w:val="auto"/>
-                <w:sz w:val="26"/>
-                <w:szCs w:val="26"/>
-              </w:rPr>
-              <w:t xml:space="preserve"> Nhân viên thu ngân chọn “</w:t>
-            </w:r>
-            <w:r>
-              <w:rPr>
-                <w:rFonts w:ascii="Times New Roman" w:hAnsi="Times New Roman"/>
-                <w:i w:val="0"/>
-                <w:iCs/>
-                <w:color w:val="auto"/>
-                <w:sz w:val="26"/>
-                <w:szCs w:val="26"/>
-              </w:rPr>
-              <w:t>Thanh</w:t>
+              <w:t>3</w:t>
+            </w:r>
+            <w:r>
+              <w:rPr>
+                <w:rFonts w:ascii="Times New Roman" w:hAnsi="Times New Roman"/>
+                <w:i w:val="0"/>
+                <w:iCs/>
+                <w:color w:val="auto"/>
+                <w:sz w:val="26"/>
+                <w:szCs w:val="26"/>
+              </w:rPr>
+              <w:t>. Nhân viên thu ngân chọn “Thanh</w:t>
             </w:r>
             <w:r>
               <w:rPr>
@@ -21930,18 +22081,7 @@
                 <w:sz w:val="26"/>
                 <w:szCs w:val="26"/>
               </w:rPr>
-              <w:t>”</w:t>
-            </w:r>
-            <w:r>
-              <w:rPr>
-                <w:rFonts w:ascii="Times New Roman" w:hAnsi="Times New Roman"/>
-                <w:i w:val="0"/>
-                <w:iCs/>
-                <w:color w:val="auto"/>
-                <w:sz w:val="26"/>
-                <w:szCs w:val="26"/>
-              </w:rPr>
-              <w:t>.</w:t>
+              <w:t>”.</w:t>
             </w:r>
           </w:p>
         </w:tc>
@@ -22057,7 +22197,18 @@
                 <w:sz w:val="26"/>
                 <w:szCs w:val="26"/>
               </w:rPr>
-              <w:t>3. Hệ thống hiển thị giao diện tạm tính.</w:t>
+              <w:t>4</w:t>
+            </w:r>
+            <w:r>
+              <w:rPr>
+                <w:rFonts w:ascii="Times New Roman" w:hAnsi="Times New Roman"/>
+                <w:i w:val="0"/>
+                <w:iCs/>
+                <w:color w:val="auto"/>
+                <w:sz w:val="26"/>
+                <w:szCs w:val="26"/>
+              </w:rPr>
+              <w:t>. Hệ thống hiển thị giao diện tạm tính.</w:t>
             </w:r>
           </w:p>
         </w:tc>
@@ -22122,18 +22273,18 @@
                 <w:sz w:val="26"/>
                 <w:szCs w:val="26"/>
               </w:rPr>
-              <w:t>4. Nhân viên thu ngân chọn “</w:t>
-            </w:r>
-            <w:r>
-              <w:rPr>
-                <w:rFonts w:ascii="Times New Roman" w:hAnsi="Times New Roman"/>
-                <w:i w:val="0"/>
-                <w:iCs/>
-                <w:color w:val="auto"/>
-                <w:sz w:val="26"/>
-                <w:szCs w:val="26"/>
-              </w:rPr>
-              <w:t>Xác</w:t>
+              <w:t>5</w:t>
+            </w:r>
+            <w:r>
+              <w:rPr>
+                <w:rFonts w:ascii="Times New Roman" w:hAnsi="Times New Roman"/>
+                <w:i w:val="0"/>
+                <w:iCs/>
+                <w:color w:val="auto"/>
+                <w:sz w:val="26"/>
+                <w:szCs w:val="26"/>
+              </w:rPr>
+              <w:t>. Nhân viên thu ngân chọn “Xác</w:t>
             </w:r>
             <w:r>
               <w:rPr>
@@ -22269,7 +22420,18 @@
                 <w:sz w:val="26"/>
                 <w:szCs w:val="26"/>
               </w:rPr>
-              <w:t xml:space="preserve">5. Hệ thống thêm hoá đơn vào cơ sở dữ liệu </w:t>
+              <w:t>6</w:t>
+            </w:r>
+            <w:r>
+              <w:rPr>
+                <w:rFonts w:ascii="Times New Roman" w:hAnsi="Times New Roman"/>
+                <w:i w:val="0"/>
+                <w:iCs/>
+                <w:color w:val="auto"/>
+                <w:sz w:val="26"/>
+                <w:szCs w:val="26"/>
+              </w:rPr>
+              <w:t xml:space="preserve">. Hệ thống thêm hoá đơn vào cơ sở dữ liệu </w:t>
             </w:r>
           </w:p>
         </w:tc>
@@ -22358,7 +22520,18 @@
                 <w:sz w:val="26"/>
                 <w:szCs w:val="26"/>
               </w:rPr>
-              <w:t>6. Hệ thống thông báo thanh toán thành công.</w:t>
+              <w:t>7</w:t>
+            </w:r>
+            <w:r>
+              <w:rPr>
+                <w:rFonts w:ascii="Times New Roman" w:hAnsi="Times New Roman"/>
+                <w:i w:val="0"/>
+                <w:iCs/>
+                <w:color w:val="auto"/>
+                <w:sz w:val="26"/>
+                <w:szCs w:val="26"/>
+              </w:rPr>
+              <w:t>. Hệ thống thông báo thanh toán thành công.</w:t>
             </w:r>
           </w:p>
         </w:tc>
@@ -22549,7 +22722,7 @@
           <w:noProof/>
         </w:rPr>
         <w:drawing>
-          <wp:inline distT="0" distB="0" distL="0" distR="0" wp14:anchorId="67ED3630" wp14:editId="70DDCEDB">
+          <wp:inline distT="0" distB="0" distL="0" distR="0" wp14:anchorId="67ED3630" wp14:editId="40A38FD4">
             <wp:extent cx="6507480" cy="4579620"/>
             <wp:effectExtent l="0" t="0" r="7620" b="0"/>
             <wp:docPr id="2090179232" name="Picture 3"/>
@@ -26183,6 +26356,7 @@
     <w:rsid w:val="00994E73"/>
     <w:rsid w:val="00A76A47"/>
     <w:rsid w:val="00AD256A"/>
+    <w:rsid w:val="00AE6581"/>
     <w:rsid w:val="00AF5689"/>
     <w:rsid w:val="00B448D8"/>
     <w:rsid w:val="00B5268C"/>

</xml_diff>

<commit_message>
add sơ đồ activity
</commit_message>
<xml_diff>
--- a/3_SRS/verFinal/17_3_ApplicationDevelopment_SRS_verFinal.docx
+++ b/3_SRS/verFinal/17_3_ApplicationDevelopment_SRS_verFinal.docx
@@ -2739,7 +2739,23 @@
                 <w:rFonts w:ascii="Times New Roman" w:hAnsi="Times New Roman"/>
                 <w:noProof/>
               </w:rPr>
-              <w:t>UC004_Lập thống kê doanh thu.</w:t>
+              <w:t>UC004_</w:t>
+            </w:r>
+            <w:r>
+              <w:rPr>
+                <w:rStyle w:val="Hyperlink"/>
+                <w:rFonts w:ascii="Times New Roman" w:hAnsi="Times New Roman"/>
+                <w:noProof/>
+              </w:rPr>
+              <w:t>Thống kê</w:t>
+            </w:r>
+            <w:r>
+              <w:rPr>
+                <w:rStyle w:val="Hyperlink"/>
+                <w:rFonts w:ascii="Times New Roman" w:hAnsi="Times New Roman"/>
+                <w:noProof/>
+              </w:rPr>
+              <w:t>.</w:t>
             </w:r>
             <w:r>
               <w:rPr>
@@ -3230,7 +3246,7 @@
                 <w:noProof/>
                 <w:webHidden/>
               </w:rPr>
-              <w:t>15</w:t>
+              <w:t>16</w:t>
             </w:r>
             <w:r>
               <w:rPr>
@@ -3320,7 +3336,7 @@
                 <w:noProof/>
                 <w:webHidden/>
               </w:rPr>
-              <w:t>15</w:t>
+              <w:t>18</w:t>
             </w:r>
             <w:r>
               <w:rPr>
@@ -3410,7 +3426,7 @@
                 <w:noProof/>
                 <w:webHidden/>
               </w:rPr>
-              <w:t>15</w:t>
+              <w:t>18</w:t>
             </w:r>
             <w:r>
               <w:rPr>
@@ -3500,7 +3516,7 @@
                 <w:noProof/>
                 <w:webHidden/>
               </w:rPr>
-              <w:t>16</w:t>
+              <w:t>18</w:t>
             </w:r>
             <w:r>
               <w:rPr>
@@ -3590,7 +3606,7 @@
                 <w:noProof/>
                 <w:webHidden/>
               </w:rPr>
-              <w:t>16</w:t>
+              <w:t>19</w:t>
             </w:r>
             <w:r>
               <w:rPr>
@@ -3680,7 +3696,7 @@
                 <w:noProof/>
                 <w:webHidden/>
               </w:rPr>
-              <w:t>16</w:t>
+              <w:t>19</w:t>
             </w:r>
             <w:r>
               <w:rPr>
@@ -3770,7 +3786,7 @@
                 <w:noProof/>
                 <w:webHidden/>
               </w:rPr>
-              <w:t>17</w:t>
+              <w:t>20</w:t>
             </w:r>
             <w:r>
               <w:rPr>
@@ -3860,7 +3876,7 @@
                 <w:noProof/>
                 <w:webHidden/>
               </w:rPr>
-              <w:t>17</w:t>
+              <w:t>21</w:t>
             </w:r>
             <w:r>
               <w:rPr>
@@ -3958,7 +3974,7 @@
                 <w:noProof/>
                 <w:webHidden/>
               </w:rPr>
-              <w:t>17</w:t>
+              <w:t>21</w:t>
             </w:r>
             <w:r>
               <w:rPr>
@@ -4048,7 +4064,7 @@
                 <w:noProof/>
                 <w:webHidden/>
               </w:rPr>
-              <w:t>18</w:t>
+              <w:t>21</w:t>
             </w:r>
             <w:r>
               <w:rPr>
@@ -4140,7 +4156,7 @@
                 <w:noProof/>
                 <w:webHidden/>
               </w:rPr>
-              <w:t>19</w:t>
+              <w:t>23</w:t>
             </w:r>
             <w:r>
               <w:rPr>
@@ -4229,7 +4245,7 @@
                 <w:noProof/>
                 <w:webHidden/>
               </w:rPr>
-              <w:t>19</w:t>
+              <w:t>23</w:t>
             </w:r>
             <w:r>
               <w:rPr>
@@ -4318,7 +4334,7 @@
                 <w:noProof/>
                 <w:webHidden/>
               </w:rPr>
-              <w:t>20</w:t>
+              <w:t>24</w:t>
             </w:r>
             <w:r>
               <w:rPr>
@@ -5721,19 +5737,6 @@
       <w:bookmarkEnd w:id="15"/>
       <w:bookmarkEnd w:id="16"/>
     </w:p>
-    <w:p>
-      <w:pPr>
-        <w:spacing w:after="120" w:line="240" w:lineRule="auto"/>
-        <w:ind w:left="600"/>
-        <w:rPr>
-          <w:rFonts w:ascii="Times New Roman" w:hAnsi="Times New Roman" w:cs="Times New Roman"/>
-          <w:i/>
-          <w:color w:val="0000FF"/>
-          <w:sz w:val="26"/>
-          <w:szCs w:val="26"/>
-        </w:rPr>
-      </w:pPr>
-    </w:p>
     <w:tbl>
       <w:tblPr>
         <w:tblStyle w:val="TableGrid"/>
@@ -5893,7 +5896,15 @@
                 <w:sz w:val="26"/>
                 <w:szCs w:val="26"/>
               </w:rPr>
-              <w:t>lập thống kê doanh thu.</w:t>
+              <w:t>thống kê</w:t>
+            </w:r>
+            <w:r>
+              <w:rPr>
+                <w:rFonts w:ascii="Times New Roman" w:hAnsi="Times New Roman" w:cs="Times New Roman"/>
+                <w:sz w:val="26"/>
+                <w:szCs w:val="26"/>
+              </w:rPr>
+              <w:t>.</w:t>
             </w:r>
           </w:p>
         </w:tc>
@@ -5983,7 +5994,23 @@
                 <w:sz w:val="26"/>
                 <w:szCs w:val="26"/>
               </w:rPr>
-              <w:t xml:space="preserve"> xem thông tin cá nhân.</w:t>
+              <w:t xml:space="preserve"> xem thông tin cá nhân</w:t>
+            </w:r>
+            <w:r>
+              <w:rPr>
+                <w:rFonts w:ascii="Times New Roman" w:hAnsi="Times New Roman" w:cs="Times New Roman"/>
+                <w:sz w:val="26"/>
+                <w:szCs w:val="26"/>
+              </w:rPr>
+              <w:t>, thống kê</w:t>
+            </w:r>
+            <w:r>
+              <w:rPr>
+                <w:rFonts w:ascii="Times New Roman" w:hAnsi="Times New Roman" w:cs="Times New Roman"/>
+                <w:sz w:val="26"/>
+                <w:szCs w:val="26"/>
+              </w:rPr>
+              <w:t>.</w:t>
             </w:r>
           </w:p>
         </w:tc>
@@ -6040,6 +6067,8 @@
       <w:bookmarkEnd w:id="17"/>
       <w:bookmarkEnd w:id="18"/>
     </w:p>
+    <w:p/>
+    <w:p/>
     <w:tbl>
       <w:tblPr>
         <w:tblStyle w:val="TableGrid"/>
@@ -6078,6 +6107,7 @@
                 <w:sz w:val="26"/>
                 <w:szCs w:val="26"/>
               </w:rPr>
+              <w:lastRenderedPageBreak/>
               <w:t>ID</w:t>
             </w:r>
           </w:p>
@@ -6204,7 +6234,6 @@
                 <w:sz w:val="26"/>
                 <w:szCs w:val="26"/>
               </w:rPr>
-              <w:lastRenderedPageBreak/>
               <w:t>UC00</w:t>
             </w:r>
             <w:r>
@@ -6902,7 +6931,7 @@
                 <w:sz w:val="26"/>
                 <w:szCs w:val="26"/>
               </w:rPr>
-              <w:t>Lập thống kê doanh thu.</w:t>
+              <w:t>Thống kê.</w:t>
             </w:r>
           </w:p>
         </w:tc>
@@ -6939,26 +6968,6 @@
             <w:r>
               <w:rPr>
                 <w:rFonts w:ascii="Times New Roman" w:hAnsi="Times New Roman"/>
-                <w:iCs/>
-                <w:sz w:val="26"/>
-                <w:szCs w:val="26"/>
-              </w:rPr>
-              <w:t xml:space="preserve"> </w:t>
-            </w:r>
-            <w:r>
-              <w:rPr>
-                <w:rFonts w:ascii="Times New Roman" w:hAnsi="Times New Roman"/>
-                <w:b w:val="0"/>
-                <w:bCs w:val="0"/>
-                <w:iCs/>
-                <w:sz w:val="26"/>
-                <w:szCs w:val="26"/>
-              </w:rPr>
-              <w:t>Lập thống kê doanh thu</w:t>
-            </w:r>
-            <w:r>
-              <w:rPr>
-                <w:rFonts w:ascii="Times New Roman" w:hAnsi="Times New Roman"/>
                 <w:b w:val="0"/>
                 <w:bCs w:val="0"/>
                 <w:color w:val="1F1F1F"/>
@@ -6966,7 +6975,7 @@
                 <w:szCs w:val="26"/>
                 <w:shd w:val="clear" w:color="auto" w:fill="FFFFFF"/>
               </w:rPr>
-              <w:t xml:space="preserve">" là một usecase cho phép người dùng hệ thống </w:t>
+              <w:t>Thống kê</w:t>
             </w:r>
             <w:r>
               <w:rPr>
@@ -6978,17 +6987,7 @@
                 <w:szCs w:val="26"/>
                 <w:shd w:val="clear" w:color="auto" w:fill="FFFFFF"/>
               </w:rPr>
-              <w:t xml:space="preserve">lập thống kê doanh thu của </w:t>
-            </w:r>
-            <w:r>
-              <w:rPr>
-                <w:rFonts w:ascii="Times New Roman" w:hAnsi="Times New Roman"/>
-                <w:b w:val="0"/>
-                <w:bCs w:val="0"/>
-                <w:sz w:val="26"/>
-                <w:szCs w:val="26"/>
-              </w:rPr>
-              <w:t>phiếu đặt phòng đã hoàn thành</w:t>
+              <w:t>" là một usecase cho phép người dùng hệ thống</w:t>
             </w:r>
             <w:r>
               <w:rPr>
@@ -7000,7 +6999,17 @@
                 <w:szCs w:val="26"/>
                 <w:shd w:val="clear" w:color="auto" w:fill="FFFFFF"/>
               </w:rPr>
-              <w:t xml:space="preserve"> </w:t>
+              <w:t xml:space="preserve"> thống kê doanh thu của </w:t>
+            </w:r>
+            <w:r>
+              <w:rPr>
+                <w:rFonts w:ascii="Times New Roman" w:hAnsi="Times New Roman"/>
+                <w:b w:val="0"/>
+                <w:bCs w:val="0"/>
+                <w:sz w:val="26"/>
+                <w:szCs w:val="26"/>
+              </w:rPr>
+              <w:t>phiếu đặt phòng đã hoàn thành</w:t>
             </w:r>
             <w:r>
               <w:rPr>
@@ -7012,7 +7021,7 @@
                 <w:szCs w:val="26"/>
                 <w:shd w:val="clear" w:color="auto" w:fill="FFFFFF"/>
               </w:rPr>
-              <w:t>trong</w:t>
+              <w:t xml:space="preserve"> </w:t>
             </w:r>
             <w:r>
               <w:rPr>
@@ -7024,7 +7033,7 @@
                 <w:szCs w:val="26"/>
                 <w:shd w:val="clear" w:color="auto" w:fill="FFFFFF"/>
               </w:rPr>
-              <w:t xml:space="preserve"> hệ thống. Usecase này có thể được thực hiện bởi người dùng có</w:t>
+              <w:t>trong</w:t>
             </w:r>
             <w:r>
               <w:rPr>
@@ -7036,7 +7045,7 @@
                 <w:szCs w:val="26"/>
                 <w:shd w:val="clear" w:color="auto" w:fill="FFFFFF"/>
               </w:rPr>
-              <w:t xml:space="preserve"> quyền “Người quản lý”</w:t>
+              <w:t xml:space="preserve"> hệ thống. Usecase này có thể được thực hiện bởi người dùng có</w:t>
             </w:r>
             <w:r>
               <w:rPr>
@@ -7048,6 +7057,30 @@
                 <w:szCs w:val="26"/>
                 <w:shd w:val="clear" w:color="auto" w:fill="FFFFFF"/>
               </w:rPr>
+              <w:t xml:space="preserve"> quyền “Người quản lý”</w:t>
+            </w:r>
+            <w:r>
+              <w:rPr>
+                <w:rFonts w:ascii="Times New Roman" w:hAnsi="Times New Roman"/>
+                <w:b w:val="0"/>
+                <w:bCs w:val="0"/>
+                <w:color w:val="1F1F1F"/>
+                <w:sz w:val="26"/>
+                <w:szCs w:val="26"/>
+                <w:shd w:val="clear" w:color="auto" w:fill="FFFFFF"/>
+              </w:rPr>
+              <w:t xml:space="preserve"> hoặc “Nhân viên”</w:t>
+            </w:r>
+            <w:r>
+              <w:rPr>
+                <w:rFonts w:ascii="Times New Roman" w:hAnsi="Times New Roman"/>
+                <w:b w:val="0"/>
+                <w:bCs w:val="0"/>
+                <w:color w:val="1F1F1F"/>
+                <w:sz w:val="26"/>
+                <w:szCs w:val="26"/>
+                <w:shd w:val="clear" w:color="auto" w:fill="FFFFFF"/>
+              </w:rPr>
               <w:t>.</w:t>
             </w:r>
           </w:p>
@@ -7073,7 +7106,16 @@
                 <w:sz w:val="26"/>
                 <w:szCs w:val="26"/>
               </w:rPr>
-              <w:t>Lập thống kê doanh thu.</w:t>
+              <w:t>Thống kê</w:t>
+            </w:r>
+            <w:r>
+              <w:rPr>
+                <w:rFonts w:ascii="Times New Roman" w:hAnsi="Times New Roman" w:cs="Times New Roman"/>
+                <w:iCs/>
+                <w:sz w:val="26"/>
+                <w:szCs w:val="26"/>
+              </w:rPr>
+              <w:t>.</w:t>
             </w:r>
           </w:p>
         </w:tc>
@@ -10108,7 +10150,7 @@
       </w:tr>
       <w:tr>
         <w:trPr>
-          <w:trHeight w:val="966"/>
+          <w:trHeight w:val="669"/>
           <w:jc w:val="center"/>
         </w:trPr>
         <w:tc>
@@ -10309,7 +10351,7 @@
       </w:tr>
       <w:tr>
         <w:trPr>
-          <w:trHeight w:val="435"/>
+          <w:trHeight w:val="58"/>
           <w:jc w:val="center"/>
         </w:trPr>
         <w:tc>
@@ -10372,7 +10414,18 @@
                 <w:sz w:val="26"/>
                 <w:szCs w:val="26"/>
               </w:rPr>
-              <w:t>5.3</w:t>
+              <w:t>5.</w:t>
+            </w:r>
+            <w:r>
+              <w:rPr>
+                <w:rFonts w:ascii="Times New Roman" w:hAnsi="Times New Roman"/>
+                <w:i w:val="0"/>
+                <w:iCs/>
+                <w:color w:val="auto"/>
+                <w:sz w:val="26"/>
+                <w:szCs w:val="26"/>
+              </w:rPr>
+              <w:t>2</w:t>
             </w:r>
             <w:r>
               <w:rPr>
@@ -10466,6 +10519,7 @@
     </w:p>
     <w:p>
       <w:pPr>
+        <w:jc w:val="center"/>
         <w:rPr>
           <w:rFonts w:ascii="Times New Roman" w:hAnsi="Times New Roman" w:cs="Times New Roman"/>
           <w:b/>
@@ -10475,6 +10529,59 @@
           <w:lang w:val="vi-VN"/>
         </w:rPr>
       </w:pPr>
+      <w:r>
+        <w:rPr>
+          <w:noProof/>
+        </w:rPr>
+        <w:drawing>
+          <wp:inline distT="0" distB="0" distL="0" distR="0" wp14:anchorId="442BAF2C" wp14:editId="7D7C2B56">
+            <wp:extent cx="6511925" cy="5474335"/>
+            <wp:effectExtent l="0" t="0" r="3175" b="0"/>
+            <wp:docPr id="873674418" name="Picture 1" descr="A diagram of a flowchart&#10;&#10;Description automatically generated"/>
+            <wp:cNvGraphicFramePr>
+              <a:graphicFrameLocks xmlns:a="http://schemas.openxmlformats.org/drawingml/2006/main" noChangeAspect="1"/>
+            </wp:cNvGraphicFramePr>
+            <a:graphic xmlns:a="http://schemas.openxmlformats.org/drawingml/2006/main">
+              <a:graphicData uri="http://schemas.openxmlformats.org/drawingml/2006/picture">
+                <pic:pic xmlns:pic="http://schemas.openxmlformats.org/drawingml/2006/picture">
+                  <pic:nvPicPr>
+                    <pic:cNvPr id="873674418" name="Picture 1" descr="A diagram of a flowchart&#10;&#10;Description automatically generated"/>
+                    <pic:cNvPicPr>
+                      <a:picLocks noChangeAspect="1" noChangeArrowheads="1"/>
+                    </pic:cNvPicPr>
+                  </pic:nvPicPr>
+                  <pic:blipFill>
+                    <a:blip r:embed="rId11">
+                      <a:extLst>
+                        <a:ext uri="{28A0092B-C50C-407E-A947-70E740481C1C}">
+                          <a14:useLocalDpi xmlns:a14="http://schemas.microsoft.com/office/drawing/2010/main" val="0"/>
+                        </a:ext>
+                      </a:extLst>
+                    </a:blip>
+                    <a:srcRect/>
+                    <a:stretch>
+                      <a:fillRect/>
+                    </a:stretch>
+                  </pic:blipFill>
+                  <pic:spPr bwMode="auto">
+                    <a:xfrm>
+                      <a:off x="0" y="0"/>
+                      <a:ext cx="6511925" cy="5474335"/>
+                    </a:xfrm>
+                    <a:prstGeom prst="rect">
+                      <a:avLst/>
+                    </a:prstGeom>
+                    <a:noFill/>
+                    <a:ln>
+                      <a:noFill/>
+                    </a:ln>
+                  </pic:spPr>
+                </pic:pic>
+              </a:graphicData>
+            </a:graphic>
+          </wp:inline>
+        </w:drawing>
+      </w:r>
     </w:p>
     <w:p>
       <w:pPr>
@@ -10916,29 +11023,7 @@
                 <w:sz w:val="26"/>
                 <w:szCs w:val="26"/>
               </w:rPr>
-              <w:t xml:space="preserve">Thông tin nhân viên </w:t>
-            </w:r>
-            <w:r>
-              <w:rPr>
-                <w:rFonts w:ascii="Times New Roman" w:hAnsi="Times New Roman"/>
-                <w:i w:val="0"/>
-                <w:iCs/>
-                <w:color w:val="auto"/>
-                <w:sz w:val="26"/>
-                <w:szCs w:val="26"/>
-              </w:rPr>
-              <w:t xml:space="preserve">phải có </w:t>
-            </w:r>
-            <w:r>
-              <w:rPr>
-                <w:rFonts w:ascii="Times New Roman" w:hAnsi="Times New Roman"/>
-                <w:i w:val="0"/>
-                <w:iCs/>
-                <w:color w:val="auto"/>
-                <w:sz w:val="26"/>
-                <w:szCs w:val="26"/>
-              </w:rPr>
-              <w:t>trong hệ thống.</w:t>
+              <w:t>Thông tin nhân viên phải có trong hệ thống.</w:t>
             </w:r>
           </w:p>
           <w:p>
@@ -10967,51 +11052,7 @@
                 <w:sz w:val="26"/>
                 <w:szCs w:val="26"/>
               </w:rPr>
-              <w:t xml:space="preserve">Cung cấp </w:t>
-            </w:r>
-            <w:r>
-              <w:rPr>
-                <w:rFonts w:ascii="Times New Roman" w:hAnsi="Times New Roman"/>
-                <w:i w:val="0"/>
-                <w:iCs/>
-                <w:color w:val="auto"/>
-                <w:sz w:val="26"/>
-                <w:szCs w:val="26"/>
-              </w:rPr>
-              <w:t xml:space="preserve">tên </w:t>
-            </w:r>
-            <w:r>
-              <w:rPr>
-                <w:rFonts w:ascii="Times New Roman" w:hAnsi="Times New Roman"/>
-                <w:i w:val="0"/>
-                <w:iCs/>
-                <w:color w:val="auto"/>
-                <w:sz w:val="26"/>
-                <w:szCs w:val="26"/>
-              </w:rPr>
-              <w:t>nhân viên</w:t>
-            </w:r>
-            <w:r>
-              <w:rPr>
-                <w:rFonts w:ascii="Times New Roman" w:hAnsi="Times New Roman"/>
-                <w:i w:val="0"/>
-                <w:iCs/>
-                <w:color w:val="auto"/>
-                <w:sz w:val="26"/>
-                <w:szCs w:val="26"/>
-              </w:rPr>
-              <w:t xml:space="preserve"> muốn tra cứu </w:t>
-            </w:r>
-            <w:r>
-              <w:rPr>
-                <w:rFonts w:ascii="Times New Roman" w:hAnsi="Times New Roman"/>
-                <w:i w:val="0"/>
-                <w:iCs/>
-                <w:color w:val="auto"/>
-                <w:sz w:val="26"/>
-                <w:szCs w:val="26"/>
-              </w:rPr>
-              <w:t>hợp lệ.</w:t>
+              <w:t>Cung cấp tên nhân viên muốn tra cứu hợp lệ.</w:t>
             </w:r>
           </w:p>
         </w:tc>
@@ -11043,6 +11084,7 @@
                 <w:sz w:val="26"/>
                 <w:szCs w:val="26"/>
               </w:rPr>
+              <w:lastRenderedPageBreak/>
               <w:t>Điều kiện sau:</w:t>
             </w:r>
           </w:p>
@@ -11427,7 +11469,23 @@
                 <w:sz w:val="26"/>
                 <w:szCs w:val="26"/>
               </w:rPr>
-              <w:t>. Hệ thống tìm kiếm thông tin nhân viên trong cơ sở dữ liệu theo mã nhân viên.</w:t>
+              <w:t xml:space="preserve">. Hệ thống tìm kiếm thông tin nhân viên trong cơ sở dữ liệu theo </w:t>
+            </w:r>
+            <w:r>
+              <w:rPr>
+                <w:rFonts w:ascii="Times New Roman" w:hAnsi="Times New Roman" w:cs="Times New Roman"/>
+                <w:sz w:val="26"/>
+                <w:szCs w:val="26"/>
+              </w:rPr>
+              <w:t>tên</w:t>
+            </w:r>
+            <w:r>
+              <w:rPr>
+                <w:rFonts w:ascii="Times New Roman" w:hAnsi="Times New Roman" w:cs="Times New Roman"/>
+                <w:sz w:val="26"/>
+                <w:szCs w:val="26"/>
+              </w:rPr>
+              <w:t xml:space="preserve"> nhân viên.</w:t>
             </w:r>
           </w:p>
         </w:tc>
@@ -11668,6 +11726,7 @@
     </w:p>
     <w:p>
       <w:pPr>
+        <w:jc w:val="center"/>
         <w:rPr>
           <w:rFonts w:ascii="Times New Roman" w:hAnsi="Times New Roman" w:cs="Times New Roman"/>
           <w:b/>
@@ -11676,6 +11735,59 @@
           <w:szCs w:val="26"/>
         </w:rPr>
       </w:pPr>
+      <w:r>
+        <w:rPr>
+          <w:noProof/>
+        </w:rPr>
+        <w:drawing>
+          <wp:inline distT="0" distB="0" distL="0" distR="0" wp14:anchorId="55661C9E" wp14:editId="0F1F05EC">
+            <wp:extent cx="6080760" cy="4236720"/>
+            <wp:effectExtent l="0" t="0" r="0" b="0"/>
+            <wp:docPr id="952719478" name="Picture 4" descr="A diagram of a flowchart&#10;&#10;Description automatically generated"/>
+            <wp:cNvGraphicFramePr>
+              <a:graphicFrameLocks xmlns:a="http://schemas.openxmlformats.org/drawingml/2006/main" noChangeAspect="1"/>
+            </wp:cNvGraphicFramePr>
+            <a:graphic xmlns:a="http://schemas.openxmlformats.org/drawingml/2006/main">
+              <a:graphicData uri="http://schemas.openxmlformats.org/drawingml/2006/picture">
+                <pic:pic xmlns:pic="http://schemas.openxmlformats.org/drawingml/2006/picture">
+                  <pic:nvPicPr>
+                    <pic:cNvPr id="952719478" name="Picture 4" descr="A diagram of a flowchart&#10;&#10;Description automatically generated"/>
+                    <pic:cNvPicPr>
+                      <a:picLocks noChangeAspect="1" noChangeArrowheads="1"/>
+                    </pic:cNvPicPr>
+                  </pic:nvPicPr>
+                  <pic:blipFill>
+                    <a:blip r:embed="rId12">
+                      <a:extLst>
+                        <a:ext uri="{28A0092B-C50C-407E-A947-70E740481C1C}">
+                          <a14:useLocalDpi xmlns:a14="http://schemas.microsoft.com/office/drawing/2010/main" val="0"/>
+                        </a:ext>
+                      </a:extLst>
+                    </a:blip>
+                    <a:srcRect/>
+                    <a:stretch>
+                      <a:fillRect/>
+                    </a:stretch>
+                  </pic:blipFill>
+                  <pic:spPr bwMode="auto">
+                    <a:xfrm>
+                      <a:off x="0" y="0"/>
+                      <a:ext cx="6080760" cy="4236720"/>
+                    </a:xfrm>
+                    <a:prstGeom prst="rect">
+                      <a:avLst/>
+                    </a:prstGeom>
+                    <a:noFill/>
+                    <a:ln>
+                      <a:noFill/>
+                    </a:ln>
+                  </pic:spPr>
+                </pic:pic>
+              </a:graphicData>
+            </a:graphic>
+          </wp:inline>
+        </w:drawing>
+      </w:r>
     </w:p>
     <w:p>
       <w:pPr>
@@ -11700,6 +11812,7 @@
           <w:sz w:val="26"/>
           <w:szCs w:val="26"/>
         </w:rPr>
+        <w:lastRenderedPageBreak/>
         <w:t>Sequence Diagram</w:t>
       </w:r>
     </w:p>
@@ -12250,29 +12363,7 @@
                 <w:sz w:val="26"/>
                 <w:szCs w:val="26"/>
               </w:rPr>
-              <w:t xml:space="preserve">Cung cấp thông tin hợp lệ của nhân viên muốn </w:t>
-            </w:r>
-            <w:r>
-              <w:rPr>
-                <w:rFonts w:ascii="Times New Roman" w:hAnsi="Times New Roman"/>
-                <w:i w:val="0"/>
-                <w:iCs/>
-                <w:color w:val="auto"/>
-                <w:sz w:val="26"/>
-                <w:szCs w:val="26"/>
-              </w:rPr>
-              <w:t>cập nhật</w:t>
-            </w:r>
-            <w:r>
-              <w:rPr>
-                <w:rFonts w:ascii="Times New Roman" w:hAnsi="Times New Roman"/>
-                <w:i w:val="0"/>
-                <w:iCs/>
-                <w:color w:val="auto"/>
-                <w:sz w:val="26"/>
-                <w:szCs w:val="26"/>
-              </w:rPr>
-              <w:t xml:space="preserve"> vào hệ thống.</w:t>
+              <w:t>Cung cấp thông tin hợp lệ của nhân viên muốn cập nhật vào hệ thống.</w:t>
             </w:r>
           </w:p>
         </w:tc>
@@ -12642,7 +12733,7 @@
       </w:tr>
       <w:tr>
         <w:trPr>
-          <w:trHeight w:val="360"/>
+          <w:trHeight w:val="624"/>
           <w:jc w:val="center"/>
         </w:trPr>
         <w:tc>
@@ -12674,10 +12765,8 @@
             <w:tcBorders>
               <w:top w:val="single" w:sz="4" w:space="0" w:color="auto"/>
               <w:left w:val="single" w:sz="4" w:space="0" w:color="auto"/>
-              <w:bottom w:val="single" w:sz="4" w:space="0" w:color="auto"/>
               <w:right w:val="single" w:sz="4" w:space="0" w:color="auto"/>
             </w:tcBorders>
-            <w:hideMark/>
           </w:tcPr>
           <w:p>
             <w:pPr>
@@ -12702,7 +12791,65 @@
                 <w:sz w:val="26"/>
                 <w:szCs w:val="26"/>
               </w:rPr>
-              <w:t>2. Người quản lý chọn một nhân viên muốn cập nhật.</w:t>
+              <w:t>2</w:t>
+            </w:r>
+            <w:r>
+              <w:rPr>
+                <w:rFonts w:ascii="Times New Roman" w:hAnsi="Times New Roman"/>
+                <w:i w:val="0"/>
+                <w:iCs/>
+                <w:color w:val="auto"/>
+                <w:sz w:val="26"/>
+                <w:szCs w:val="26"/>
+                <w:lang w:val="vi-VN"/>
+              </w:rPr>
+              <w:t xml:space="preserve">. </w:t>
+            </w:r>
+            <w:r>
+              <w:rPr>
+                <w:rFonts w:ascii="Times New Roman" w:hAnsi="Times New Roman"/>
+                <w:i w:val="0"/>
+                <w:iCs/>
+                <w:color w:val="auto"/>
+                <w:sz w:val="26"/>
+                <w:szCs w:val="26"/>
+              </w:rPr>
+              <w:t xml:space="preserve">Người </w:t>
+            </w:r>
+            <w:r>
+              <w:rPr>
+                <w:rFonts w:ascii="Times New Roman" w:hAnsi="Times New Roman"/>
+                <w:i w:val="0"/>
+                <w:iCs/>
+                <w:color w:val="auto"/>
+                <w:sz w:val="26"/>
+                <w:szCs w:val="26"/>
+                <w:lang w:val="vi-VN"/>
+              </w:rPr>
+              <w:t>quản lý nhập thông tin nhân viên</w:t>
+            </w:r>
+            <w:r>
+              <w:rPr>
+                <w:rFonts w:ascii="Times New Roman" w:hAnsi="Times New Roman"/>
+                <w:i w:val="0"/>
+                <w:iCs/>
+                <w:color w:val="auto"/>
+                <w:sz w:val="26"/>
+                <w:szCs w:val="26"/>
+              </w:rPr>
+              <w:t xml:space="preserve"> muốn cập nhật</w:t>
+            </w:r>
+            <w:r>
+              <w:rPr>
+                <w:rFonts w:ascii="Times New Roman" w:hAnsi="Times New Roman"/>
+                <w:i w:val="0"/>
+                <w:iCs/>
+                <w:color w:val="auto"/>
+                <w:sz w:val="26"/>
+                <w:szCs w:val="26"/>
+                <w:lang w:val="vi-VN"/>
+              </w:rPr>
+              <w:t>.</w:t>
             </w:r>
           </w:p>
         </w:tc>
@@ -12712,7 +12859,6 @@
             <w:tcBorders>
               <w:top w:val="single" w:sz="4" w:space="0" w:color="auto"/>
               <w:left w:val="single" w:sz="4" w:space="0" w:color="auto"/>
-              <w:bottom w:val="single" w:sz="4" w:space="0" w:color="auto"/>
               <w:right w:val="single" w:sz="4" w:space="0" w:color="auto"/>
             </w:tcBorders>
           </w:tcPr>
@@ -12734,7 +12880,7 @@
       </w:tr>
       <w:tr>
         <w:trPr>
-          <w:trHeight w:val="360"/>
+          <w:trHeight w:val="655"/>
           <w:jc w:val="center"/>
         </w:trPr>
         <w:tc>
@@ -12769,7 +12915,6 @@
               <w:bottom w:val="single" w:sz="4" w:space="0" w:color="auto"/>
               <w:right w:val="single" w:sz="4" w:space="0" w:color="auto"/>
             </w:tcBorders>
-            <w:hideMark/>
           </w:tcPr>
           <w:p>
             <w:pPr>
@@ -12784,6 +12929,28 @@
                 <w:szCs w:val="26"/>
               </w:rPr>
             </w:pPr>
+            <w:r>
+              <w:rPr>
+                <w:rFonts w:ascii="Times New Roman" w:hAnsi="Times New Roman"/>
+                <w:i w:val="0"/>
+                <w:iCs/>
+                <w:color w:val="auto"/>
+                <w:sz w:val="26"/>
+                <w:szCs w:val="26"/>
+              </w:rPr>
+              <w:t>3</w:t>
+            </w:r>
+            <w:r>
+              <w:rPr>
+                <w:rFonts w:ascii="Times New Roman" w:hAnsi="Times New Roman"/>
+                <w:i w:val="0"/>
+                <w:iCs/>
+                <w:color w:val="auto"/>
+                <w:sz w:val="26"/>
+                <w:szCs w:val="26"/>
+              </w:rPr>
+              <w:t>. Người quản lý chọn “Cập nhật”.</w:t>
+            </w:r>
           </w:p>
         </w:tc>
         <w:tc>
@@ -12795,6 +12962,7 @@
               <w:bottom w:val="single" w:sz="4" w:space="0" w:color="auto"/>
               <w:right w:val="single" w:sz="4" w:space="0" w:color="auto"/>
             </w:tcBorders>
+            <w:hideMark/>
           </w:tcPr>
           <w:p>
             <w:pPr>
@@ -12809,104 +12977,12 @@
                 <w:szCs w:val="26"/>
               </w:rPr>
             </w:pPr>
-            <w:r>
-              <w:rPr>
-                <w:rFonts w:ascii="Times New Roman" w:hAnsi="Times New Roman"/>
-                <w:i w:val="0"/>
-                <w:iCs/>
-                <w:color w:val="auto"/>
-                <w:sz w:val="26"/>
-                <w:szCs w:val="26"/>
-              </w:rPr>
-              <w:t>3. Hệ</w:t>
-            </w:r>
-            <w:r>
-              <w:rPr>
-                <w:rFonts w:ascii="Times New Roman" w:hAnsi="Times New Roman"/>
-                <w:i w:val="0"/>
-                <w:iCs/>
-                <w:color w:val="auto"/>
-                <w:sz w:val="26"/>
-                <w:szCs w:val="26"/>
-                <w:lang w:val="vi-VN"/>
-              </w:rPr>
-              <w:t xml:space="preserve"> thống hiển thị </w:t>
-            </w:r>
-            <w:r>
-              <w:rPr>
-                <w:rFonts w:ascii="Times New Roman" w:hAnsi="Times New Roman"/>
-                <w:i w:val="0"/>
-                <w:iCs/>
-                <w:color w:val="auto"/>
-                <w:sz w:val="26"/>
-                <w:szCs w:val="26"/>
-                <w:lang w:val="vi-VN"/>
-              </w:rPr>
-              <w:t>th</w:t>
-            </w:r>
-            <w:r>
-              <w:rPr>
-                <w:rFonts w:ascii="Times New Roman" w:hAnsi="Times New Roman"/>
-                <w:i w:val="0"/>
-                <w:iCs/>
-                <w:color w:val="auto"/>
-                <w:sz w:val="26"/>
-                <w:szCs w:val="26"/>
-              </w:rPr>
-              <w:t>ông tin nhân viên</w:t>
-            </w:r>
-            <w:r>
-              <w:rPr>
-                <w:rFonts w:ascii="Times New Roman" w:hAnsi="Times New Roman"/>
-                <w:i w:val="0"/>
-                <w:iCs/>
-                <w:color w:val="auto"/>
-                <w:sz w:val="26"/>
-                <w:szCs w:val="26"/>
-                <w:lang w:val="vi-VN"/>
-              </w:rPr>
-              <w:t xml:space="preserve"> </w:t>
-            </w:r>
-            <w:r>
-              <w:rPr>
-                <w:rFonts w:ascii="Times New Roman" w:hAnsi="Times New Roman"/>
-                <w:i w:val="0"/>
-                <w:iCs/>
-                <w:color w:val="auto"/>
-                <w:sz w:val="26"/>
-                <w:szCs w:val="26"/>
-              </w:rPr>
-              <w:t>đã</w:t>
-            </w:r>
-            <w:r>
-              <w:rPr>
-                <w:rFonts w:ascii="Times New Roman" w:hAnsi="Times New Roman"/>
-                <w:i w:val="0"/>
-                <w:iCs/>
-                <w:color w:val="auto"/>
-                <w:sz w:val="26"/>
-                <w:szCs w:val="26"/>
-                <w:lang w:val="vi-VN"/>
-              </w:rPr>
-              <w:t xml:space="preserve"> chọn</w:t>
-            </w:r>
-            <w:r>
-              <w:rPr>
-                <w:rFonts w:ascii="Times New Roman" w:hAnsi="Times New Roman"/>
-                <w:i w:val="0"/>
-                <w:iCs/>
-                <w:color w:val="auto"/>
-                <w:sz w:val="26"/>
-                <w:szCs w:val="26"/>
-              </w:rPr>
-              <w:t>.</w:t>
-            </w:r>
           </w:p>
         </w:tc>
       </w:tr>
       <w:tr>
         <w:trPr>
-          <w:trHeight w:val="777"/>
+          <w:trHeight w:val="732"/>
           <w:jc w:val="center"/>
         </w:trPr>
         <w:tc>
@@ -12955,75 +13031,6 @@
                 <w:szCs w:val="26"/>
               </w:rPr>
             </w:pPr>
-            <w:r>
-              <w:rPr>
-                <w:rFonts w:ascii="Times New Roman" w:hAnsi="Times New Roman"/>
-                <w:i w:val="0"/>
-                <w:iCs/>
-                <w:color w:val="auto"/>
-                <w:sz w:val="26"/>
-                <w:szCs w:val="26"/>
-              </w:rPr>
-              <w:t>4</w:t>
-            </w:r>
-            <w:r>
-              <w:rPr>
-                <w:rFonts w:ascii="Times New Roman" w:hAnsi="Times New Roman"/>
-                <w:i w:val="0"/>
-                <w:iCs/>
-                <w:color w:val="auto"/>
-                <w:sz w:val="26"/>
-                <w:szCs w:val="26"/>
-                <w:lang w:val="vi-VN"/>
-              </w:rPr>
-              <w:t xml:space="preserve">. </w:t>
-            </w:r>
-            <w:r>
-              <w:rPr>
-                <w:rFonts w:ascii="Times New Roman" w:hAnsi="Times New Roman"/>
-                <w:i w:val="0"/>
-                <w:iCs/>
-                <w:color w:val="auto"/>
-                <w:sz w:val="26"/>
-                <w:szCs w:val="26"/>
-              </w:rPr>
-              <w:t xml:space="preserve">Người </w:t>
-            </w:r>
-            <w:r>
-              <w:rPr>
-                <w:rFonts w:ascii="Times New Roman" w:hAnsi="Times New Roman"/>
-                <w:i w:val="0"/>
-                <w:iCs/>
-                <w:color w:val="auto"/>
-                <w:sz w:val="26"/>
-                <w:szCs w:val="26"/>
-                <w:lang w:val="vi-VN"/>
-              </w:rPr>
-              <w:t>quản lý nhập thông tin nhân viên</w:t>
-            </w:r>
-            <w:r>
-              <w:rPr>
-                <w:rFonts w:ascii="Times New Roman" w:hAnsi="Times New Roman"/>
-                <w:i w:val="0"/>
-                <w:iCs/>
-                <w:color w:val="auto"/>
-                <w:sz w:val="26"/>
-                <w:szCs w:val="26"/>
-              </w:rPr>
-              <w:t xml:space="preserve"> muốn cập nhật</w:t>
-            </w:r>
-            <w:r>
-              <w:rPr>
-                <w:rFonts w:ascii="Times New Roman" w:hAnsi="Times New Roman"/>
-                <w:i w:val="0"/>
-                <w:iCs/>
-                <w:color w:val="auto"/>
-                <w:sz w:val="26"/>
-                <w:szCs w:val="26"/>
-                <w:lang w:val="vi-VN"/>
-              </w:rPr>
-              <w:t>.</w:t>
-            </w:r>
           </w:p>
         </w:tc>
         <w:tc>
@@ -13039,43 +13046,79 @@
           </w:tcPr>
           <w:p>
             <w:pPr>
-              <w:pStyle w:val="InfoBlue"/>
-              <w:spacing w:before="0" w:line="240" w:lineRule="auto"/>
-              <w:rPr>
-                <w:rFonts w:ascii="Times New Roman" w:hAnsi="Times New Roman"/>
-                <w:i w:val="0"/>
-                <w:iCs/>
-                <w:color w:val="auto"/>
+              <w:rPr>
+                <w:rFonts w:ascii="Times New Roman" w:hAnsi="Times New Roman" w:cs="Times New Roman"/>
+                <w:sz w:val="26"/>
+                <w:szCs w:val="26"/>
+              </w:rPr>
+            </w:pPr>
+            <w:r>
+              <w:rPr>
+                <w:rFonts w:ascii="Times New Roman" w:hAnsi="Times New Roman" w:cs="Times New Roman"/>
+                <w:sz w:val="26"/>
+                <w:szCs w:val="26"/>
+              </w:rPr>
+              <w:t>4</w:t>
+            </w:r>
+            <w:r>
+              <w:rPr>
+                <w:rFonts w:ascii="Times New Roman" w:hAnsi="Times New Roman" w:cs="Times New Roman"/>
                 <w:sz w:val="26"/>
                 <w:szCs w:val="26"/>
                 <w:lang w:val="vi-VN"/>
               </w:rPr>
-            </w:pPr>
+              <w:t xml:space="preserve">. Hệ thống kiểm tra thông tin </w:t>
+            </w:r>
+            <w:r>
+              <w:rPr>
+                <w:rFonts w:ascii="Times New Roman" w:hAnsi="Times New Roman" w:cs="Times New Roman"/>
+                <w:sz w:val="26"/>
+                <w:szCs w:val="26"/>
+              </w:rPr>
+              <w:t xml:space="preserve">cập nhật </w:t>
+            </w:r>
+            <w:r>
+              <w:rPr>
+                <w:rFonts w:ascii="Times New Roman" w:hAnsi="Times New Roman" w:cs="Times New Roman"/>
+                <w:sz w:val="26"/>
+                <w:szCs w:val="26"/>
+                <w:lang w:val="vi-VN"/>
+              </w:rPr>
+              <w:t xml:space="preserve">của nhân </w:t>
+            </w:r>
+            <w:r>
+              <w:rPr>
+                <w:rFonts w:ascii="Times New Roman" w:hAnsi="Times New Roman" w:cs="Times New Roman"/>
+                <w:sz w:val="26"/>
+                <w:szCs w:val="26"/>
+                <w:lang w:val="vi-VN"/>
+              </w:rPr>
+              <w:t>viên.</w:t>
+            </w:r>
           </w:p>
         </w:tc>
       </w:tr>
       <w:tr>
         <w:trPr>
-          <w:trHeight w:val="655"/>
+          <w:trHeight w:val="131"/>
           <w:jc w:val="center"/>
         </w:trPr>
         <w:tc>
           <w:tcPr>
-            <w:tcW w:w="0" w:type="auto"/>
+            <w:tcW w:w="1265" w:type="pct"/>
             <w:vMerge/>
             <w:tcBorders>
               <w:left w:val="single" w:sz="4" w:space="0" w:color="auto"/>
               <w:right w:val="single" w:sz="4" w:space="0" w:color="auto"/>
             </w:tcBorders>
-            <w:vAlign w:val="center"/>
-            <w:hideMark/>
-          </w:tcPr>
-          <w:p>
-            <w:pPr>
-              <w:rPr>
-                <w:rFonts w:ascii="Times New Roman" w:eastAsia="Times New Roman" w:hAnsi="Times New Roman" w:cs="Times New Roman"/>
-                <w:bCs/>
-                <w:color w:val="000000"/>
+          </w:tcPr>
+          <w:p>
+            <w:pPr>
+              <w:pStyle w:val="TableHeader"/>
+              <w:spacing w:before="0"/>
+              <w:rPr>
+                <w:rFonts w:ascii="Times New Roman" w:hAnsi="Times New Roman" w:cs="Times New Roman"/>
+                <w:b w:val="0"/>
                 <w:sz w:val="26"/>
                 <w:szCs w:val="26"/>
               </w:rPr>
@@ -13105,17 +13148,6 @@
                 <w:szCs w:val="26"/>
               </w:rPr>
             </w:pPr>
-            <w:r>
-              <w:rPr>
-                <w:rFonts w:ascii="Times New Roman" w:hAnsi="Times New Roman"/>
-                <w:i w:val="0"/>
-                <w:iCs/>
-                <w:color w:val="auto"/>
-                <w:sz w:val="26"/>
-                <w:szCs w:val="26"/>
-              </w:rPr>
-              <w:t>5. Người quản lý chọn “Cập nhật”.</w:t>
-            </w:r>
           </w:p>
         </w:tc>
         <w:tc>
@@ -13136,218 +13168,31 @@
               <w:rPr>
                 <w:rFonts w:ascii="Times New Roman" w:hAnsi="Times New Roman"/>
                 <w:i w:val="0"/>
-                <w:iCs/>
-                <w:color w:val="auto"/>
-                <w:sz w:val="26"/>
-                <w:szCs w:val="26"/>
-              </w:rPr>
-            </w:pPr>
-          </w:p>
-        </w:tc>
-      </w:tr>
-      <w:tr>
-        <w:trPr>
-          <w:trHeight w:val="732"/>
-          <w:jc w:val="center"/>
-        </w:trPr>
-        <w:tc>
-          <w:tcPr>
-            <w:tcW w:w="0" w:type="auto"/>
-            <w:vMerge/>
-            <w:tcBorders>
-              <w:left w:val="single" w:sz="4" w:space="0" w:color="auto"/>
-              <w:right w:val="single" w:sz="4" w:space="0" w:color="auto"/>
-            </w:tcBorders>
-            <w:vAlign w:val="center"/>
-            <w:hideMark/>
-          </w:tcPr>
-          <w:p>
-            <w:pPr>
-              <w:rPr>
-                <w:rFonts w:ascii="Times New Roman" w:eastAsia="Times New Roman" w:hAnsi="Times New Roman" w:cs="Times New Roman"/>
-                <w:bCs/>
-                <w:color w:val="000000"/>
-                <w:sz w:val="26"/>
-                <w:szCs w:val="26"/>
-              </w:rPr>
-            </w:pPr>
-          </w:p>
-        </w:tc>
-        <w:tc>
-          <w:tcPr>
-            <w:tcW w:w="1867" w:type="pct"/>
-            <w:tcBorders>
-              <w:top w:val="single" w:sz="4" w:space="0" w:color="auto"/>
-              <w:left w:val="single" w:sz="4" w:space="0" w:color="auto"/>
-              <w:bottom w:val="single" w:sz="4" w:space="0" w:color="auto"/>
-              <w:right w:val="single" w:sz="4" w:space="0" w:color="auto"/>
-            </w:tcBorders>
-          </w:tcPr>
-          <w:p>
-            <w:pPr>
-              <w:pStyle w:val="InfoBlue"/>
-              <w:spacing w:before="0" w:line="240" w:lineRule="auto"/>
-              <w:rPr>
-                <w:rFonts w:ascii="Times New Roman" w:hAnsi="Times New Roman"/>
-                <w:i w:val="0"/>
-                <w:iCs/>
-                <w:color w:val="auto"/>
-                <w:sz w:val="26"/>
-                <w:szCs w:val="26"/>
-              </w:rPr>
-            </w:pPr>
-          </w:p>
-        </w:tc>
-        <w:tc>
-          <w:tcPr>
-            <w:tcW w:w="1868" w:type="pct"/>
-            <w:tcBorders>
-              <w:top w:val="single" w:sz="4" w:space="0" w:color="auto"/>
-              <w:left w:val="single" w:sz="4" w:space="0" w:color="auto"/>
-              <w:bottom w:val="single" w:sz="4" w:space="0" w:color="auto"/>
-              <w:right w:val="single" w:sz="4" w:space="0" w:color="auto"/>
-            </w:tcBorders>
-            <w:hideMark/>
-          </w:tcPr>
-          <w:p>
-            <w:pPr>
-              <w:rPr>
-                <w:rFonts w:ascii="Times New Roman" w:hAnsi="Times New Roman" w:cs="Times New Roman"/>
-                <w:sz w:val="26"/>
-                <w:szCs w:val="26"/>
-              </w:rPr>
-            </w:pPr>
-            <w:r>
-              <w:rPr>
-                <w:rFonts w:ascii="Times New Roman" w:hAnsi="Times New Roman" w:cs="Times New Roman"/>
-                <w:sz w:val="26"/>
-                <w:szCs w:val="26"/>
-              </w:rPr>
-              <w:t>6</w:t>
-            </w:r>
-            <w:r>
-              <w:rPr>
-                <w:rFonts w:ascii="Times New Roman" w:hAnsi="Times New Roman" w:cs="Times New Roman"/>
+                <w:color w:val="auto"/>
+                <w:sz w:val="26"/>
+                <w:szCs w:val="26"/>
+              </w:rPr>
+            </w:pPr>
+            <w:r>
+              <w:rPr>
+                <w:rFonts w:ascii="Times New Roman" w:hAnsi="Times New Roman"/>
+                <w:i w:val="0"/>
+                <w:color w:val="auto"/>
+                <w:sz w:val="26"/>
+                <w:szCs w:val="26"/>
+              </w:rPr>
+              <w:t>5</w:t>
+            </w:r>
+            <w:r>
+              <w:rPr>
+                <w:rFonts w:ascii="Times New Roman" w:hAnsi="Times New Roman"/>
+                <w:i w:val="0"/>
+                <w:color w:val="auto"/>
                 <w:sz w:val="26"/>
                 <w:szCs w:val="26"/>
                 <w:lang w:val="vi-VN"/>
               </w:rPr>
-              <w:t xml:space="preserve">. Hệ thống kiểm tra thông tin </w:t>
-            </w:r>
-            <w:r>
-              <w:rPr>
-                <w:rFonts w:ascii="Times New Roman" w:hAnsi="Times New Roman" w:cs="Times New Roman"/>
-                <w:sz w:val="26"/>
-                <w:szCs w:val="26"/>
-              </w:rPr>
-              <w:t xml:space="preserve">cập nhật </w:t>
-            </w:r>
-            <w:r>
-              <w:rPr>
-                <w:rFonts w:ascii="Times New Roman" w:hAnsi="Times New Roman" w:cs="Times New Roman"/>
-                <w:sz w:val="26"/>
-                <w:szCs w:val="26"/>
-                <w:lang w:val="vi-VN"/>
-              </w:rPr>
-              <w:t xml:space="preserve">của nhân </w:t>
-            </w:r>
-            <w:r>
-              <w:rPr>
-                <w:rFonts w:ascii="Times New Roman" w:hAnsi="Times New Roman" w:cs="Times New Roman"/>
-                <w:sz w:val="26"/>
-                <w:szCs w:val="26"/>
-                <w:lang w:val="vi-VN"/>
-              </w:rPr>
-              <w:t>viên.</w:t>
-            </w:r>
-          </w:p>
-        </w:tc>
-      </w:tr>
-      <w:tr>
-        <w:trPr>
-          <w:trHeight w:val="131"/>
-          <w:jc w:val="center"/>
-        </w:trPr>
-        <w:tc>
-          <w:tcPr>
-            <w:tcW w:w="1265" w:type="pct"/>
-            <w:vMerge/>
-            <w:tcBorders>
-              <w:left w:val="single" w:sz="4" w:space="0" w:color="auto"/>
-              <w:right w:val="single" w:sz="4" w:space="0" w:color="auto"/>
-            </w:tcBorders>
-          </w:tcPr>
-          <w:p>
-            <w:pPr>
-              <w:pStyle w:val="TableHeader"/>
-              <w:spacing w:before="0"/>
-              <w:rPr>
-                <w:rFonts w:ascii="Times New Roman" w:hAnsi="Times New Roman" w:cs="Times New Roman"/>
-                <w:b w:val="0"/>
-                <w:sz w:val="26"/>
-                <w:szCs w:val="26"/>
-              </w:rPr>
-            </w:pPr>
-          </w:p>
-        </w:tc>
-        <w:tc>
-          <w:tcPr>
-            <w:tcW w:w="1867" w:type="pct"/>
-            <w:tcBorders>
-              <w:top w:val="single" w:sz="4" w:space="0" w:color="auto"/>
-              <w:left w:val="single" w:sz="4" w:space="0" w:color="auto"/>
-              <w:bottom w:val="single" w:sz="4" w:space="0" w:color="auto"/>
-              <w:right w:val="single" w:sz="4" w:space="0" w:color="auto"/>
-            </w:tcBorders>
-          </w:tcPr>
-          <w:p>
-            <w:pPr>
-              <w:pStyle w:val="InfoBlue"/>
-              <w:spacing w:before="0" w:line="240" w:lineRule="auto"/>
-              <w:rPr>
-                <w:rFonts w:ascii="Times New Roman" w:hAnsi="Times New Roman"/>
-                <w:i w:val="0"/>
-                <w:iCs/>
-                <w:color w:val="auto"/>
-                <w:sz w:val="26"/>
-                <w:szCs w:val="26"/>
-              </w:rPr>
-            </w:pPr>
-          </w:p>
-        </w:tc>
-        <w:tc>
-          <w:tcPr>
-            <w:tcW w:w="1868" w:type="pct"/>
-            <w:tcBorders>
-              <w:top w:val="single" w:sz="4" w:space="0" w:color="auto"/>
-              <w:left w:val="single" w:sz="4" w:space="0" w:color="auto"/>
-              <w:bottom w:val="single" w:sz="4" w:space="0" w:color="auto"/>
-              <w:right w:val="single" w:sz="4" w:space="0" w:color="auto"/>
-            </w:tcBorders>
-            <w:hideMark/>
-          </w:tcPr>
-          <w:p>
-            <w:pPr>
-              <w:pStyle w:val="InfoBlue"/>
-              <w:spacing w:before="0" w:line="240" w:lineRule="auto"/>
-              <w:rPr>
-                <w:rFonts w:ascii="Times New Roman" w:hAnsi="Times New Roman"/>
-                <w:i w:val="0"/>
-                <w:color w:val="auto"/>
-                <w:sz w:val="26"/>
-                <w:szCs w:val="26"/>
-              </w:rPr>
-            </w:pPr>
-            <w:r>
-              <w:rPr>
-                <w:rFonts w:ascii="Times New Roman" w:hAnsi="Times New Roman"/>
-                <w:i w:val="0"/>
-                <w:color w:val="auto"/>
-                <w:sz w:val="26"/>
-                <w:szCs w:val="26"/>
-                <w:lang w:val="vi-VN"/>
-              </w:rPr>
-              <w:t xml:space="preserve">7. Hệ thống </w:t>
+              <w:t xml:space="preserve">. Hệ thống </w:t>
             </w:r>
             <w:r>
               <w:rPr>
@@ -13488,7 +13333,17 @@
                 <w:sz w:val="26"/>
                 <w:szCs w:val="26"/>
               </w:rPr>
-              <w:t>8. Hệ thống thông báo cập nhật thành công.</w:t>
+              <w:t>6</w:t>
+            </w:r>
+            <w:r>
+              <w:rPr>
+                <w:rFonts w:ascii="Times New Roman" w:hAnsi="Times New Roman"/>
+                <w:i w:val="0"/>
+                <w:color w:val="auto"/>
+                <w:sz w:val="26"/>
+                <w:szCs w:val="26"/>
+              </w:rPr>
+              <w:t>. Hệ thống thông báo cập nhật thành công.</w:t>
             </w:r>
           </w:p>
         </w:tc>
@@ -13640,6 +13495,7 @@
         <w:pStyle w:val="ListParagraph"/>
         <w:spacing w:after="120" w:line="240" w:lineRule="auto"/>
         <w:ind w:left="-90"/>
+        <w:jc w:val="center"/>
         <w:rPr>
           <w:rFonts w:ascii="Times New Roman" w:hAnsi="Times New Roman" w:cs="Times New Roman"/>
           <w:b/>
@@ -13648,6 +13504,60 @@
           <w:szCs w:val="26"/>
         </w:rPr>
       </w:pPr>
+      <w:r>
+        <w:rPr>
+          <w:noProof/>
+        </w:rPr>
+        <w:lastRenderedPageBreak/>
+        <w:drawing>
+          <wp:inline distT="0" distB="0" distL="0" distR="0" wp14:anchorId="37F46983" wp14:editId="17558C17">
+            <wp:extent cx="5509260" cy="4937760"/>
+            <wp:effectExtent l="0" t="0" r="0" b="0"/>
+            <wp:docPr id="606384377" name="Picture 5" descr="A diagram of a diagram&#10;&#10;Description automatically generated"/>
+            <wp:cNvGraphicFramePr>
+              <a:graphicFrameLocks xmlns:a="http://schemas.openxmlformats.org/drawingml/2006/main" noChangeAspect="1"/>
+            </wp:cNvGraphicFramePr>
+            <a:graphic xmlns:a="http://schemas.openxmlformats.org/drawingml/2006/main">
+              <a:graphicData uri="http://schemas.openxmlformats.org/drawingml/2006/picture">
+                <pic:pic xmlns:pic="http://schemas.openxmlformats.org/drawingml/2006/picture">
+                  <pic:nvPicPr>
+                    <pic:cNvPr id="606384377" name="Picture 5" descr="A diagram of a diagram&#10;&#10;Description automatically generated"/>
+                    <pic:cNvPicPr>
+                      <a:picLocks noChangeAspect="1" noChangeArrowheads="1"/>
+                    </pic:cNvPicPr>
+                  </pic:nvPicPr>
+                  <pic:blipFill>
+                    <a:blip r:embed="rId13">
+                      <a:extLst>
+                        <a:ext uri="{28A0092B-C50C-407E-A947-70E740481C1C}">
+                          <a14:useLocalDpi xmlns:a14="http://schemas.microsoft.com/office/drawing/2010/main" val="0"/>
+                        </a:ext>
+                      </a:extLst>
+                    </a:blip>
+                    <a:srcRect/>
+                    <a:stretch>
+                      <a:fillRect/>
+                    </a:stretch>
+                  </pic:blipFill>
+                  <pic:spPr bwMode="auto">
+                    <a:xfrm>
+                      <a:off x="0" y="0"/>
+                      <a:ext cx="5509260" cy="4937760"/>
+                    </a:xfrm>
+                    <a:prstGeom prst="rect">
+                      <a:avLst/>
+                    </a:prstGeom>
+                    <a:noFill/>
+                    <a:ln>
+                      <a:noFill/>
+                    </a:ln>
+                  </pic:spPr>
+                </pic:pic>
+              </a:graphicData>
+            </a:graphic>
+          </wp:inline>
+        </w:drawing>
+      </w:r>
     </w:p>
     <w:p>
       <w:pPr>
@@ -13836,7 +13746,16 @@
                 <w:sz w:val="26"/>
                 <w:szCs w:val="26"/>
               </w:rPr>
-              <w:t>Lập thống kê doanh thu.</w:t>
+              <w:t>Thống kê</w:t>
+            </w:r>
+            <w:r>
+              <w:rPr>
+                <w:rFonts w:ascii="Times New Roman" w:hAnsi="Times New Roman" w:cs="Times New Roman"/>
+                <w:b/>
+                <w:sz w:val="26"/>
+                <w:szCs w:val="26"/>
+              </w:rPr>
+              <w:t>.</w:t>
             </w:r>
           </w:p>
         </w:tc>
@@ -14404,7 +14323,17 @@
                 <w:sz w:val="26"/>
                 <w:szCs w:val="26"/>
               </w:rPr>
-              <w:t>Luồng sự kiện chính (Basic flows)</w:t>
+              <w:t xml:space="preserve">Luồng sự kiện chính </w:t>
+            </w:r>
+            <w:r>
+              <w:rPr>
+                <w:rFonts w:ascii="Times New Roman" w:hAnsi="Times New Roman" w:cs="Times New Roman"/>
+                <w:b w:val="0"/>
+                <w:sz w:val="26"/>
+                <w:szCs w:val="26"/>
+              </w:rPr>
+              <w:lastRenderedPageBreak/>
+              <w:t>(Basic flows)</w:t>
             </w:r>
           </w:p>
         </w:tc>
@@ -14440,6 +14369,7 @@
                 <w:sz w:val="26"/>
                 <w:szCs w:val="26"/>
               </w:rPr>
+              <w:lastRenderedPageBreak/>
               <w:t>Actor</w:t>
             </w:r>
           </w:p>
@@ -15416,6 +15346,7 @@
       <w:pPr>
         <w:spacing w:after="120" w:line="240" w:lineRule="auto"/>
         <w:ind w:firstLine="360"/>
+        <w:jc w:val="center"/>
         <w:rPr>
           <w:rFonts w:ascii="Times New Roman" w:hAnsi="Times New Roman" w:cs="Times New Roman"/>
           <w:b/>
@@ -15424,6 +15355,60 @@
           <w:szCs w:val="26"/>
         </w:rPr>
       </w:pPr>
+      <w:r>
+        <w:rPr>
+          <w:noProof/>
+        </w:rPr>
+        <w:lastRenderedPageBreak/>
+        <w:drawing>
+          <wp:inline distT="0" distB="0" distL="0" distR="0" wp14:anchorId="04447F25" wp14:editId="46AA3B57">
+            <wp:extent cx="5318760" cy="6652260"/>
+            <wp:effectExtent l="0" t="0" r="0" b="0"/>
+            <wp:docPr id="318035336" name="Picture 8" descr="A diagram of a flowchart&#10;&#10;Description automatically generated"/>
+            <wp:cNvGraphicFramePr>
+              <a:graphicFrameLocks xmlns:a="http://schemas.openxmlformats.org/drawingml/2006/main" noChangeAspect="1"/>
+            </wp:cNvGraphicFramePr>
+            <a:graphic xmlns:a="http://schemas.openxmlformats.org/drawingml/2006/main">
+              <a:graphicData uri="http://schemas.openxmlformats.org/drawingml/2006/picture">
+                <pic:pic xmlns:pic="http://schemas.openxmlformats.org/drawingml/2006/picture">
+                  <pic:nvPicPr>
+                    <pic:cNvPr id="318035336" name="Picture 8" descr="A diagram of a flowchart&#10;&#10;Description automatically generated"/>
+                    <pic:cNvPicPr>
+                      <a:picLocks noChangeAspect="1" noChangeArrowheads="1"/>
+                    </pic:cNvPicPr>
+                  </pic:nvPicPr>
+                  <pic:blipFill>
+                    <a:blip r:embed="rId14">
+                      <a:extLst>
+                        <a:ext uri="{28A0092B-C50C-407E-A947-70E740481C1C}">
+                          <a14:useLocalDpi xmlns:a14="http://schemas.microsoft.com/office/drawing/2010/main" val="0"/>
+                        </a:ext>
+                      </a:extLst>
+                    </a:blip>
+                    <a:srcRect/>
+                    <a:stretch>
+                      <a:fillRect/>
+                    </a:stretch>
+                  </pic:blipFill>
+                  <pic:spPr bwMode="auto">
+                    <a:xfrm>
+                      <a:off x="0" y="0"/>
+                      <a:ext cx="5318760" cy="6652260"/>
+                    </a:xfrm>
+                    <a:prstGeom prst="rect">
+                      <a:avLst/>
+                    </a:prstGeom>
+                    <a:noFill/>
+                    <a:ln>
+                      <a:noFill/>
+                    </a:ln>
+                  </pic:spPr>
+                </pic:pic>
+              </a:graphicData>
+            </a:graphic>
+          </wp:inline>
+        </w:drawing>
+      </w:r>
     </w:p>
     <w:p>
       <w:pPr>
@@ -15813,6 +15798,7 @@
                 <w:sz w:val="26"/>
                 <w:szCs w:val="26"/>
               </w:rPr>
+              <w:lastRenderedPageBreak/>
               <w:t>Điều kiện trước:</w:t>
             </w:r>
           </w:p>
@@ -16213,7 +16199,7 @@
       </w:tr>
       <w:tr>
         <w:trPr>
-          <w:trHeight w:val="903"/>
+          <w:trHeight w:val="300"/>
           <w:jc w:val="center"/>
         </w:trPr>
         <w:tc>
@@ -16302,7 +16288,7 @@
       </w:tr>
       <w:tr>
         <w:trPr>
-          <w:trHeight w:val="160"/>
+          <w:trHeight w:val="50"/>
           <w:jc w:val="center"/>
         </w:trPr>
         <w:tc>
@@ -16387,7 +16373,7 @@
       </w:tr>
       <w:tr>
         <w:trPr>
-          <w:trHeight w:val="160"/>
+          <w:trHeight w:val="50"/>
           <w:jc w:val="center"/>
         </w:trPr>
         <w:tc>
@@ -16478,7 +16464,7 @@
       </w:tr>
       <w:tr>
         <w:trPr>
-          <w:trHeight w:val="160"/>
+          <w:trHeight w:val="50"/>
           <w:jc w:val="center"/>
         </w:trPr>
         <w:tc>
@@ -16535,7 +16521,29 @@
                 <w:sz w:val="26"/>
                 <w:szCs w:val="26"/>
               </w:rPr>
-              <w:t>4. Nhân viên nhập vào số điện thoại của khách hàng.</w:t>
+              <w:t>4. Nhân viên</w:t>
+            </w:r>
+            <w:r>
+              <w:rPr>
+                <w:rFonts w:ascii="Times New Roman" w:hAnsi="Times New Roman"/>
+                <w:i w:val="0"/>
+                <w:iCs/>
+                <w:color w:val="auto"/>
+                <w:sz w:val="26"/>
+                <w:szCs w:val="26"/>
+              </w:rPr>
+              <w:t xml:space="preserve"> thu ngân</w:t>
+            </w:r>
+            <w:r>
+              <w:rPr>
+                <w:rFonts w:ascii="Times New Roman" w:hAnsi="Times New Roman"/>
+                <w:i w:val="0"/>
+                <w:iCs/>
+                <w:color w:val="auto"/>
+                <w:sz w:val="26"/>
+                <w:szCs w:val="26"/>
+              </w:rPr>
+              <w:t xml:space="preserve"> nhập vào số điện thoại của khách hàng.</w:t>
             </w:r>
           </w:p>
         </w:tc>
@@ -17334,6 +17342,39 @@
                 <w:szCs w:val="26"/>
               </w:rPr>
             </w:pPr>
+            <w:r>
+              <w:rPr>
+                <w:rFonts w:ascii="Times New Roman" w:hAnsi="Times New Roman"/>
+                <w:i w:val="0"/>
+                <w:iCs/>
+                <w:color w:val="auto"/>
+                <w:sz w:val="26"/>
+                <w:szCs w:val="26"/>
+              </w:rPr>
+              <w:t>6.</w:t>
+            </w:r>
+            <w:r>
+              <w:rPr>
+                <w:rFonts w:ascii="Times New Roman" w:hAnsi="Times New Roman"/>
+                <w:i w:val="0"/>
+                <w:iCs/>
+                <w:color w:val="auto"/>
+                <w:sz w:val="26"/>
+                <w:szCs w:val="26"/>
+              </w:rPr>
+              <w:t>2</w:t>
+            </w:r>
+            <w:r>
+              <w:rPr>
+                <w:rFonts w:ascii="Times New Roman" w:hAnsi="Times New Roman"/>
+                <w:i w:val="0"/>
+                <w:iCs/>
+                <w:color w:val="auto"/>
+                <w:sz w:val="26"/>
+                <w:szCs w:val="26"/>
+              </w:rPr>
+              <w:t>. Nhân viên thu ngân nhập vào thông tin khách hàng.</w:t>
+            </w:r>
           </w:p>
         </w:tc>
         <w:tc>
@@ -17421,7 +17462,7 @@
                 <w:sz w:val="26"/>
                 <w:szCs w:val="26"/>
               </w:rPr>
-              <w:t>6.3. Nhân viên thu ngân nhập vào thông tin khách hàng.</w:t>
+              <w:t>6.3. Nhân viên thu ngân tiếp tục bước 8.</w:t>
             </w:r>
           </w:p>
         </w:tc>
@@ -17453,6 +17494,93 @@
       </w:tr>
       <w:tr>
         <w:trPr>
+          <w:trHeight w:val="50"/>
+          <w:jc w:val="center"/>
+        </w:trPr>
+        <w:tc>
+          <w:tcPr>
+            <w:tcW w:w="1265" w:type="pct"/>
+            <w:vMerge/>
+            <w:tcBorders>
+              <w:left w:val="single" w:sz="4" w:space="0" w:color="auto"/>
+              <w:right w:val="single" w:sz="4" w:space="0" w:color="auto"/>
+            </w:tcBorders>
+          </w:tcPr>
+          <w:p>
+            <w:pPr>
+              <w:pStyle w:val="TableHeader"/>
+              <w:spacing w:before="0"/>
+              <w:rPr>
+                <w:rFonts w:ascii="Times New Roman" w:hAnsi="Times New Roman" w:cs="Times New Roman"/>
+                <w:b w:val="0"/>
+                <w:sz w:val="26"/>
+                <w:szCs w:val="26"/>
+              </w:rPr>
+            </w:pPr>
+          </w:p>
+        </w:tc>
+        <w:tc>
+          <w:tcPr>
+            <w:tcW w:w="1867" w:type="pct"/>
+            <w:tcBorders>
+              <w:top w:val="single" w:sz="4" w:space="0" w:color="auto"/>
+              <w:left w:val="single" w:sz="4" w:space="0" w:color="auto"/>
+              <w:right w:val="single" w:sz="4" w:space="0" w:color="auto"/>
+            </w:tcBorders>
+          </w:tcPr>
+          <w:p>
+            <w:pPr>
+              <w:pStyle w:val="InfoBlue"/>
+              <w:spacing w:before="0" w:line="240" w:lineRule="auto"/>
+              <w:rPr>
+                <w:rFonts w:ascii="Times New Roman" w:hAnsi="Times New Roman"/>
+                <w:i w:val="0"/>
+                <w:iCs/>
+                <w:color w:val="auto"/>
+                <w:sz w:val="26"/>
+                <w:szCs w:val="26"/>
+              </w:rPr>
+            </w:pPr>
+          </w:p>
+        </w:tc>
+        <w:tc>
+          <w:tcPr>
+            <w:tcW w:w="1868" w:type="pct"/>
+            <w:tcBorders>
+              <w:top w:val="single" w:sz="4" w:space="0" w:color="auto"/>
+              <w:left w:val="single" w:sz="4" w:space="0" w:color="auto"/>
+              <w:right w:val="single" w:sz="4" w:space="0" w:color="auto"/>
+            </w:tcBorders>
+          </w:tcPr>
+          <w:p>
+            <w:pPr>
+              <w:pStyle w:val="InfoBlue"/>
+              <w:spacing w:before="0" w:line="240" w:lineRule="auto"/>
+              <w:rPr>
+                <w:rFonts w:ascii="Times New Roman" w:hAnsi="Times New Roman"/>
+                <w:i w:val="0"/>
+                <w:iCs/>
+                <w:color w:val="auto"/>
+                <w:sz w:val="26"/>
+                <w:szCs w:val="26"/>
+              </w:rPr>
+            </w:pPr>
+            <w:r>
+              <w:rPr>
+                <w:rFonts w:ascii="Times New Roman" w:hAnsi="Times New Roman"/>
+                <w:i w:val="0"/>
+                <w:iCs/>
+                <w:color w:val="auto"/>
+                <w:sz w:val="26"/>
+                <w:szCs w:val="26"/>
+              </w:rPr>
+              <w:t>8.1. Hệ thống kiểm tra thông tin khách hàng.</w:t>
+            </w:r>
+          </w:p>
+        </w:tc>
+      </w:tr>
+      <w:tr>
+        <w:trPr>
           <w:trHeight w:val="858"/>
           <w:jc w:val="center"/>
         </w:trPr>
@@ -17501,17 +17629,6 @@
                 <w:szCs w:val="26"/>
               </w:rPr>
             </w:pPr>
-            <w:r>
-              <w:rPr>
-                <w:rFonts w:ascii="Times New Roman" w:hAnsi="Times New Roman"/>
-                <w:i w:val="0"/>
-                <w:iCs/>
-                <w:color w:val="auto"/>
-                <w:sz w:val="26"/>
-                <w:szCs w:val="26"/>
-              </w:rPr>
-              <w:t>6.4. Nhân viên thu ngân chọn “Lập phiếu”.</w:t>
-            </w:r>
           </w:p>
         </w:tc>
         <w:tc>
@@ -17537,12 +17654,34 @@
                 <w:szCs w:val="26"/>
               </w:rPr>
             </w:pPr>
+            <w:r>
+              <w:rPr>
+                <w:rFonts w:ascii="Times New Roman" w:hAnsi="Times New Roman"/>
+                <w:i w:val="0"/>
+                <w:iCs/>
+                <w:color w:val="auto"/>
+                <w:sz w:val="26"/>
+                <w:szCs w:val="26"/>
+              </w:rPr>
+              <w:t>8.2</w:t>
+            </w:r>
+            <w:r>
+              <w:rPr>
+                <w:rFonts w:ascii="Times New Roman" w:hAnsi="Times New Roman"/>
+                <w:i w:val="0"/>
+                <w:iCs/>
+                <w:color w:val="auto"/>
+                <w:sz w:val="26"/>
+                <w:szCs w:val="26"/>
+              </w:rPr>
+              <w:t>. Hệ thống thêm thông tin khách hàng mới vào cơ sở dữ liệu.</w:t>
+            </w:r>
           </w:p>
         </w:tc>
       </w:tr>
       <w:tr>
         <w:trPr>
-          <w:trHeight w:val="858"/>
+          <w:trHeight w:val="50"/>
           <w:jc w:val="center"/>
         </w:trPr>
         <w:tc>
@@ -17573,184 +17712,6 @@
             <w:tcBorders>
               <w:top w:val="single" w:sz="4" w:space="0" w:color="auto"/>
               <w:left w:val="single" w:sz="4" w:space="0" w:color="auto"/>
-              <w:bottom w:val="single" w:sz="4" w:space="0" w:color="auto"/>
-              <w:right w:val="single" w:sz="4" w:space="0" w:color="auto"/>
-            </w:tcBorders>
-          </w:tcPr>
-          <w:p>
-            <w:pPr>
-              <w:pStyle w:val="InfoBlue"/>
-              <w:spacing w:before="0" w:line="240" w:lineRule="auto"/>
-              <w:rPr>
-                <w:rFonts w:ascii="Times New Roman" w:hAnsi="Times New Roman"/>
-                <w:i w:val="0"/>
-                <w:iCs/>
-                <w:color w:val="auto"/>
-                <w:sz w:val="26"/>
-                <w:szCs w:val="26"/>
-              </w:rPr>
-            </w:pPr>
-          </w:p>
-        </w:tc>
-        <w:tc>
-          <w:tcPr>
-            <w:tcW w:w="1868" w:type="pct"/>
-            <w:tcBorders>
-              <w:top w:val="single" w:sz="4" w:space="0" w:color="auto"/>
-              <w:left w:val="single" w:sz="4" w:space="0" w:color="auto"/>
-              <w:bottom w:val="single" w:sz="4" w:space="0" w:color="auto"/>
-              <w:right w:val="single" w:sz="4" w:space="0" w:color="auto"/>
-            </w:tcBorders>
-          </w:tcPr>
-          <w:p>
-            <w:pPr>
-              <w:pStyle w:val="InfoBlue"/>
-              <w:spacing w:before="0" w:line="240" w:lineRule="auto"/>
-              <w:rPr>
-                <w:rFonts w:ascii="Times New Roman" w:hAnsi="Times New Roman"/>
-                <w:i w:val="0"/>
-                <w:iCs/>
-                <w:color w:val="auto"/>
-                <w:sz w:val="26"/>
-                <w:szCs w:val="26"/>
-              </w:rPr>
-            </w:pPr>
-            <w:r>
-              <w:rPr>
-                <w:rFonts w:ascii="Times New Roman" w:hAnsi="Times New Roman"/>
-                <w:i w:val="0"/>
-                <w:iCs/>
-                <w:color w:val="auto"/>
-                <w:sz w:val="26"/>
-                <w:szCs w:val="26"/>
-              </w:rPr>
-              <w:t>6.5. Hệ thống kiểm tra thông tin khách hàng.</w:t>
-            </w:r>
-          </w:p>
-        </w:tc>
-      </w:tr>
-      <w:tr>
-        <w:trPr>
-          <w:trHeight w:val="858"/>
-          <w:jc w:val="center"/>
-        </w:trPr>
-        <w:tc>
-          <w:tcPr>
-            <w:tcW w:w="1265" w:type="pct"/>
-            <w:vMerge/>
-            <w:tcBorders>
-              <w:left w:val="single" w:sz="4" w:space="0" w:color="auto"/>
-              <w:right w:val="single" w:sz="4" w:space="0" w:color="auto"/>
-            </w:tcBorders>
-          </w:tcPr>
-          <w:p>
-            <w:pPr>
-              <w:pStyle w:val="TableHeader"/>
-              <w:spacing w:before="0"/>
-              <w:rPr>
-                <w:rFonts w:ascii="Times New Roman" w:hAnsi="Times New Roman" w:cs="Times New Roman"/>
-                <w:b w:val="0"/>
-                <w:sz w:val="26"/>
-                <w:szCs w:val="26"/>
-              </w:rPr>
-            </w:pPr>
-          </w:p>
-        </w:tc>
-        <w:tc>
-          <w:tcPr>
-            <w:tcW w:w="1867" w:type="pct"/>
-            <w:tcBorders>
-              <w:top w:val="single" w:sz="4" w:space="0" w:color="auto"/>
-              <w:left w:val="single" w:sz="4" w:space="0" w:color="auto"/>
-              <w:bottom w:val="single" w:sz="4" w:space="0" w:color="auto"/>
-              <w:right w:val="single" w:sz="4" w:space="0" w:color="auto"/>
-            </w:tcBorders>
-          </w:tcPr>
-          <w:p>
-            <w:pPr>
-              <w:pStyle w:val="InfoBlue"/>
-              <w:spacing w:before="0" w:line="240" w:lineRule="auto"/>
-              <w:rPr>
-                <w:rFonts w:ascii="Times New Roman" w:hAnsi="Times New Roman"/>
-                <w:i w:val="0"/>
-                <w:iCs/>
-                <w:color w:val="auto"/>
-                <w:sz w:val="26"/>
-                <w:szCs w:val="26"/>
-              </w:rPr>
-            </w:pPr>
-          </w:p>
-        </w:tc>
-        <w:tc>
-          <w:tcPr>
-            <w:tcW w:w="1868" w:type="pct"/>
-            <w:tcBorders>
-              <w:top w:val="single" w:sz="4" w:space="0" w:color="auto"/>
-              <w:left w:val="single" w:sz="4" w:space="0" w:color="auto"/>
-              <w:bottom w:val="single" w:sz="4" w:space="0" w:color="auto"/>
-              <w:right w:val="single" w:sz="4" w:space="0" w:color="auto"/>
-            </w:tcBorders>
-          </w:tcPr>
-          <w:p>
-            <w:pPr>
-              <w:pStyle w:val="InfoBlue"/>
-              <w:spacing w:before="0" w:line="240" w:lineRule="auto"/>
-              <w:rPr>
-                <w:rFonts w:ascii="Times New Roman" w:hAnsi="Times New Roman"/>
-                <w:i w:val="0"/>
-                <w:iCs/>
-                <w:color w:val="auto"/>
-                <w:sz w:val="26"/>
-                <w:szCs w:val="26"/>
-              </w:rPr>
-            </w:pPr>
-            <w:r>
-              <w:rPr>
-                <w:rFonts w:ascii="Times New Roman" w:hAnsi="Times New Roman"/>
-                <w:i w:val="0"/>
-                <w:iCs/>
-                <w:color w:val="auto"/>
-                <w:sz w:val="26"/>
-                <w:szCs w:val="26"/>
-              </w:rPr>
-              <w:t>6.6. Hệ thống thêm thông tin khách hàng mới vào cơ sở dữ liệu.</w:t>
-            </w:r>
-          </w:p>
-        </w:tc>
-      </w:tr>
-      <w:tr>
-        <w:trPr>
-          <w:trHeight w:val="858"/>
-          <w:jc w:val="center"/>
-        </w:trPr>
-        <w:tc>
-          <w:tcPr>
-            <w:tcW w:w="1265" w:type="pct"/>
-            <w:vMerge/>
-            <w:tcBorders>
-              <w:left w:val="single" w:sz="4" w:space="0" w:color="auto"/>
-              <w:right w:val="single" w:sz="4" w:space="0" w:color="auto"/>
-            </w:tcBorders>
-          </w:tcPr>
-          <w:p>
-            <w:pPr>
-              <w:pStyle w:val="TableHeader"/>
-              <w:spacing w:before="0"/>
-              <w:rPr>
-                <w:rFonts w:ascii="Times New Roman" w:hAnsi="Times New Roman" w:cs="Times New Roman"/>
-                <w:b w:val="0"/>
-                <w:sz w:val="26"/>
-                <w:szCs w:val="26"/>
-              </w:rPr>
-            </w:pPr>
-          </w:p>
-        </w:tc>
-        <w:tc>
-          <w:tcPr>
-            <w:tcW w:w="1867" w:type="pct"/>
-            <w:tcBorders>
-              <w:top w:val="single" w:sz="4" w:space="0" w:color="auto"/>
-              <w:left w:val="single" w:sz="4" w:space="0" w:color="auto"/>
               <w:right w:val="single" w:sz="4" w:space="0" w:color="auto"/>
             </w:tcBorders>
           </w:tcPr>
@@ -17800,7 +17761,40 @@
                 <w:sz w:val="26"/>
                 <w:szCs w:val="26"/>
               </w:rPr>
-              <w:t>6.7. Tiếp tục bước 9.</w:t>
+              <w:t>8.3</w:t>
+            </w:r>
+            <w:r>
+              <w:rPr>
+                <w:rFonts w:ascii="Times New Roman" w:hAnsi="Times New Roman"/>
+                <w:i w:val="0"/>
+                <w:iCs/>
+                <w:color w:val="auto"/>
+                <w:sz w:val="26"/>
+                <w:szCs w:val="26"/>
+              </w:rPr>
+              <w:t xml:space="preserve">. </w:t>
+            </w:r>
+            <w:r>
+              <w:rPr>
+                <w:rFonts w:ascii="Times New Roman" w:hAnsi="Times New Roman"/>
+                <w:i w:val="0"/>
+                <w:iCs/>
+                <w:color w:val="auto"/>
+                <w:sz w:val="26"/>
+                <w:szCs w:val="26"/>
+              </w:rPr>
+              <w:t>Hệ thống t</w:t>
+            </w:r>
+            <w:r>
+              <w:rPr>
+                <w:rFonts w:ascii="Times New Roman" w:hAnsi="Times New Roman"/>
+                <w:i w:val="0"/>
+                <w:iCs/>
+                <w:color w:val="auto"/>
+                <w:sz w:val="26"/>
+                <w:szCs w:val="26"/>
+              </w:rPr>
+              <w:t>iếp tục bước 9.</w:t>
             </w:r>
           </w:p>
         </w:tc>
@@ -17890,6 +17884,60 @@
           <w:szCs w:val="26"/>
         </w:rPr>
       </w:pPr>
+      <w:r>
+        <w:rPr>
+          <w:noProof/>
+        </w:rPr>
+        <w:lastRenderedPageBreak/>
+        <w:drawing>
+          <wp:inline distT="0" distB="0" distL="0" distR="0" wp14:anchorId="2A205775" wp14:editId="60DBEDF5">
+            <wp:extent cx="4853940" cy="8713180"/>
+            <wp:effectExtent l="0" t="0" r="3810" b="0"/>
+            <wp:docPr id="340823623" name="Picture 7" descr="A diagram of a flowchart&#10;&#10;Description automatically generated"/>
+            <wp:cNvGraphicFramePr>
+              <a:graphicFrameLocks xmlns:a="http://schemas.openxmlformats.org/drawingml/2006/main" noChangeAspect="1"/>
+            </wp:cNvGraphicFramePr>
+            <a:graphic xmlns:a="http://schemas.openxmlformats.org/drawingml/2006/main">
+              <a:graphicData uri="http://schemas.openxmlformats.org/drawingml/2006/picture">
+                <pic:pic xmlns:pic="http://schemas.openxmlformats.org/drawingml/2006/picture">
+                  <pic:nvPicPr>
+                    <pic:cNvPr id="340823623" name="Picture 7" descr="A diagram of a flowchart&#10;&#10;Description automatically generated"/>
+                    <pic:cNvPicPr>
+                      <a:picLocks noChangeAspect="1" noChangeArrowheads="1"/>
+                    </pic:cNvPicPr>
+                  </pic:nvPicPr>
+                  <pic:blipFill>
+                    <a:blip r:embed="rId15">
+                      <a:extLst>
+                        <a:ext uri="{28A0092B-C50C-407E-A947-70E740481C1C}">
+                          <a14:useLocalDpi xmlns:a14="http://schemas.microsoft.com/office/drawing/2010/main" val="0"/>
+                        </a:ext>
+                      </a:extLst>
+                    </a:blip>
+                    <a:srcRect/>
+                    <a:stretch>
+                      <a:fillRect/>
+                    </a:stretch>
+                  </pic:blipFill>
+                  <pic:spPr bwMode="auto">
+                    <a:xfrm>
+                      <a:off x="0" y="0"/>
+                      <a:ext cx="4854706" cy="8714555"/>
+                    </a:xfrm>
+                    <a:prstGeom prst="rect">
+                      <a:avLst/>
+                    </a:prstGeom>
+                    <a:noFill/>
+                    <a:ln>
+                      <a:noFill/>
+                    </a:ln>
+                  </pic:spPr>
+                </pic:pic>
+              </a:graphicData>
+            </a:graphic>
+          </wp:inline>
+        </w:drawing>
+      </w:r>
     </w:p>
     <w:p>
       <w:pPr>
@@ -17915,6 +17963,7 @@
           <w:sz w:val="26"/>
           <w:szCs w:val="26"/>
         </w:rPr>
+        <w:lastRenderedPageBreak/>
         <w:t>Sequence Diagram</w:t>
       </w:r>
     </w:p>
@@ -18342,29 +18391,7 @@
                 <w:sz w:val="26"/>
                 <w:szCs w:val="26"/>
               </w:rPr>
-              <w:t xml:space="preserve">Thông tin </w:t>
-            </w:r>
-            <w:r>
-              <w:rPr>
-                <w:rFonts w:ascii="Times New Roman" w:hAnsi="Times New Roman"/>
-                <w:i w:val="0"/>
-                <w:iCs/>
-                <w:color w:val="auto"/>
-                <w:sz w:val="26"/>
-                <w:szCs w:val="26"/>
-              </w:rPr>
-              <w:t>thông tin dịch vụ chưa tồn tại trong phiếu đặt phòng</w:t>
-            </w:r>
-            <w:r>
-              <w:rPr>
-                <w:rFonts w:ascii="Times New Roman" w:hAnsi="Times New Roman"/>
-                <w:i w:val="0"/>
-                <w:iCs/>
-                <w:color w:val="auto"/>
-                <w:sz w:val="26"/>
-                <w:szCs w:val="26"/>
-              </w:rPr>
-              <w:t>.</w:t>
+              <w:t>Thông tin thông tin dịch vụ chưa tồn tại trong phiếu đặt phòng.</w:t>
             </w:r>
           </w:p>
           <w:p>
@@ -18394,29 +18421,7 @@
                 <w:sz w:val="26"/>
                 <w:szCs w:val="26"/>
               </w:rPr>
-              <w:t xml:space="preserve">Cung cấp thông tin hợp lệ của </w:t>
-            </w:r>
-            <w:r>
-              <w:rPr>
-                <w:rFonts w:ascii="Times New Roman" w:hAnsi="Times New Roman"/>
-                <w:i w:val="0"/>
-                <w:iCs/>
-                <w:color w:val="auto"/>
-                <w:sz w:val="26"/>
-                <w:szCs w:val="26"/>
-              </w:rPr>
-              <w:t xml:space="preserve">dịch vụ </w:t>
-            </w:r>
-            <w:r>
-              <w:rPr>
-                <w:rFonts w:ascii="Times New Roman" w:hAnsi="Times New Roman"/>
-                <w:i w:val="0"/>
-                <w:iCs/>
-                <w:color w:val="auto"/>
-                <w:sz w:val="26"/>
-                <w:szCs w:val="26"/>
-              </w:rPr>
-              <w:t>muốn thêm vào hệ thống.</w:t>
+              <w:t>Cung cấp thông tin hợp lệ của dịch vụ muốn thêm vào hệ thống.</w:t>
             </w:r>
           </w:p>
         </w:tc>
@@ -18523,7 +18528,6 @@
                 <w:sz w:val="26"/>
                 <w:szCs w:val="26"/>
               </w:rPr>
-              <w:lastRenderedPageBreak/>
               <w:t>Nhân viên có thể sử dụng mã nhân viên để đăng nhập vào hệ thống.</w:t>
             </w:r>
           </w:p>
@@ -18562,7 +18566,6 @@
                 <w:sz w:val="26"/>
                 <w:szCs w:val="26"/>
               </w:rPr>
-              <w:lastRenderedPageBreak/>
               <w:t>Luồng sự kiện chính (Basic flows)</w:t>
             </w:r>
           </w:p>
@@ -18642,7 +18645,7 @@
       </w:tr>
       <w:tr>
         <w:trPr>
-          <w:trHeight w:val="164"/>
+          <w:trHeight w:val="50"/>
           <w:jc w:val="center"/>
         </w:trPr>
         <w:tc>
@@ -18829,7 +18832,7 @@
       </w:tr>
       <w:tr>
         <w:trPr>
-          <w:trHeight w:val="160"/>
+          <w:trHeight w:val="50"/>
           <w:jc w:val="center"/>
         </w:trPr>
         <w:tc>
@@ -18878,17 +18881,6 @@
                 <w:szCs w:val="26"/>
               </w:rPr>
             </w:pPr>
-            <w:r>
-              <w:rPr>
-                <w:rFonts w:ascii="Times New Roman" w:hAnsi="Times New Roman"/>
-                <w:i w:val="0"/>
-                <w:iCs/>
-                <w:color w:val="auto"/>
-                <w:sz w:val="26"/>
-                <w:szCs w:val="26"/>
-              </w:rPr>
-              <w:t>3. Nhân viên thu ngân chọn “Thêm dịch vụ”.</w:t>
-            </w:r>
           </w:p>
         </w:tc>
         <w:tc>
@@ -18914,12 +18906,34 @@
                 <w:szCs w:val="26"/>
               </w:rPr>
             </w:pPr>
+            <w:r>
+              <w:rPr>
+                <w:rFonts w:ascii="Times New Roman" w:hAnsi="Times New Roman"/>
+                <w:i w:val="0"/>
+                <w:iCs/>
+                <w:color w:val="auto"/>
+                <w:sz w:val="26"/>
+                <w:szCs w:val="26"/>
+              </w:rPr>
+              <w:t>3</w:t>
+            </w:r>
+            <w:r>
+              <w:rPr>
+                <w:rFonts w:ascii="Times New Roman" w:hAnsi="Times New Roman"/>
+                <w:i w:val="0"/>
+                <w:iCs/>
+                <w:color w:val="auto"/>
+                <w:sz w:val="26"/>
+                <w:szCs w:val="26"/>
+              </w:rPr>
+              <w:t>. Hệ thống hiển thị form số lượng của một dịch vụ.</w:t>
+            </w:r>
           </w:p>
         </w:tc>
       </w:tr>
       <w:tr>
         <w:trPr>
-          <w:trHeight w:val="597"/>
+          <w:trHeight w:val="50"/>
           <w:jc w:val="center"/>
         </w:trPr>
         <w:tc>
@@ -18968,6 +18982,40 @@
                 <w:lang w:val="vi-VN"/>
               </w:rPr>
             </w:pPr>
+            <w:r>
+              <w:rPr>
+                <w:rFonts w:ascii="Times New Roman" w:hAnsi="Times New Roman"/>
+                <w:i w:val="0"/>
+                <w:iCs/>
+                <w:color w:val="auto"/>
+                <w:sz w:val="26"/>
+                <w:szCs w:val="26"/>
+              </w:rPr>
+              <w:t>4</w:t>
+            </w:r>
+            <w:r>
+              <w:rPr>
+                <w:rFonts w:ascii="Times New Roman" w:hAnsi="Times New Roman"/>
+                <w:i w:val="0"/>
+                <w:iCs/>
+                <w:color w:val="auto"/>
+                <w:sz w:val="26"/>
+                <w:szCs w:val="26"/>
+              </w:rPr>
+              <w:t>. Nhân viên thu ngân nhập số lượng</w:t>
+            </w:r>
+            <w:r>
+              <w:rPr>
+                <w:rFonts w:ascii="Times New Roman" w:hAnsi="Times New Roman"/>
+                <w:i w:val="0"/>
+                <w:iCs/>
+                <w:color w:val="auto"/>
+                <w:sz w:val="26"/>
+                <w:szCs w:val="26"/>
+                <w:lang w:val="vi-VN"/>
+              </w:rPr>
+              <w:t>.</w:t>
+            </w:r>
           </w:p>
         </w:tc>
         <w:tc>
@@ -18993,23 +19041,12 @@
                 <w:lang w:val="vi-VN"/>
               </w:rPr>
             </w:pPr>
-            <w:r>
-              <w:rPr>
-                <w:rFonts w:ascii="Times New Roman" w:hAnsi="Times New Roman"/>
-                <w:i w:val="0"/>
-                <w:iCs/>
-                <w:color w:val="auto"/>
-                <w:sz w:val="26"/>
-                <w:szCs w:val="26"/>
-              </w:rPr>
-              <w:t>4. Hệ thống hiển thị form số lượng của một dịch vụ.</w:t>
-            </w:r>
           </w:p>
         </w:tc>
       </w:tr>
       <w:tr>
         <w:trPr>
-          <w:trHeight w:val="160"/>
+          <w:trHeight w:val="50"/>
           <w:jc w:val="center"/>
         </w:trPr>
         <w:tc>
@@ -19067,19 +19104,7 @@
                 <w:sz w:val="26"/>
                 <w:szCs w:val="26"/>
               </w:rPr>
-              <w:t>5. Nhân viên thu ngân nhập số lượng</w:t>
-            </w:r>
-            <w:r>
-              <w:rPr>
-                <w:rFonts w:ascii="Times New Roman" w:hAnsi="Times New Roman"/>
-                <w:i w:val="0"/>
-                <w:iCs/>
-                <w:color w:val="auto"/>
-                <w:sz w:val="26"/>
-                <w:szCs w:val="26"/>
-                <w:lang w:val="vi-VN"/>
-              </w:rPr>
-              <w:t>.</w:t>
+              <w:t>5. Nhân viên thu ngân chọn “Thêm ”</w:t>
             </w:r>
           </w:p>
         </w:tc>
@@ -19106,7 +19131,88 @@
       </w:tr>
       <w:tr>
         <w:trPr>
-          <w:trHeight w:val="777"/>
+          <w:trHeight w:val="50"/>
+          <w:jc w:val="center"/>
+        </w:trPr>
+        <w:tc>
+          <w:tcPr>
+            <w:tcW w:w="0" w:type="auto"/>
+            <w:vMerge/>
+            <w:tcBorders>
+              <w:left w:val="single" w:sz="4" w:space="0" w:color="auto"/>
+              <w:right w:val="single" w:sz="4" w:space="0" w:color="auto"/>
+            </w:tcBorders>
+            <w:vAlign w:val="center"/>
+          </w:tcPr>
+          <w:p>
+            <w:pPr>
+              <w:rPr>
+                <w:rFonts w:ascii="Times New Roman" w:eastAsia="Times New Roman" w:hAnsi="Times New Roman" w:cs="Times New Roman"/>
+                <w:bCs/>
+                <w:color w:val="000000"/>
+                <w:sz w:val="26"/>
+                <w:szCs w:val="26"/>
+              </w:rPr>
+            </w:pPr>
+          </w:p>
+        </w:tc>
+        <w:tc>
+          <w:tcPr>
+            <w:tcW w:w="1867" w:type="pct"/>
+            <w:tcBorders>
+              <w:top w:val="single" w:sz="4" w:space="0" w:color="auto"/>
+              <w:left w:val="single" w:sz="4" w:space="0" w:color="auto"/>
+              <w:bottom w:val="single" w:sz="4" w:space="0" w:color="auto"/>
+              <w:right w:val="single" w:sz="4" w:space="0" w:color="auto"/>
+            </w:tcBorders>
+          </w:tcPr>
+          <w:p>
+            <w:pPr>
+              <w:pStyle w:val="InfoBlue"/>
+              <w:spacing w:before="0" w:line="240" w:lineRule="auto"/>
+              <w:rPr>
+                <w:rFonts w:ascii="Times New Roman" w:hAnsi="Times New Roman"/>
+                <w:i w:val="0"/>
+                <w:iCs/>
+                <w:color w:val="auto"/>
+                <w:sz w:val="26"/>
+                <w:szCs w:val="26"/>
+              </w:rPr>
+            </w:pPr>
+          </w:p>
+        </w:tc>
+        <w:tc>
+          <w:tcPr>
+            <w:tcW w:w="1868" w:type="pct"/>
+            <w:tcBorders>
+              <w:top w:val="single" w:sz="4" w:space="0" w:color="auto"/>
+              <w:left w:val="single" w:sz="4" w:space="0" w:color="auto"/>
+              <w:bottom w:val="single" w:sz="4" w:space="0" w:color="auto"/>
+              <w:right w:val="single" w:sz="4" w:space="0" w:color="auto"/>
+            </w:tcBorders>
+          </w:tcPr>
+          <w:p>
+            <w:pPr>
+              <w:rPr>
+                <w:rFonts w:ascii="Times New Roman" w:hAnsi="Times New Roman" w:cs="Times New Roman"/>
+                <w:sz w:val="26"/>
+                <w:szCs w:val="26"/>
+              </w:rPr>
+            </w:pPr>
+            <w:r>
+              <w:rPr>
+                <w:rFonts w:ascii="Times New Roman" w:hAnsi="Times New Roman" w:cs="Times New Roman"/>
+                <w:sz w:val="26"/>
+                <w:szCs w:val="26"/>
+              </w:rPr>
+              <w:t>6. Hệ thống kiểm tra thông tin dịch vụ.</w:t>
+            </w:r>
+          </w:p>
+        </w:tc>
+      </w:tr>
+      <w:tr>
+        <w:trPr>
+          <w:trHeight w:val="50"/>
           <w:jc w:val="center"/>
         </w:trPr>
         <w:tc>
@@ -19188,7 +19294,7 @@
                 <w:sz w:val="26"/>
                 <w:szCs w:val="26"/>
               </w:rPr>
-              <w:t>6</w:t>
+              <w:t>7</w:t>
             </w:r>
             <w:r>
               <w:rPr>
@@ -19397,6 +19503,60 @@
           <w:szCs w:val="26"/>
         </w:rPr>
       </w:pPr>
+      <w:r>
+        <w:rPr>
+          <w:noProof/>
+        </w:rPr>
+        <w:lastRenderedPageBreak/>
+        <w:drawing>
+          <wp:inline distT="0" distB="0" distL="0" distR="0" wp14:anchorId="2EC411E7" wp14:editId="41F7C4B1">
+            <wp:extent cx="6511925" cy="5424170"/>
+            <wp:effectExtent l="0" t="0" r="3175" b="5080"/>
+            <wp:docPr id="1120249687" name="Picture 3" descr="A diagram of a flowchart&#10;&#10;Description automatically generated"/>
+            <wp:cNvGraphicFramePr>
+              <a:graphicFrameLocks xmlns:a="http://schemas.openxmlformats.org/drawingml/2006/main" noChangeAspect="1"/>
+            </wp:cNvGraphicFramePr>
+            <a:graphic xmlns:a="http://schemas.openxmlformats.org/drawingml/2006/main">
+              <a:graphicData uri="http://schemas.openxmlformats.org/drawingml/2006/picture">
+                <pic:pic xmlns:pic="http://schemas.openxmlformats.org/drawingml/2006/picture">
+                  <pic:nvPicPr>
+                    <pic:cNvPr id="1120249687" name="Picture 3" descr="A diagram of a flowchart&#10;&#10;Description automatically generated"/>
+                    <pic:cNvPicPr>
+                      <a:picLocks noChangeAspect="1" noChangeArrowheads="1"/>
+                    </pic:cNvPicPr>
+                  </pic:nvPicPr>
+                  <pic:blipFill>
+                    <a:blip r:embed="rId16">
+                      <a:extLst>
+                        <a:ext uri="{28A0092B-C50C-407E-A947-70E740481C1C}">
+                          <a14:useLocalDpi xmlns:a14="http://schemas.microsoft.com/office/drawing/2010/main" val="0"/>
+                        </a:ext>
+                      </a:extLst>
+                    </a:blip>
+                    <a:srcRect/>
+                    <a:stretch>
+                      <a:fillRect/>
+                    </a:stretch>
+                  </pic:blipFill>
+                  <pic:spPr bwMode="auto">
+                    <a:xfrm>
+                      <a:off x="0" y="0"/>
+                      <a:ext cx="6511925" cy="5424170"/>
+                    </a:xfrm>
+                    <a:prstGeom prst="rect">
+                      <a:avLst/>
+                    </a:prstGeom>
+                    <a:noFill/>
+                    <a:ln>
+                      <a:noFill/>
+                    </a:ln>
+                  </pic:spPr>
+                </pic:pic>
+              </a:graphicData>
+            </a:graphic>
+          </wp:inline>
+        </w:drawing>
+      </w:r>
     </w:p>
     <w:p>
       <w:pPr>
@@ -19821,18 +19981,7 @@
                 <w:sz w:val="26"/>
                 <w:szCs w:val="26"/>
               </w:rPr>
-              <w:t>Thông tin phòng muốn chuyển phải có trong hệ thống</w:t>
-            </w:r>
-            <w:r>
-              <w:rPr>
-                <w:rFonts w:ascii="Times New Roman" w:hAnsi="Times New Roman"/>
-                <w:i w:val="0"/>
-                <w:iCs/>
-                <w:color w:val="auto"/>
-                <w:sz w:val="26"/>
-                <w:szCs w:val="26"/>
-              </w:rPr>
-              <w:t>.</w:t>
+              <w:t>Thông tin phòng muốn chuyển phải có trong hệ thống.</w:t>
             </w:r>
           </w:p>
           <w:p>
@@ -19954,29 +20103,7 @@
                 <w:sz w:val="26"/>
                 <w:szCs w:val="26"/>
               </w:rPr>
-              <w:t xml:space="preserve"> </w:t>
-            </w:r>
-            <w:r>
-              <w:rPr>
-                <w:rFonts w:ascii="Times New Roman" w:hAnsi="Times New Roman"/>
-                <w:i w:val="0"/>
-                <w:iCs/>
-                <w:color w:val="auto"/>
-                <w:sz w:val="26"/>
-                <w:szCs w:val="26"/>
-              </w:rPr>
-              <w:t>trong hệ thống</w:t>
-            </w:r>
-            <w:r>
-              <w:rPr>
-                <w:rFonts w:ascii="Times New Roman" w:hAnsi="Times New Roman"/>
-                <w:i w:val="0"/>
-                <w:iCs/>
-                <w:color w:val="auto"/>
-                <w:sz w:val="26"/>
-                <w:szCs w:val="26"/>
-              </w:rPr>
-              <w:t>.</w:t>
+              <w:t xml:space="preserve"> trong hệ thống.</w:t>
             </w:r>
           </w:p>
         </w:tc>
@@ -20014,7 +20141,17 @@
                 <w:sz w:val="26"/>
                 <w:szCs w:val="26"/>
               </w:rPr>
-              <w:t>Luồng sự kiện chính (Basic flows)</w:t>
+              <w:t xml:space="preserve">Luồng sự kiện chính </w:t>
+            </w:r>
+            <w:r>
+              <w:rPr>
+                <w:rFonts w:ascii="Times New Roman" w:hAnsi="Times New Roman" w:cs="Times New Roman"/>
+                <w:b w:val="0"/>
+                <w:sz w:val="26"/>
+                <w:szCs w:val="26"/>
+              </w:rPr>
+              <w:lastRenderedPageBreak/>
+              <w:t>(Basic flows)</w:t>
             </w:r>
           </w:p>
         </w:tc>
@@ -20050,6 +20187,7 @@
                 <w:sz w:val="26"/>
                 <w:szCs w:val="26"/>
               </w:rPr>
+              <w:lastRenderedPageBreak/>
               <w:t>Actor</w:t>
             </w:r>
           </w:p>
@@ -20711,6 +20849,59 @@
           <w:szCs w:val="26"/>
         </w:rPr>
       </w:pPr>
+      <w:r>
+        <w:rPr>
+          <w:noProof/>
+        </w:rPr>
+        <w:drawing>
+          <wp:inline distT="0" distB="0" distL="0" distR="0" wp14:anchorId="384118BE" wp14:editId="6E681CF7">
+            <wp:extent cx="5052060" cy="4099560"/>
+            <wp:effectExtent l="0" t="0" r="0" b="0"/>
+            <wp:docPr id="1298612331" name="Picture 6" descr="A diagram of a diagram&#10;&#10;Description automatically generated"/>
+            <wp:cNvGraphicFramePr>
+              <a:graphicFrameLocks xmlns:a="http://schemas.openxmlformats.org/drawingml/2006/main" noChangeAspect="1"/>
+            </wp:cNvGraphicFramePr>
+            <a:graphic xmlns:a="http://schemas.openxmlformats.org/drawingml/2006/main">
+              <a:graphicData uri="http://schemas.openxmlformats.org/drawingml/2006/picture">
+                <pic:pic xmlns:pic="http://schemas.openxmlformats.org/drawingml/2006/picture">
+                  <pic:nvPicPr>
+                    <pic:cNvPr id="1298612331" name="Picture 6" descr="A diagram of a diagram&#10;&#10;Description automatically generated"/>
+                    <pic:cNvPicPr>
+                      <a:picLocks noChangeAspect="1" noChangeArrowheads="1"/>
+                    </pic:cNvPicPr>
+                  </pic:nvPicPr>
+                  <pic:blipFill>
+                    <a:blip r:embed="rId17">
+                      <a:extLst>
+                        <a:ext uri="{28A0092B-C50C-407E-A947-70E740481C1C}">
+                          <a14:useLocalDpi xmlns:a14="http://schemas.microsoft.com/office/drawing/2010/main" val="0"/>
+                        </a:ext>
+                      </a:extLst>
+                    </a:blip>
+                    <a:srcRect/>
+                    <a:stretch>
+                      <a:fillRect/>
+                    </a:stretch>
+                  </pic:blipFill>
+                  <pic:spPr bwMode="auto">
+                    <a:xfrm>
+                      <a:off x="0" y="0"/>
+                      <a:ext cx="5052060" cy="4099560"/>
+                    </a:xfrm>
+                    <a:prstGeom prst="rect">
+                      <a:avLst/>
+                    </a:prstGeom>
+                    <a:noFill/>
+                    <a:ln>
+                      <a:noFill/>
+                    </a:ln>
+                  </pic:spPr>
+                </pic:pic>
+              </a:graphicData>
+            </a:graphic>
+          </wp:inline>
+        </w:drawing>
+      </w:r>
     </w:p>
     <w:p>
       <w:pPr>
@@ -20756,6 +20947,7 @@
           <w:sz w:val="26"/>
           <w:szCs w:val="26"/>
         </w:rPr>
+        <w:lastRenderedPageBreak/>
         <w:t>UC0</w:t>
       </w:r>
       <w:r>
@@ -21271,51 +21463,18 @@
                 <w:sz w:val="26"/>
                 <w:szCs w:val="26"/>
               </w:rPr>
-              <w:t xml:space="preserve">Nhân viên hoặc quản lý có thể tra cứu trong chức năng </w:t>
-            </w:r>
-            <w:r>
-              <w:rPr>
-                <w:rFonts w:ascii="Times New Roman" w:hAnsi="Times New Roman"/>
-                <w:i w:val="0"/>
-                <w:iCs/>
-                <w:color w:val="auto"/>
-                <w:sz w:val="26"/>
-                <w:szCs w:val="26"/>
-              </w:rPr>
-              <w:t>“T</w:t>
-            </w:r>
-            <w:r>
-              <w:rPr>
-                <w:rFonts w:ascii="Times New Roman" w:hAnsi="Times New Roman"/>
-                <w:i w:val="0"/>
-                <w:iCs/>
-                <w:color w:val="auto"/>
-                <w:sz w:val="26"/>
-                <w:szCs w:val="26"/>
-              </w:rPr>
-              <w:t>hống kê</w:t>
-            </w:r>
-            <w:r>
-              <w:rPr>
-                <w:rFonts w:ascii="Times New Roman" w:hAnsi="Times New Roman"/>
-                <w:i w:val="0"/>
-                <w:iCs/>
-                <w:color w:val="auto"/>
-                <w:sz w:val="26"/>
-                <w:szCs w:val="26"/>
-              </w:rPr>
-              <w:t>”</w:t>
-            </w:r>
-            <w:r>
-              <w:rPr>
-                <w:rFonts w:ascii="Times New Roman" w:hAnsi="Times New Roman"/>
-                <w:i w:val="0"/>
-                <w:iCs/>
-                <w:color w:val="auto"/>
-                <w:sz w:val="26"/>
-                <w:szCs w:val="26"/>
-              </w:rPr>
-              <w:t>.</w:t>
+              <w:t xml:space="preserve">Nhân viên hoặc quản lý có thể tra cứu </w:t>
+            </w:r>
+            <w:r>
+              <w:rPr>
+                <w:rFonts w:ascii="Times New Roman" w:hAnsi="Times New Roman"/>
+                <w:i w:val="0"/>
+                <w:iCs/>
+                <w:color w:val="auto"/>
+                <w:sz w:val="26"/>
+                <w:szCs w:val="26"/>
+              </w:rPr>
+              <w:t>phiếu đặt phòng đã hoàn thành.</w:t>
             </w:r>
           </w:p>
         </w:tc>
@@ -21723,7 +21882,7 @@
       </w:tr>
       <w:tr>
         <w:trPr>
-          <w:trHeight w:val="1147"/>
+          <w:trHeight w:val="435"/>
           <w:jc w:val="center"/>
         </w:trPr>
         <w:tc>
@@ -21970,6 +22129,7 @@
     <w:p>
       <w:pPr>
         <w:spacing w:after="120" w:line="240" w:lineRule="auto"/>
+        <w:jc w:val="center"/>
         <w:rPr>
           <w:rFonts w:ascii="Times New Roman" w:hAnsi="Times New Roman" w:cs="Times New Roman"/>
           <w:b/>
@@ -21978,6 +22138,60 @@
           <w:szCs w:val="26"/>
         </w:rPr>
       </w:pPr>
+      <w:r>
+        <w:rPr>
+          <w:noProof/>
+        </w:rPr>
+        <w:lastRenderedPageBreak/>
+        <w:drawing>
+          <wp:inline distT="0" distB="0" distL="0" distR="0" wp14:anchorId="5FAE98F8" wp14:editId="132B365D">
+            <wp:extent cx="4274820" cy="3893820"/>
+            <wp:effectExtent l="0" t="0" r="0" b="0"/>
+            <wp:docPr id="1961607767" name="Picture 2" descr="A diagram of a work flow&#10;&#10;Description automatically generated"/>
+            <wp:cNvGraphicFramePr>
+              <a:graphicFrameLocks xmlns:a="http://schemas.openxmlformats.org/drawingml/2006/main" noChangeAspect="1"/>
+            </wp:cNvGraphicFramePr>
+            <a:graphic xmlns:a="http://schemas.openxmlformats.org/drawingml/2006/main">
+              <a:graphicData uri="http://schemas.openxmlformats.org/drawingml/2006/picture">
+                <pic:pic xmlns:pic="http://schemas.openxmlformats.org/drawingml/2006/picture">
+                  <pic:nvPicPr>
+                    <pic:cNvPr id="1961607767" name="Picture 2" descr="A diagram of a work flow&#10;&#10;Description automatically generated"/>
+                    <pic:cNvPicPr>
+                      <a:picLocks noChangeAspect="1" noChangeArrowheads="1"/>
+                    </pic:cNvPicPr>
+                  </pic:nvPicPr>
+                  <pic:blipFill>
+                    <a:blip r:embed="rId18">
+                      <a:extLst>
+                        <a:ext uri="{28A0092B-C50C-407E-A947-70E740481C1C}">
+                          <a14:useLocalDpi xmlns:a14="http://schemas.microsoft.com/office/drawing/2010/main" val="0"/>
+                        </a:ext>
+                      </a:extLst>
+                    </a:blip>
+                    <a:srcRect/>
+                    <a:stretch>
+                      <a:fillRect/>
+                    </a:stretch>
+                  </pic:blipFill>
+                  <pic:spPr bwMode="auto">
+                    <a:xfrm>
+                      <a:off x="0" y="0"/>
+                      <a:ext cx="4274820" cy="3893820"/>
+                    </a:xfrm>
+                    <a:prstGeom prst="rect">
+                      <a:avLst/>
+                    </a:prstGeom>
+                    <a:noFill/>
+                    <a:ln>
+                      <a:noFill/>
+                    </a:ln>
+                  </pic:spPr>
+                </pic:pic>
+              </a:graphicData>
+            </a:graphic>
+          </wp:inline>
+        </w:drawing>
+      </w:r>
     </w:p>
     <w:p>
       <w:pPr>
@@ -22050,6 +22264,7 @@
           <w:sz w:val="26"/>
           <w:szCs w:val="26"/>
         </w:rPr>
+        <w:lastRenderedPageBreak/>
         <w:t>BIỂU ĐỒ LỚP</w:t>
       </w:r>
       <w:bookmarkEnd w:id="51"/>
@@ -22107,7 +22322,7 @@
                     </pic:cNvPicPr>
                   </pic:nvPicPr>
                   <pic:blipFill>
-                    <a:blip r:embed="rId11">
+                    <a:blip r:embed="rId19">
                       <a:extLst>
                         <a:ext uri="{28A0092B-C50C-407E-A947-70E740481C1C}">
                           <a14:useLocalDpi xmlns:a14="http://schemas.microsoft.com/office/drawing/2010/main" val="0"/>
@@ -22166,7 +22381,7 @@
           <w:noProof/>
         </w:rPr>
         <w:drawing>
-          <wp:inline distT="0" distB="0" distL="0" distR="0" wp14:anchorId="27C2DCBD" wp14:editId="0DEFE3C0">
+          <wp:inline distT="0" distB="0" distL="0" distR="0" wp14:anchorId="27C2DCBD" wp14:editId="298481FC">
             <wp:extent cx="6509385" cy="4451985"/>
             <wp:effectExtent l="0" t="0" r="5715" b="5715"/>
             <wp:docPr id="468135490" name="Picture 2"/>
@@ -22183,7 +22398,7 @@
                     </pic:cNvPicPr>
                   </pic:nvPicPr>
                   <pic:blipFill>
-                    <a:blip r:embed="rId12" cstate="print">
+                    <a:blip r:embed="rId20" cstate="print">
                       <a:extLst>
                         <a:ext uri="{28A0092B-C50C-407E-A947-70E740481C1C}">
                           <a14:useLocalDpi xmlns:a14="http://schemas.microsoft.com/office/drawing/2010/main" val="0"/>
@@ -22270,7 +22485,7 @@
       </w:pPr>
     </w:p>
     <w:sectPr>
-      <w:footerReference w:type="default" r:id="rId13"/>
+      <w:footerReference w:type="default" r:id="rId21"/>
       <w:pgSz w:w="12240" w:h="15840" w:code="1"/>
       <w:pgMar w:top="851" w:right="851" w:bottom="851" w:left="1134" w:header="567" w:footer="567" w:gutter="0"/>
       <w:pgNumType w:start="0"/>
@@ -24689,15 +24904,6 @@
   </w:num>
   <w:num w:numId="40" w16cid:durableId="1781101068">
     <w:abstractNumId w:val="4"/>
-    <w:lvlOverride w:ilvl="0"/>
-    <w:lvlOverride w:ilvl="1"/>
-    <w:lvlOverride w:ilvl="2"/>
-    <w:lvlOverride w:ilvl="3"/>
-    <w:lvlOverride w:ilvl="4"/>
-    <w:lvlOverride w:ilvl="5"/>
-    <w:lvlOverride w:ilvl="6"/>
-    <w:lvlOverride w:ilvl="7"/>
-    <w:lvlOverride w:ilvl="8"/>
   </w:num>
 </w:numbering>
 </file>
@@ -25934,6 +26140,7 @@
     <w:rsidRoot w:val="00F152FF"/>
     <w:rsid w:val="00007D3D"/>
     <w:rsid w:val="00047C3C"/>
+    <w:rsid w:val="000500B7"/>
     <w:rsid w:val="00053F39"/>
     <w:rsid w:val="00111B49"/>
     <w:rsid w:val="00156F92"/>
@@ -25942,6 +26149,7 @@
     <w:rsid w:val="001A56B6"/>
     <w:rsid w:val="001A6F8F"/>
     <w:rsid w:val="00220CD5"/>
+    <w:rsid w:val="00285FC7"/>
     <w:rsid w:val="00296F8F"/>
     <w:rsid w:val="002A48CE"/>
     <w:rsid w:val="002B68FA"/>

</xml_diff>

<commit_message>
fix đặc tả srs
</commit_message>
<xml_diff>
--- a/3_SRS/verFinal/17_3_ApplicationDevelopment_SRS_verFinal.docx
+++ b/3_SRS/verFinal/17_3_ApplicationDevelopment_SRS_verFinal.docx
@@ -5672,46 +5672,6 @@
           <w:szCs w:val="26"/>
         </w:rPr>
       </w:pPr>
-      <w:r>
-        <w:rPr>
-          <w:noProof/>
-        </w:rPr>
-        <w:drawing>
-          <wp:inline distT="0" distB="0" distL="0" distR="0" wp14:anchorId="4FB3A647" wp14:editId="0F49668D">
-            <wp:extent cx="6511925" cy="5194935"/>
-            <wp:effectExtent l="0" t="0" r="3175" b="5715"/>
-            <wp:docPr id="624866601" name="Picture 1" descr="A diagram of a diagram&#10;&#10;Description automatically generated"/>
-            <wp:cNvGraphicFramePr>
-              <a:graphicFrameLocks xmlns:a="http://schemas.openxmlformats.org/drawingml/2006/main" noChangeAspect="1"/>
-            </wp:cNvGraphicFramePr>
-            <a:graphic xmlns:a="http://schemas.openxmlformats.org/drawingml/2006/main">
-              <a:graphicData uri="http://schemas.openxmlformats.org/drawingml/2006/picture">
-                <pic:pic xmlns:pic="http://schemas.openxmlformats.org/drawingml/2006/picture">
-                  <pic:nvPicPr>
-                    <pic:cNvPr id="624866601" name="Picture 1" descr="A diagram of a diagram&#10;&#10;Description automatically generated"/>
-                    <pic:cNvPicPr/>
-                  </pic:nvPicPr>
-                  <pic:blipFill>
-                    <a:blip r:embed="rId10"/>
-                    <a:stretch>
-                      <a:fillRect/>
-                    </a:stretch>
-                  </pic:blipFill>
-                  <pic:spPr>
-                    <a:xfrm>
-                      <a:off x="0" y="0"/>
-                      <a:ext cx="6511925" cy="5194935"/>
-                    </a:xfrm>
-                    <a:prstGeom prst="rect">
-                      <a:avLst/>
-                    </a:prstGeom>
-                  </pic:spPr>
-                </pic:pic>
-              </a:graphicData>
-            </a:graphic>
-          </wp:inline>
-        </w:drawing>
-      </w:r>
     </w:p>
     <w:p>
       <w:pPr>
@@ -6107,7 +6067,6 @@
                 <w:sz w:val="26"/>
                 <w:szCs w:val="26"/>
               </w:rPr>
-              <w:lastRenderedPageBreak/>
               <w:t>ID</w:t>
             </w:r>
           </w:p>
@@ -6906,6 +6865,7 @@
                 <w:sz w:val="26"/>
                 <w:szCs w:val="26"/>
               </w:rPr>
+              <w:lastRenderedPageBreak/>
               <w:t>UC004</w:t>
             </w:r>
           </w:p>
@@ -7826,7 +7786,6 @@
                 <w:sz w:val="26"/>
                 <w:szCs w:val="26"/>
               </w:rPr>
-              <w:lastRenderedPageBreak/>
               <w:t>UC008</w:t>
             </w:r>
           </w:p>
@@ -8228,6 +8187,7 @@
           <w:sz w:val="26"/>
           <w:szCs w:val="26"/>
         </w:rPr>
+        <w:lastRenderedPageBreak/>
         <w:t>Màn hình: 1920 x 1080</w:t>
       </w:r>
     </w:p>
@@ -8457,6 +8417,15 @@
         </w:rPr>
         <w:t>Các công cụ sử dụng để phát triển ứng dụng: Eclipse IDE, SQL Server Management Studio, Visual Paradigm</w:t>
       </w:r>
+      <w:r>
+        <w:rPr>
+          <w:rFonts w:ascii="Times New Roman" w:eastAsia="Times New Roman" w:hAnsi="Times New Roman" w:cs="Times New Roman"/>
+          <w:color w:val="1F1F1F"/>
+          <w:sz w:val="26"/>
+          <w:szCs w:val="26"/>
+        </w:rPr>
+        <w:t>.</w:t>
+      </w:r>
     </w:p>
     <w:p>
       <w:pPr>
@@ -8659,7 +8628,6 @@
           <w:szCs w:val="26"/>
           <w:bdr w:val="none" w:sz="0" w:space="0" w:color="auto" w:frame="1"/>
         </w:rPr>
-        <w:lastRenderedPageBreak/>
         <w:t>Cài đặt phần mềm phù hợp:</w:t>
       </w:r>
       <w:r>
@@ -9198,6 +9166,7 @@
                 <w:sz w:val="26"/>
                 <w:szCs w:val="26"/>
               </w:rPr>
+              <w:lastRenderedPageBreak/>
               <w:t>Điều kiện trước:</w:t>
             </w:r>
           </w:p>
@@ -9489,7 +9458,29 @@
                 <w:sz w:val="26"/>
                 <w:szCs w:val="26"/>
               </w:rPr>
-              <w:t>Nhân viên có thể sử dụng mã nhân viên để đăng nhập vào hệ thống.</w:t>
+              <w:t>Nhân viên có thể sử dụng mã nhân viên</w:t>
+            </w:r>
+            <w:r>
+              <w:rPr>
+                <w:rFonts w:ascii="Times New Roman" w:hAnsi="Times New Roman"/>
+                <w:i w:val="0"/>
+                <w:iCs/>
+                <w:color w:val="auto"/>
+                <w:sz w:val="26"/>
+                <w:szCs w:val="26"/>
+              </w:rPr>
+              <w:t xml:space="preserve"> và mật khẩu </w:t>
+            </w:r>
+            <w:r>
+              <w:rPr>
+                <w:rFonts w:ascii="Times New Roman" w:hAnsi="Times New Roman"/>
+                <w:i w:val="0"/>
+                <w:iCs/>
+                <w:color w:val="auto"/>
+                <w:sz w:val="26"/>
+                <w:szCs w:val="26"/>
+              </w:rPr>
+              <w:t>để đăng nhập vào hệ thống.</w:t>
             </w:r>
           </w:p>
         </w:tc>
@@ -9627,6 +9618,61 @@
                 <w:szCs w:val="26"/>
               </w:rPr>
             </w:pPr>
+            <w:r>
+              <w:rPr>
+                <w:rFonts w:ascii="Times New Roman" w:hAnsi="Times New Roman"/>
+                <w:i w:val="0"/>
+                <w:iCs/>
+                <w:color w:val="auto"/>
+                <w:sz w:val="26"/>
+                <w:szCs w:val="26"/>
+              </w:rPr>
+              <w:t>1.</w:t>
+            </w:r>
+            <w:r>
+              <w:rPr>
+                <w:rFonts w:ascii="Times New Roman" w:hAnsi="Times New Roman"/>
+                <w:i w:val="0"/>
+                <w:iCs/>
+                <w:color w:val="auto"/>
+                <w:sz w:val="26"/>
+                <w:szCs w:val="26"/>
+              </w:rPr>
+              <w:t xml:space="preserve"> </w:t>
+            </w:r>
+            <w:r>
+              <w:rPr>
+                <w:rFonts w:ascii="Times New Roman" w:hAnsi="Times New Roman"/>
+                <w:i w:val="0"/>
+                <w:iCs/>
+                <w:color w:val="auto"/>
+                <w:sz w:val="26"/>
+                <w:szCs w:val="26"/>
+              </w:rPr>
+              <w:t>Người quản lý chọn</w:t>
+            </w:r>
+            <w:r>
+              <w:rPr>
+                <w:rFonts w:ascii="Times New Roman" w:hAnsi="Times New Roman"/>
+                <w:i w:val="0"/>
+                <w:iCs/>
+                <w:color w:val="auto"/>
+                <w:sz w:val="26"/>
+                <w:szCs w:val="26"/>
+              </w:rPr>
+              <w:t xml:space="preserve"> chức năng</w:t>
+            </w:r>
+            <w:r>
+              <w:rPr>
+                <w:rFonts w:ascii="Times New Roman" w:hAnsi="Times New Roman"/>
+                <w:i w:val="0"/>
+                <w:iCs/>
+                <w:color w:val="auto"/>
+                <w:sz w:val="26"/>
+                <w:szCs w:val="26"/>
+              </w:rPr>
+              <w:t xml:space="preserve"> “Quản lý thông tin nhân viên”.</w:t>
+            </w:r>
           </w:p>
         </w:tc>
         <w:tc>
@@ -9647,36 +9693,100 @@
                 <w:lang w:val="vi-VN"/>
               </w:rPr>
             </w:pPr>
-            <w:r>
-              <w:rPr>
-                <w:rFonts w:ascii="Times New Roman" w:hAnsi="Times New Roman"/>
-                <w:i w:val="0"/>
-                <w:iCs/>
-                <w:color w:val="auto"/>
-                <w:sz w:val="26"/>
-                <w:szCs w:val="26"/>
-              </w:rPr>
-              <w:t xml:space="preserve">1. </w:t>
-            </w:r>
-            <w:r>
-              <w:rPr>
-                <w:rFonts w:ascii="Times New Roman" w:hAnsi="Times New Roman"/>
-                <w:i w:val="0"/>
-                <w:color w:val="auto"/>
-                <w:sz w:val="26"/>
-                <w:szCs w:val="26"/>
-              </w:rPr>
-              <w:t xml:space="preserve">Hệ thống hiển thị </w:t>
-            </w:r>
-            <w:r>
-              <w:rPr>
-                <w:rFonts w:ascii="Times New Roman" w:hAnsi="Times New Roman"/>
-                <w:i w:val="0"/>
-                <w:color w:val="auto"/>
-                <w:sz w:val="26"/>
-                <w:szCs w:val="26"/>
-              </w:rPr>
-              <w:t>form nhập thông tin nhân viên.</w:t>
+          </w:p>
+        </w:tc>
+      </w:tr>
+      <w:tr>
+        <w:trPr>
+          <w:trHeight w:val="131"/>
+          <w:jc w:val="center"/>
+        </w:trPr>
+        <w:tc>
+          <w:tcPr>
+            <w:tcW w:w="1265" w:type="pct"/>
+            <w:vMerge/>
+          </w:tcPr>
+          <w:p>
+            <w:pPr>
+              <w:pStyle w:val="TableHeader"/>
+              <w:spacing w:before="0"/>
+              <w:rPr>
+                <w:rFonts w:ascii="Times New Roman" w:hAnsi="Times New Roman" w:cs="Times New Roman"/>
+                <w:b w:val="0"/>
+                <w:sz w:val="26"/>
+                <w:szCs w:val="26"/>
+              </w:rPr>
+            </w:pPr>
+          </w:p>
+        </w:tc>
+        <w:tc>
+          <w:tcPr>
+            <w:tcW w:w="1867" w:type="pct"/>
+          </w:tcPr>
+          <w:p>
+            <w:pPr>
+              <w:pStyle w:val="InfoBlue"/>
+              <w:spacing w:before="0" w:line="240" w:lineRule="auto"/>
+              <w:rPr>
+                <w:rFonts w:ascii="Times New Roman" w:hAnsi="Times New Roman"/>
+                <w:i w:val="0"/>
+                <w:iCs/>
+                <w:color w:val="auto"/>
+                <w:sz w:val="26"/>
+                <w:szCs w:val="26"/>
+              </w:rPr>
+            </w:pPr>
+          </w:p>
+        </w:tc>
+        <w:tc>
+          <w:tcPr>
+            <w:tcW w:w="1868" w:type="pct"/>
+          </w:tcPr>
+          <w:p>
+            <w:pPr>
+              <w:pStyle w:val="InfoBlue"/>
+              <w:spacing w:before="0" w:line="240" w:lineRule="auto"/>
+              <w:rPr>
+                <w:rFonts w:ascii="Times New Roman" w:hAnsi="Times New Roman"/>
+                <w:i w:val="0"/>
+                <w:iCs/>
+                <w:color w:val="auto"/>
+                <w:sz w:val="26"/>
+                <w:szCs w:val="26"/>
+              </w:rPr>
+            </w:pPr>
+            <w:r>
+              <w:rPr>
+                <w:rFonts w:ascii="Times New Roman" w:hAnsi="Times New Roman"/>
+                <w:i w:val="0"/>
+                <w:iCs/>
+                <w:color w:val="auto"/>
+                <w:sz w:val="26"/>
+                <w:szCs w:val="26"/>
+              </w:rPr>
+              <w:t>2.</w:t>
+            </w:r>
+            <w:r>
+              <w:rPr>
+                <w:rFonts w:ascii="Times New Roman" w:hAnsi="Times New Roman"/>
+                <w:i w:val="0"/>
+                <w:iCs/>
+                <w:color w:val="auto"/>
+                <w:sz w:val="26"/>
+                <w:szCs w:val="26"/>
+              </w:rPr>
+              <w:t xml:space="preserve"> </w:t>
+            </w:r>
+            <w:r>
+              <w:rPr>
+                <w:rFonts w:ascii="Times New Roman" w:hAnsi="Times New Roman"/>
+                <w:i w:val="0"/>
+                <w:iCs/>
+                <w:color w:val="auto"/>
+                <w:sz w:val="26"/>
+                <w:szCs w:val="26"/>
+              </w:rPr>
+              <w:t>Hệ thống hiển thị giao diện “Quản lý thông tin nhân viên”.</w:t>
             </w:r>
           </w:p>
         </w:tc>
@@ -9731,7 +9841,7 @@
                 <w:sz w:val="26"/>
                 <w:szCs w:val="26"/>
               </w:rPr>
-              <w:t>2</w:t>
+              <w:t>3</w:t>
             </w:r>
             <w:r>
               <w:rPr>
@@ -9839,7 +9949,18 @@
                 <w:sz w:val="26"/>
                 <w:szCs w:val="26"/>
               </w:rPr>
-              <w:t>3. Người quản lý chọn “Thêm”.</w:t>
+              <w:t>4</w:t>
+            </w:r>
+            <w:r>
+              <w:rPr>
+                <w:rFonts w:ascii="Times New Roman" w:hAnsi="Times New Roman"/>
+                <w:i w:val="0"/>
+                <w:iCs/>
+                <w:color w:val="auto"/>
+                <w:sz w:val="26"/>
+                <w:szCs w:val="26"/>
+              </w:rPr>
+              <w:t>. Người quản lý chọn “Thêm”.</w:t>
             </w:r>
           </w:p>
         </w:tc>
@@ -9932,7 +10053,7 @@
                 <w:sz w:val="26"/>
                 <w:szCs w:val="26"/>
               </w:rPr>
-              <w:t>4</w:t>
+              <w:t>5</w:t>
             </w:r>
             <w:r>
               <w:rPr>
@@ -10052,7 +10173,7 @@
                 <w:sz w:val="26"/>
                 <w:szCs w:val="26"/>
               </w:rPr>
-              <w:t>5</w:t>
+              <w:t>6</w:t>
             </w:r>
             <w:r>
               <w:rPr>
@@ -10208,7 +10329,7 @@
                 <w:sz w:val="26"/>
                 <w:szCs w:val="26"/>
               </w:rPr>
-              <w:t>6</w:t>
+              <w:t>7</w:t>
             </w:r>
             <w:r>
               <w:rPr>
@@ -10229,7 +10350,6 @@
         <w:tc>
           <w:tcPr>
             <w:tcW w:w="1265" w:type="pct"/>
-            <w:vMerge w:val="restart"/>
           </w:tcPr>
           <w:p>
             <w:pPr>
@@ -10276,180 +10396,6 @@
           <w:tcPr>
             <w:tcW w:w="1868" w:type="pct"/>
           </w:tcPr>
-          <w:p>
-            <w:pPr>
-              <w:pStyle w:val="InfoBlue"/>
-              <w:spacing w:before="0" w:line="240" w:lineRule="auto"/>
-              <w:rPr>
-                <w:rFonts w:ascii="Times New Roman" w:hAnsi="Times New Roman"/>
-                <w:i w:val="0"/>
-                <w:iCs/>
-                <w:color w:val="auto"/>
-                <w:sz w:val="26"/>
-                <w:szCs w:val="26"/>
-              </w:rPr>
-            </w:pPr>
-            <w:r>
-              <w:rPr>
-                <w:rFonts w:ascii="Times New Roman" w:hAnsi="Times New Roman"/>
-                <w:i w:val="0"/>
-                <w:iCs/>
-                <w:color w:val="auto"/>
-                <w:sz w:val="26"/>
-                <w:szCs w:val="26"/>
-              </w:rPr>
-              <w:t>5</w:t>
-            </w:r>
-            <w:r>
-              <w:rPr>
-                <w:rFonts w:ascii="Times New Roman" w:hAnsi="Times New Roman"/>
-                <w:i w:val="0"/>
-                <w:iCs/>
-                <w:color w:val="auto"/>
-                <w:sz w:val="26"/>
-                <w:szCs w:val="26"/>
-                <w:lang w:val="vi-VN"/>
-              </w:rPr>
-              <w:t>.1</w:t>
-            </w:r>
-            <w:r>
-              <w:rPr>
-                <w:rFonts w:ascii="Times New Roman" w:hAnsi="Times New Roman"/>
-                <w:i w:val="0"/>
-                <w:iCs/>
-                <w:color w:val="auto"/>
-                <w:sz w:val="26"/>
-                <w:szCs w:val="26"/>
-              </w:rPr>
-              <w:t>.</w:t>
-            </w:r>
-            <w:r>
-              <w:rPr>
-                <w:rFonts w:ascii="Times New Roman" w:hAnsi="Times New Roman"/>
-                <w:i w:val="0"/>
-                <w:iCs/>
-                <w:color w:val="auto"/>
-                <w:sz w:val="26"/>
-                <w:szCs w:val="26"/>
-                <w:lang w:val="vi-VN"/>
-              </w:rPr>
-              <w:t xml:space="preserve"> </w:t>
-            </w:r>
-            <w:r>
-              <w:rPr>
-                <w:rFonts w:ascii="Times New Roman" w:hAnsi="Times New Roman"/>
-                <w:i w:val="0"/>
-                <w:iCs/>
-                <w:color w:val="auto"/>
-                <w:sz w:val="26"/>
-                <w:szCs w:val="26"/>
-              </w:rPr>
-              <w:t>Hệ thống thông báo nhân viên đã tồn tại.</w:t>
-            </w:r>
-          </w:p>
-        </w:tc>
-      </w:tr>
-      <w:tr>
-        <w:trPr>
-          <w:trHeight w:val="58"/>
-          <w:jc w:val="center"/>
-        </w:trPr>
-        <w:tc>
-          <w:tcPr>
-            <w:tcW w:w="1265" w:type="pct"/>
-            <w:vMerge/>
-          </w:tcPr>
-          <w:p>
-            <w:pPr>
-              <w:pStyle w:val="TableHeader"/>
-              <w:spacing w:before="0"/>
-              <w:rPr>
-                <w:rFonts w:ascii="Times New Roman" w:hAnsi="Times New Roman" w:cs="Times New Roman"/>
-                <w:b w:val="0"/>
-                <w:sz w:val="26"/>
-                <w:szCs w:val="26"/>
-              </w:rPr>
-            </w:pPr>
-          </w:p>
-        </w:tc>
-        <w:tc>
-          <w:tcPr>
-            <w:tcW w:w="1867" w:type="pct"/>
-          </w:tcPr>
-          <w:p>
-            <w:pPr>
-              <w:pStyle w:val="InfoBlue"/>
-              <w:spacing w:before="0" w:line="240" w:lineRule="auto"/>
-              <w:rPr>
-                <w:rFonts w:ascii="Times New Roman" w:hAnsi="Times New Roman"/>
-                <w:sz w:val="26"/>
-                <w:szCs w:val="26"/>
-              </w:rPr>
-            </w:pPr>
-          </w:p>
-        </w:tc>
-        <w:tc>
-          <w:tcPr>
-            <w:tcW w:w="1868" w:type="pct"/>
-          </w:tcPr>
-          <w:p>
-            <w:pPr>
-              <w:pStyle w:val="InfoBlue"/>
-              <w:spacing w:before="0" w:line="240" w:lineRule="auto"/>
-              <w:rPr>
-                <w:rFonts w:ascii="Times New Roman" w:hAnsi="Times New Roman"/>
-                <w:i w:val="0"/>
-                <w:iCs/>
-                <w:color w:val="auto"/>
-                <w:sz w:val="26"/>
-                <w:szCs w:val="26"/>
-              </w:rPr>
-            </w:pPr>
-            <w:r>
-              <w:rPr>
-                <w:rFonts w:ascii="Times New Roman" w:hAnsi="Times New Roman"/>
-                <w:i w:val="0"/>
-                <w:iCs/>
-                <w:color w:val="auto"/>
-                <w:sz w:val="26"/>
-                <w:szCs w:val="26"/>
-              </w:rPr>
-              <w:t>5.</w:t>
-            </w:r>
-            <w:r>
-              <w:rPr>
-                <w:rFonts w:ascii="Times New Roman" w:hAnsi="Times New Roman"/>
-                <w:i w:val="0"/>
-                <w:iCs/>
-                <w:color w:val="auto"/>
-                <w:sz w:val="26"/>
-                <w:szCs w:val="26"/>
-              </w:rPr>
-              <w:t>2</w:t>
-            </w:r>
-            <w:r>
-              <w:rPr>
-                <w:rFonts w:ascii="Times New Roman" w:hAnsi="Times New Roman"/>
-                <w:i w:val="0"/>
-                <w:iCs/>
-                <w:color w:val="auto"/>
-                <w:sz w:val="26"/>
-                <w:szCs w:val="26"/>
-              </w:rPr>
-              <w:t>.</w:t>
-            </w:r>
-            <w:r>
-              <w:rPr>
-                <w:rFonts w:ascii="Times New Roman" w:hAnsi="Times New Roman"/>
-                <w:i w:val="0"/>
-                <w:iCs/>
-                <w:color w:val="auto"/>
-                <w:sz w:val="26"/>
-                <w:szCs w:val="26"/>
-              </w:rPr>
-              <w:t xml:space="preserve"> Hệ thống quay lại bước 1.</w:t>
-            </w:r>
-          </w:p>
           <w:p>
             <w:pPr>
               <w:pStyle w:val="InfoBlue"/>
@@ -10484,7 +10430,6 @@
           <w:sz w:val="26"/>
           <w:szCs w:val="26"/>
         </w:rPr>
-        <w:lastRenderedPageBreak/>
         <w:t>Biểu đồ</w:t>
       </w:r>
       <w:bookmarkEnd w:id="25"/>
@@ -10529,59 +10474,6 @@
           <w:lang w:val="vi-VN"/>
         </w:rPr>
       </w:pPr>
-      <w:r>
-        <w:rPr>
-          <w:noProof/>
-        </w:rPr>
-        <w:drawing>
-          <wp:inline distT="0" distB="0" distL="0" distR="0" wp14:anchorId="442BAF2C" wp14:editId="7D7C2B56">
-            <wp:extent cx="6511925" cy="5474335"/>
-            <wp:effectExtent l="0" t="0" r="3175" b="0"/>
-            <wp:docPr id="873674418" name="Picture 1" descr="A diagram of a flowchart&#10;&#10;Description automatically generated"/>
-            <wp:cNvGraphicFramePr>
-              <a:graphicFrameLocks xmlns:a="http://schemas.openxmlformats.org/drawingml/2006/main" noChangeAspect="1"/>
-            </wp:cNvGraphicFramePr>
-            <a:graphic xmlns:a="http://schemas.openxmlformats.org/drawingml/2006/main">
-              <a:graphicData uri="http://schemas.openxmlformats.org/drawingml/2006/picture">
-                <pic:pic xmlns:pic="http://schemas.openxmlformats.org/drawingml/2006/picture">
-                  <pic:nvPicPr>
-                    <pic:cNvPr id="873674418" name="Picture 1" descr="A diagram of a flowchart&#10;&#10;Description automatically generated"/>
-                    <pic:cNvPicPr>
-                      <a:picLocks noChangeAspect="1" noChangeArrowheads="1"/>
-                    </pic:cNvPicPr>
-                  </pic:nvPicPr>
-                  <pic:blipFill>
-                    <a:blip r:embed="rId11">
-                      <a:extLst>
-                        <a:ext uri="{28A0092B-C50C-407E-A947-70E740481C1C}">
-                          <a14:useLocalDpi xmlns:a14="http://schemas.microsoft.com/office/drawing/2010/main" val="0"/>
-                        </a:ext>
-                      </a:extLst>
-                    </a:blip>
-                    <a:srcRect/>
-                    <a:stretch>
-                      <a:fillRect/>
-                    </a:stretch>
-                  </pic:blipFill>
-                  <pic:spPr bwMode="auto">
-                    <a:xfrm>
-                      <a:off x="0" y="0"/>
-                      <a:ext cx="6511925" cy="5474335"/>
-                    </a:xfrm>
-                    <a:prstGeom prst="rect">
-                      <a:avLst/>
-                    </a:prstGeom>
-                    <a:noFill/>
-                    <a:ln>
-                      <a:noFill/>
-                    </a:ln>
-                  </pic:spPr>
-                </pic:pic>
-              </a:graphicData>
-            </a:graphic>
-          </wp:inline>
-        </w:drawing>
-      </w:r>
     </w:p>
     <w:p>
       <w:pPr>
@@ -11023,7 +10915,29 @@
                 <w:sz w:val="26"/>
                 <w:szCs w:val="26"/>
               </w:rPr>
-              <w:t>Thông tin nhân viên phải có trong hệ thống.</w:t>
+              <w:t xml:space="preserve">Thông tin nhân viên phải </w:t>
+            </w:r>
+            <w:r>
+              <w:rPr>
+                <w:rFonts w:ascii="Times New Roman" w:hAnsi="Times New Roman"/>
+                <w:i w:val="0"/>
+                <w:iCs/>
+                <w:color w:val="auto"/>
+                <w:sz w:val="26"/>
+                <w:szCs w:val="26"/>
+              </w:rPr>
+              <w:t xml:space="preserve">tồn tại </w:t>
+            </w:r>
+            <w:r>
+              <w:rPr>
+                <w:rFonts w:ascii="Times New Roman" w:hAnsi="Times New Roman"/>
+                <w:i w:val="0"/>
+                <w:iCs/>
+                <w:color w:val="auto"/>
+                <w:sz w:val="26"/>
+                <w:szCs w:val="26"/>
+              </w:rPr>
+              <w:t>trong hệ thống.</w:t>
             </w:r>
           </w:p>
           <w:p>
@@ -11052,7 +10966,29 @@
                 <w:sz w:val="26"/>
                 <w:szCs w:val="26"/>
               </w:rPr>
-              <w:t>Cung cấp tên nhân viên muốn tra cứu hợp lệ.</w:t>
+              <w:t>Cung cấp</w:t>
+            </w:r>
+            <w:r>
+              <w:rPr>
+                <w:rFonts w:ascii="Times New Roman" w:hAnsi="Times New Roman"/>
+                <w:i w:val="0"/>
+                <w:iCs/>
+                <w:color w:val="auto"/>
+                <w:sz w:val="26"/>
+                <w:szCs w:val="26"/>
+              </w:rPr>
+              <w:t xml:space="preserve"> họ</w:t>
+            </w:r>
+            <w:r>
+              <w:rPr>
+                <w:rFonts w:ascii="Times New Roman" w:hAnsi="Times New Roman"/>
+                <w:i w:val="0"/>
+                <w:iCs/>
+                <w:color w:val="auto"/>
+                <w:sz w:val="26"/>
+                <w:szCs w:val="26"/>
+              </w:rPr>
+              <w:t xml:space="preserve"> tên nhân viên muốn tra cứu hợp lệ.</w:t>
             </w:r>
           </w:p>
         </w:tc>
@@ -11084,7 +11020,6 @@
                 <w:sz w:val="26"/>
                 <w:szCs w:val="26"/>
               </w:rPr>
-              <w:lastRenderedPageBreak/>
               <w:t>Điều kiện sau:</w:t>
             </w:r>
           </w:p>
@@ -11153,6 +11088,7 @@
                 <w:sz w:val="26"/>
                 <w:szCs w:val="26"/>
               </w:rPr>
+              <w:lastRenderedPageBreak/>
               <w:t>Luồng sự kiện chính (Basic flows)</w:t>
             </w:r>
           </w:p>
@@ -11234,11 +11170,26 @@
             <w:pPr>
               <w:rPr>
                 <w:rFonts w:ascii="Times New Roman" w:hAnsi="Times New Roman" w:cs="Times New Roman"/>
-                <w:i/>
-                <w:sz w:val="26"/>
-                <w:szCs w:val="26"/>
-              </w:rPr>
-            </w:pPr>
+                <w:sz w:val="26"/>
+                <w:szCs w:val="26"/>
+              </w:rPr>
+            </w:pPr>
+            <w:r>
+              <w:rPr>
+                <w:rFonts w:ascii="Times New Roman" w:eastAsia="Times New Roman" w:hAnsi="Times New Roman" w:cs="Times New Roman"/>
+                <w:sz w:val="26"/>
+                <w:szCs w:val="26"/>
+              </w:rPr>
+              <w:t>1.</w:t>
+            </w:r>
+            <w:r>
+              <w:rPr>
+                <w:rFonts w:ascii="Times New Roman" w:hAnsi="Times New Roman"/>
+                <w:sz w:val="26"/>
+                <w:szCs w:val="26"/>
+              </w:rPr>
+              <w:t xml:space="preserve"> Người quản lý chọn chức năng “Quản lý thông tin nhân viên”.</w:t>
+            </w:r>
           </w:p>
         </w:tc>
         <w:tc>
@@ -11253,13 +11204,65 @@
                 <w:szCs w:val="26"/>
               </w:rPr>
             </w:pPr>
-            <w:r>
-              <w:rPr>
-                <w:rFonts w:ascii="Times New Roman" w:hAnsi="Times New Roman" w:cs="Times New Roman"/>
-                <w:sz w:val="26"/>
-                <w:szCs w:val="26"/>
-              </w:rPr>
-              <w:t>1. Hệ thống hiển thị danh sách các nhân viên hiện tại có trong hệ thống.</w:t>
+          </w:p>
+        </w:tc>
+      </w:tr>
+      <w:tr>
+        <w:trPr>
+          <w:jc w:val="center"/>
+        </w:trPr>
+        <w:tc>
+          <w:tcPr>
+            <w:tcW w:w="1265" w:type="pct"/>
+            <w:vMerge/>
+          </w:tcPr>
+          <w:p>
+            <w:pPr>
+              <w:pStyle w:val="TableHeader"/>
+              <w:spacing w:before="0"/>
+              <w:jc w:val="center"/>
+              <w:rPr>
+                <w:rFonts w:ascii="Times New Roman" w:hAnsi="Times New Roman" w:cs="Times New Roman"/>
+                <w:b w:val="0"/>
+                <w:sz w:val="26"/>
+                <w:szCs w:val="26"/>
+              </w:rPr>
+            </w:pPr>
+          </w:p>
+        </w:tc>
+        <w:tc>
+          <w:tcPr>
+            <w:tcW w:w="1867" w:type="pct"/>
+          </w:tcPr>
+          <w:p>
+            <w:pPr>
+              <w:rPr>
+                <w:rFonts w:ascii="Times New Roman" w:hAnsi="Times New Roman" w:cs="Times New Roman"/>
+                <w:sz w:val="26"/>
+                <w:szCs w:val="26"/>
+              </w:rPr>
+            </w:pPr>
+          </w:p>
+        </w:tc>
+        <w:tc>
+          <w:tcPr>
+            <w:tcW w:w="1868" w:type="pct"/>
+          </w:tcPr>
+          <w:p>
+            <w:pPr>
+              <w:rPr>
+                <w:rFonts w:ascii="Times New Roman" w:hAnsi="Times New Roman" w:cs="Times New Roman"/>
+                <w:sz w:val="26"/>
+                <w:szCs w:val="26"/>
+              </w:rPr>
+            </w:pPr>
+            <w:r>
+              <w:rPr>
+                <w:rFonts w:ascii="Times New Roman" w:hAnsi="Times New Roman"/>
+                <w:sz w:val="26"/>
+                <w:szCs w:val="26"/>
+              </w:rPr>
+              <w:t>2. Hệ thống hiển thị giao diện “Quản lý thông tin nhân viên”.</w:t>
             </w:r>
           </w:p>
         </w:tc>
@@ -11305,7 +11308,15 @@
                 <w:sz w:val="26"/>
                 <w:szCs w:val="26"/>
               </w:rPr>
-              <w:t>2. Người quản lý nhậ</w:t>
+              <w:t>3</w:t>
+            </w:r>
+            <w:r>
+              <w:rPr>
+                <w:rFonts w:ascii="Times New Roman" w:hAnsi="Times New Roman" w:cs="Times New Roman"/>
+                <w:sz w:val="26"/>
+                <w:szCs w:val="26"/>
+              </w:rPr>
+              <w:t>. Người quản lý nhậ</w:t>
             </w:r>
             <w:r>
               <w:rPr>
@@ -11394,7 +11405,7 @@
                 <w:sz w:val="26"/>
                 <w:szCs w:val="26"/>
               </w:rPr>
-              <w:t>3</w:t>
+              <w:t>4</w:t>
             </w:r>
             <w:r>
               <w:rPr>
@@ -11461,7 +11472,7 @@
                 <w:sz w:val="26"/>
                 <w:szCs w:val="26"/>
               </w:rPr>
-              <w:t>4</w:t>
+              <w:t>5</w:t>
             </w:r>
             <w:r>
               <w:rPr>
@@ -11544,7 +11555,7 @@
                 <w:sz w:val="26"/>
                 <w:szCs w:val="26"/>
               </w:rPr>
-              <w:t>5</w:t>
+              <w:t>6</w:t>
             </w:r>
             <w:r>
               <w:rPr>
@@ -11735,59 +11746,6 @@
           <w:szCs w:val="26"/>
         </w:rPr>
       </w:pPr>
-      <w:r>
-        <w:rPr>
-          <w:noProof/>
-        </w:rPr>
-        <w:drawing>
-          <wp:inline distT="0" distB="0" distL="0" distR="0" wp14:anchorId="55661C9E" wp14:editId="0F1F05EC">
-            <wp:extent cx="6080760" cy="4236720"/>
-            <wp:effectExtent l="0" t="0" r="0" b="0"/>
-            <wp:docPr id="952719478" name="Picture 4" descr="A diagram of a flowchart&#10;&#10;Description automatically generated"/>
-            <wp:cNvGraphicFramePr>
-              <a:graphicFrameLocks xmlns:a="http://schemas.openxmlformats.org/drawingml/2006/main" noChangeAspect="1"/>
-            </wp:cNvGraphicFramePr>
-            <a:graphic xmlns:a="http://schemas.openxmlformats.org/drawingml/2006/main">
-              <a:graphicData uri="http://schemas.openxmlformats.org/drawingml/2006/picture">
-                <pic:pic xmlns:pic="http://schemas.openxmlformats.org/drawingml/2006/picture">
-                  <pic:nvPicPr>
-                    <pic:cNvPr id="952719478" name="Picture 4" descr="A diagram of a flowchart&#10;&#10;Description automatically generated"/>
-                    <pic:cNvPicPr>
-                      <a:picLocks noChangeAspect="1" noChangeArrowheads="1"/>
-                    </pic:cNvPicPr>
-                  </pic:nvPicPr>
-                  <pic:blipFill>
-                    <a:blip r:embed="rId12">
-                      <a:extLst>
-                        <a:ext uri="{28A0092B-C50C-407E-A947-70E740481C1C}">
-                          <a14:useLocalDpi xmlns:a14="http://schemas.microsoft.com/office/drawing/2010/main" val="0"/>
-                        </a:ext>
-                      </a:extLst>
-                    </a:blip>
-                    <a:srcRect/>
-                    <a:stretch>
-                      <a:fillRect/>
-                    </a:stretch>
-                  </pic:blipFill>
-                  <pic:spPr bwMode="auto">
-                    <a:xfrm>
-                      <a:off x="0" y="0"/>
-                      <a:ext cx="6080760" cy="4236720"/>
-                    </a:xfrm>
-                    <a:prstGeom prst="rect">
-                      <a:avLst/>
-                    </a:prstGeom>
-                    <a:noFill/>
-                    <a:ln>
-                      <a:noFill/>
-                    </a:ln>
-                  </pic:spPr>
-                </pic:pic>
-              </a:graphicData>
-            </a:graphic>
-          </wp:inline>
-        </w:drawing>
-      </w:r>
     </w:p>
     <w:p>
       <w:pPr>
@@ -11812,44 +11770,8 @@
           <w:sz w:val="26"/>
           <w:szCs w:val="26"/>
         </w:rPr>
-        <w:lastRenderedPageBreak/>
         <w:t>Sequence Diagram</w:t>
       </w:r>
-    </w:p>
-    <w:p>
-      <w:pPr>
-        <w:ind w:left="360"/>
-        <w:rPr>
-          <w:rFonts w:ascii="Times New Roman" w:hAnsi="Times New Roman" w:cs="Times New Roman"/>
-          <w:b/>
-          <w:bCs/>
-          <w:sz w:val="26"/>
-          <w:szCs w:val="26"/>
-        </w:rPr>
-      </w:pPr>
-    </w:p>
-    <w:p>
-      <w:pPr>
-        <w:ind w:left="360"/>
-        <w:rPr>
-          <w:rFonts w:ascii="Times New Roman" w:hAnsi="Times New Roman" w:cs="Times New Roman"/>
-          <w:b/>
-          <w:bCs/>
-          <w:sz w:val="26"/>
-          <w:szCs w:val="26"/>
-        </w:rPr>
-      </w:pPr>
-    </w:p>
-    <w:p>
-      <w:pPr>
-        <w:rPr>
-          <w:rFonts w:ascii="Times New Roman" w:hAnsi="Times New Roman" w:cs="Times New Roman"/>
-          <w:b/>
-          <w:bCs/>
-          <w:sz w:val="26"/>
-          <w:szCs w:val="26"/>
-        </w:rPr>
-      </w:pPr>
     </w:p>
     <w:p>
       <w:pPr>
@@ -12660,6 +12582,28 @@
                 <w:szCs w:val="26"/>
               </w:rPr>
             </w:pPr>
+            <w:r>
+              <w:rPr>
+                <w:rFonts w:ascii="Times New Roman" w:hAnsi="Times New Roman"/>
+                <w:i w:val="0"/>
+                <w:iCs/>
+                <w:color w:val="auto"/>
+                <w:sz w:val="26"/>
+                <w:szCs w:val="26"/>
+              </w:rPr>
+              <w:t>1.</w:t>
+            </w:r>
+            <w:r>
+              <w:rPr>
+                <w:rFonts w:ascii="Times New Roman" w:hAnsi="Times New Roman"/>
+                <w:i w:val="0"/>
+                <w:iCs/>
+                <w:color w:val="auto"/>
+                <w:sz w:val="26"/>
+                <w:szCs w:val="26"/>
+              </w:rPr>
+              <w:t xml:space="preserve"> Người quản lý chọn chức năng “Quản lý thông tin nhân viên”.</w:t>
+            </w:r>
           </w:p>
         </w:tc>
         <w:tc>
@@ -12687,47 +12631,217 @@
                 <w:lang w:val="vi-VN"/>
               </w:rPr>
             </w:pPr>
-            <w:r>
-              <w:rPr>
-                <w:rFonts w:ascii="Times New Roman" w:hAnsi="Times New Roman"/>
-                <w:i w:val="0"/>
-                <w:iCs/>
-                <w:color w:val="auto"/>
-                <w:sz w:val="26"/>
-                <w:szCs w:val="26"/>
-              </w:rPr>
-              <w:t xml:space="preserve">1. </w:t>
-            </w:r>
-            <w:r>
-              <w:rPr>
-                <w:rFonts w:ascii="Times New Roman" w:hAnsi="Times New Roman"/>
-                <w:i w:val="0"/>
-                <w:color w:val="auto"/>
-                <w:sz w:val="26"/>
-                <w:szCs w:val="26"/>
-              </w:rPr>
-              <w:t>Hệ thống hiển thị</w:t>
-            </w:r>
-            <w:r>
-              <w:rPr>
-                <w:rFonts w:ascii="Times New Roman" w:hAnsi="Times New Roman"/>
-                <w:i w:val="0"/>
-                <w:color w:val="auto"/>
-                <w:sz w:val="26"/>
-                <w:szCs w:val="26"/>
-              </w:rPr>
-              <w:t xml:space="preserve"> form cập nhật thông tin nhân viên</w:t>
-            </w:r>
-            <w:r>
-              <w:rPr>
-                <w:rFonts w:ascii="Times New Roman" w:hAnsi="Times New Roman"/>
-                <w:i w:val="0"/>
+          </w:p>
+        </w:tc>
+      </w:tr>
+      <w:tr>
+        <w:trPr>
+          <w:trHeight w:val="131"/>
+          <w:jc w:val="center"/>
+        </w:trPr>
+        <w:tc>
+          <w:tcPr>
+            <w:tcW w:w="0" w:type="auto"/>
+            <w:vMerge/>
+            <w:tcBorders>
+              <w:left w:val="single" w:sz="4" w:space="0" w:color="auto"/>
+              <w:right w:val="single" w:sz="4" w:space="0" w:color="auto"/>
+            </w:tcBorders>
+            <w:vAlign w:val="center"/>
+          </w:tcPr>
+          <w:p>
+            <w:pPr>
+              <w:rPr>
+                <w:rFonts w:ascii="Times New Roman" w:eastAsia="Times New Roman" w:hAnsi="Times New Roman" w:cs="Times New Roman"/>
+                <w:bCs/>
+                <w:color w:val="000000"/>
+                <w:sz w:val="26"/>
+                <w:szCs w:val="26"/>
+              </w:rPr>
+            </w:pPr>
+          </w:p>
+        </w:tc>
+        <w:tc>
+          <w:tcPr>
+            <w:tcW w:w="1867" w:type="pct"/>
+            <w:tcBorders>
+              <w:top w:val="single" w:sz="4" w:space="0" w:color="auto"/>
+              <w:left w:val="single" w:sz="4" w:space="0" w:color="auto"/>
+              <w:bottom w:val="single" w:sz="4" w:space="0" w:color="auto"/>
+              <w:right w:val="single" w:sz="4" w:space="0" w:color="auto"/>
+            </w:tcBorders>
+          </w:tcPr>
+          <w:p>
+            <w:pPr>
+              <w:pStyle w:val="InfoBlue"/>
+              <w:spacing w:before="0" w:line="240" w:lineRule="auto"/>
+              <w:rPr>
+                <w:rFonts w:ascii="Times New Roman" w:hAnsi="Times New Roman"/>
+                <w:i w:val="0"/>
+                <w:iCs/>
+                <w:color w:val="auto"/>
+                <w:sz w:val="26"/>
+                <w:szCs w:val="26"/>
+              </w:rPr>
+            </w:pPr>
+          </w:p>
+        </w:tc>
+        <w:tc>
+          <w:tcPr>
+            <w:tcW w:w="1868" w:type="pct"/>
+            <w:tcBorders>
+              <w:top w:val="single" w:sz="4" w:space="0" w:color="auto"/>
+              <w:left w:val="single" w:sz="4" w:space="0" w:color="auto"/>
+              <w:bottom w:val="single" w:sz="4" w:space="0" w:color="auto"/>
+              <w:right w:val="single" w:sz="4" w:space="0" w:color="auto"/>
+            </w:tcBorders>
+          </w:tcPr>
+          <w:p>
+            <w:pPr>
+              <w:pStyle w:val="InfoBlue"/>
+              <w:spacing w:before="0" w:line="240" w:lineRule="auto"/>
+              <w:rPr>
+                <w:rFonts w:ascii="Times New Roman" w:hAnsi="Times New Roman"/>
+                <w:i w:val="0"/>
+                <w:iCs/>
+                <w:color w:val="auto"/>
+                <w:sz w:val="26"/>
+                <w:szCs w:val="26"/>
+              </w:rPr>
+            </w:pPr>
+            <w:r>
+              <w:rPr>
+                <w:rFonts w:ascii="Times New Roman" w:hAnsi="Times New Roman"/>
+                <w:i w:val="0"/>
+                <w:iCs/>
+                <w:color w:val="auto"/>
+                <w:sz w:val="26"/>
+                <w:szCs w:val="26"/>
+              </w:rPr>
+              <w:t>2. Hệ thống hiển thị giao diện “Quản lý thông tin nhân viên”.</w:t>
+            </w:r>
+          </w:p>
+        </w:tc>
+      </w:tr>
+      <w:tr>
+        <w:trPr>
+          <w:trHeight w:val="131"/>
+          <w:jc w:val="center"/>
+        </w:trPr>
+        <w:tc>
+          <w:tcPr>
+            <w:tcW w:w="0" w:type="auto"/>
+            <w:vMerge/>
+            <w:tcBorders>
+              <w:left w:val="single" w:sz="4" w:space="0" w:color="auto"/>
+              <w:right w:val="single" w:sz="4" w:space="0" w:color="auto"/>
+            </w:tcBorders>
+            <w:vAlign w:val="center"/>
+          </w:tcPr>
+          <w:p>
+            <w:pPr>
+              <w:rPr>
+                <w:rFonts w:ascii="Times New Roman" w:eastAsia="Times New Roman" w:hAnsi="Times New Roman" w:cs="Times New Roman"/>
+                <w:bCs/>
+                <w:color w:val="000000"/>
+                <w:sz w:val="26"/>
+                <w:szCs w:val="26"/>
+              </w:rPr>
+            </w:pPr>
+          </w:p>
+        </w:tc>
+        <w:tc>
+          <w:tcPr>
+            <w:tcW w:w="1867" w:type="pct"/>
+            <w:tcBorders>
+              <w:top w:val="single" w:sz="4" w:space="0" w:color="auto"/>
+              <w:left w:val="single" w:sz="4" w:space="0" w:color="auto"/>
+              <w:bottom w:val="single" w:sz="4" w:space="0" w:color="auto"/>
+              <w:right w:val="single" w:sz="4" w:space="0" w:color="auto"/>
+            </w:tcBorders>
+          </w:tcPr>
+          <w:p>
+            <w:pPr>
+              <w:pStyle w:val="InfoBlue"/>
+              <w:spacing w:before="0" w:line="240" w:lineRule="auto"/>
+              <w:rPr>
+                <w:rFonts w:ascii="Times New Roman" w:hAnsi="Times New Roman"/>
+                <w:i w:val="0"/>
+                <w:iCs/>
+                <w:color w:val="auto"/>
+                <w:sz w:val="26"/>
+                <w:szCs w:val="26"/>
+              </w:rPr>
+            </w:pPr>
+            <w:r>
+              <w:rPr>
+                <w:rFonts w:ascii="Times New Roman" w:hAnsi="Times New Roman"/>
+                <w:i w:val="0"/>
+                <w:iCs/>
+                <w:color w:val="auto"/>
+                <w:sz w:val="26"/>
+                <w:szCs w:val="26"/>
+              </w:rPr>
+              <w:t>3. Người quản lý chọn</w:t>
+            </w:r>
+            <w:r>
+              <w:rPr>
+                <w:rFonts w:ascii="Times New Roman" w:hAnsi="Times New Roman"/>
+                <w:i w:val="0"/>
+                <w:iCs/>
+                <w:color w:val="auto"/>
+                <w:sz w:val="26"/>
+                <w:szCs w:val="26"/>
+              </w:rPr>
+              <w:t xml:space="preserve"> một</w:t>
+            </w:r>
+            <w:r>
+              <w:rPr>
+                <w:rFonts w:ascii="Times New Roman" w:hAnsi="Times New Roman"/>
+                <w:i w:val="0"/>
+                <w:iCs/>
+                <w:color w:val="auto"/>
+                <w:sz w:val="26"/>
+                <w:szCs w:val="26"/>
+              </w:rPr>
+              <w:t xml:space="preserve"> nhân viên </w:t>
+            </w:r>
+            <w:r>
+              <w:rPr>
+                <w:rFonts w:ascii="Times New Roman" w:hAnsi="Times New Roman"/>
+                <w:i w:val="0"/>
+                <w:iCs/>
                 <w:color w:val="auto"/>
                 <w:sz w:val="26"/>
                 <w:szCs w:val="26"/>
               </w:rPr>
               <w:t>.</w:t>
             </w:r>
+          </w:p>
+        </w:tc>
+        <w:tc>
+          <w:tcPr>
+            <w:tcW w:w="1868" w:type="pct"/>
+            <w:tcBorders>
+              <w:top w:val="single" w:sz="4" w:space="0" w:color="auto"/>
+              <w:left w:val="single" w:sz="4" w:space="0" w:color="auto"/>
+              <w:bottom w:val="single" w:sz="4" w:space="0" w:color="auto"/>
+              <w:right w:val="single" w:sz="4" w:space="0" w:color="auto"/>
+            </w:tcBorders>
+          </w:tcPr>
+          <w:p>
+            <w:pPr>
+              <w:pStyle w:val="InfoBlue"/>
+              <w:spacing w:before="0" w:line="240" w:lineRule="auto"/>
+              <w:rPr>
+                <w:rFonts w:ascii="Times New Roman" w:hAnsi="Times New Roman"/>
+                <w:i w:val="0"/>
+                <w:iCs/>
+                <w:color w:val="auto"/>
+                <w:sz w:val="26"/>
+                <w:szCs w:val="26"/>
+              </w:rPr>
+            </w:pPr>
           </w:p>
         </w:tc>
       </w:tr>
@@ -12791,7 +12905,7 @@
                 <w:sz w:val="26"/>
                 <w:szCs w:val="26"/>
               </w:rPr>
-              <w:t>2</w:t>
+              <w:t>4.</w:t>
             </w:r>
             <w:r>
               <w:rPr>
@@ -12803,7 +12917,7 @@
                 <w:szCs w:val="26"/>
                 <w:lang w:val="vi-VN"/>
               </w:rPr>
-              <w:t xml:space="preserve">. </w:t>
+              <w:t xml:space="preserve"> </w:t>
             </w:r>
             <w:r>
               <w:rPr>
@@ -12938,7 +13052,7 @@
                 <w:sz w:val="26"/>
                 <w:szCs w:val="26"/>
               </w:rPr>
-              <w:t>3</w:t>
+              <w:t>5</w:t>
             </w:r>
             <w:r>
               <w:rPr>
@@ -13058,7 +13172,7 @@
                 <w:sz w:val="26"/>
                 <w:szCs w:val="26"/>
               </w:rPr>
-              <w:t>4</w:t>
+              <w:t>6</w:t>
             </w:r>
             <w:r>
               <w:rPr>
@@ -13181,7 +13295,7 @@
                 <w:sz w:val="26"/>
                 <w:szCs w:val="26"/>
               </w:rPr>
-              <w:t>5</w:t>
+              <w:t>7</w:t>
             </w:r>
             <w:r>
               <w:rPr>
@@ -13333,7 +13447,7 @@
                 <w:sz w:val="26"/>
                 <w:szCs w:val="26"/>
               </w:rPr>
-              <w:t>6</w:t>
+              <w:t>8</w:t>
             </w:r>
             <w:r>
               <w:rPr>
@@ -13527,7 +13641,7 @@
                     </pic:cNvPicPr>
                   </pic:nvPicPr>
                   <pic:blipFill>
-                    <a:blip r:embed="rId13">
+                    <a:blip r:embed="rId10">
                       <a:extLst>
                         <a:ext uri="{28A0092B-C50C-407E-A947-70E740481C1C}">
                           <a14:useLocalDpi xmlns:a14="http://schemas.microsoft.com/office/drawing/2010/main" val="0"/>
@@ -13662,6 +13776,14 @@
         <w:t>hống kê.</w:t>
       </w:r>
       <w:bookmarkEnd w:id="36"/>
+      <w:r>
+        <w:rPr>
+          <w:rFonts w:ascii="Times New Roman" w:hAnsi="Times New Roman"/>
+          <w:sz w:val="26"/>
+          <w:szCs w:val="26"/>
+        </w:rPr>
+        <w:t>(Chưa làm xong chưa viết)</w:t>
+      </w:r>
     </w:p>
     <w:p>
       <w:pPr>
@@ -15378,7 +15500,7 @@
                     </pic:cNvPicPr>
                   </pic:nvPicPr>
                   <pic:blipFill>
-                    <a:blip r:embed="rId14">
+                    <a:blip r:embed="rId11">
                       <a:extLst>
                         <a:ext uri="{28A0092B-C50C-407E-A947-70E740481C1C}">
                           <a14:useLocalDpi xmlns:a14="http://schemas.microsoft.com/office/drawing/2010/main" val="0"/>
@@ -15492,6 +15614,14 @@
         <w:t>Lập phiếu đặt phòng.</w:t>
       </w:r>
       <w:bookmarkEnd w:id="39"/>
+      <w:r>
+        <w:rPr>
+          <w:rFonts w:ascii="Times New Roman" w:hAnsi="Times New Roman"/>
+          <w:sz w:val="26"/>
+          <w:szCs w:val="26"/>
+        </w:rPr>
+        <w:t xml:space="preserve"> (Chưa xong đang bị lỗi)</w:t>
+      </w:r>
     </w:p>
     <w:p>
       <w:pPr>
@@ -16210,7 +16340,6 @@
               <w:left w:val="single" w:sz="4" w:space="0" w:color="auto"/>
               <w:right w:val="single" w:sz="4" w:space="0" w:color="auto"/>
             </w:tcBorders>
-            <w:hideMark/>
           </w:tcPr>
           <w:p>
             <w:pPr>
@@ -16245,9 +16374,30 @@
                 <w:color w:val="auto"/>
                 <w:sz w:val="26"/>
                 <w:szCs w:val="26"/>
-                <w:lang w:val="vi-VN"/>
-              </w:rPr>
-            </w:pPr>
+              </w:rPr>
+            </w:pPr>
+            <w:r>
+              <w:rPr>
+                <w:rFonts w:ascii="Times New Roman" w:hAnsi="Times New Roman"/>
+                <w:i w:val="0"/>
+                <w:iCs/>
+                <w:color w:val="auto"/>
+                <w:sz w:val="26"/>
+                <w:szCs w:val="26"/>
+              </w:rPr>
+              <w:t xml:space="preserve">1. Nhân viên thu ngân chọn </w:t>
+            </w:r>
+            <w:r>
+              <w:rPr>
+                <w:rFonts w:ascii="Times New Roman" w:hAnsi="Times New Roman"/>
+                <w:i w:val="0"/>
+                <w:iCs/>
+                <w:color w:val="auto"/>
+                <w:sz w:val="26"/>
+                <w:szCs w:val="26"/>
+              </w:rPr>
+              <w:t>“Quản lý phiểu đặt phòng”</w:t>
+            </w:r>
           </w:p>
         </w:tc>
         <w:tc>
@@ -16272,16 +16422,105 @@
                 <w:szCs w:val="26"/>
               </w:rPr>
             </w:pPr>
-            <w:r>
-              <w:rPr>
-                <w:rFonts w:ascii="Times New Roman" w:hAnsi="Times New Roman"/>
-                <w:i w:val="0"/>
-                <w:iCs/>
-                <w:color w:val="auto"/>
-                <w:sz w:val="26"/>
-                <w:szCs w:val="26"/>
-              </w:rPr>
-              <w:t>1. Hệ thống hiển thị danh sách các phòng hiện còn trống.</w:t>
+          </w:p>
+        </w:tc>
+      </w:tr>
+      <w:tr>
+        <w:trPr>
+          <w:trHeight w:val="300"/>
+          <w:jc w:val="center"/>
+        </w:trPr>
+        <w:tc>
+          <w:tcPr>
+            <w:tcW w:w="1265" w:type="pct"/>
+            <w:vMerge/>
+            <w:tcBorders>
+              <w:left w:val="single" w:sz="4" w:space="0" w:color="auto"/>
+              <w:right w:val="single" w:sz="4" w:space="0" w:color="auto"/>
+            </w:tcBorders>
+            <w:hideMark/>
+          </w:tcPr>
+          <w:p>
+            <w:pPr>
+              <w:pStyle w:val="TableHeader"/>
+              <w:spacing w:before="0"/>
+              <w:rPr>
+                <w:rFonts w:ascii="Times New Roman" w:hAnsi="Times New Roman" w:cs="Times New Roman"/>
+                <w:b w:val="0"/>
+                <w:sz w:val="26"/>
+                <w:szCs w:val="26"/>
+              </w:rPr>
+            </w:pPr>
+          </w:p>
+        </w:tc>
+        <w:tc>
+          <w:tcPr>
+            <w:tcW w:w="1867" w:type="pct"/>
+            <w:tcBorders>
+              <w:top w:val="single" w:sz="4" w:space="0" w:color="auto"/>
+              <w:left w:val="single" w:sz="4" w:space="0" w:color="auto"/>
+              <w:right w:val="single" w:sz="4" w:space="0" w:color="auto"/>
+            </w:tcBorders>
+          </w:tcPr>
+          <w:p>
+            <w:pPr>
+              <w:pStyle w:val="InfoBlue"/>
+              <w:spacing w:before="0" w:line="240" w:lineRule="auto"/>
+              <w:rPr>
+                <w:rFonts w:ascii="Times New Roman" w:hAnsi="Times New Roman"/>
+                <w:i w:val="0"/>
+                <w:iCs/>
+                <w:color w:val="auto"/>
+                <w:sz w:val="26"/>
+                <w:szCs w:val="26"/>
+                <w:lang w:val="vi-VN"/>
+              </w:rPr>
+            </w:pPr>
+          </w:p>
+        </w:tc>
+        <w:tc>
+          <w:tcPr>
+            <w:tcW w:w="1868" w:type="pct"/>
+            <w:tcBorders>
+              <w:top w:val="single" w:sz="4" w:space="0" w:color="auto"/>
+              <w:left w:val="single" w:sz="4" w:space="0" w:color="auto"/>
+              <w:right w:val="single" w:sz="4" w:space="0" w:color="auto"/>
+            </w:tcBorders>
+          </w:tcPr>
+          <w:p>
+            <w:pPr>
+              <w:pStyle w:val="InfoBlue"/>
+              <w:spacing w:before="0" w:line="240" w:lineRule="auto"/>
+              <w:rPr>
+                <w:rFonts w:ascii="Times New Roman" w:hAnsi="Times New Roman"/>
+                <w:i w:val="0"/>
+                <w:iCs/>
+                <w:color w:val="auto"/>
+                <w:sz w:val="26"/>
+                <w:szCs w:val="26"/>
+              </w:rPr>
+            </w:pPr>
+            <w:r>
+              <w:rPr>
+                <w:rFonts w:ascii="Times New Roman" w:hAnsi="Times New Roman"/>
+                <w:i w:val="0"/>
+                <w:iCs/>
+                <w:color w:val="auto"/>
+                <w:sz w:val="26"/>
+                <w:szCs w:val="26"/>
+              </w:rPr>
+              <w:t>2</w:t>
+            </w:r>
+            <w:r>
+              <w:rPr>
+                <w:rFonts w:ascii="Times New Roman" w:hAnsi="Times New Roman"/>
+                <w:i w:val="0"/>
+                <w:iCs/>
+                <w:color w:val="auto"/>
+                <w:sz w:val="26"/>
+                <w:szCs w:val="26"/>
+              </w:rPr>
+              <w:t>. Hệ thống hiển thị danh sách các phòng hiện còn trống.</w:t>
             </w:r>
           </w:p>
         </w:tc>
@@ -16346,7 +16585,18 @@
                 <w:sz w:val="26"/>
                 <w:szCs w:val="26"/>
               </w:rPr>
-              <w:t>2. Nhân viên thu ngân chọn phòng.</w:t>
+              <w:t>3</w:t>
+            </w:r>
+            <w:r>
+              <w:rPr>
+                <w:rFonts w:ascii="Times New Roman" w:hAnsi="Times New Roman"/>
+                <w:i w:val="0"/>
+                <w:iCs/>
+                <w:color w:val="auto"/>
+                <w:sz w:val="26"/>
+                <w:szCs w:val="26"/>
+              </w:rPr>
+              <w:t>. Nhân viên thu ngân chọn phòng.</w:t>
             </w:r>
           </w:p>
         </w:tc>
@@ -16457,7 +16707,18 @@
                 <w:sz w:val="26"/>
                 <w:szCs w:val="26"/>
               </w:rPr>
-              <w:t>3. Hệ thống hiển thị form nhập thông tin khách hàng.</w:t>
+              <w:t>4</w:t>
+            </w:r>
+            <w:r>
+              <w:rPr>
+                <w:rFonts w:ascii="Times New Roman" w:hAnsi="Times New Roman"/>
+                <w:i w:val="0"/>
+                <w:iCs/>
+                <w:color w:val="auto"/>
+                <w:sz w:val="26"/>
+                <w:szCs w:val="26"/>
+              </w:rPr>
+              <w:t>. Hệ thống hiển thị form nhập thông tin khách hàng.</w:t>
             </w:r>
           </w:p>
         </w:tc>
@@ -16521,7 +16782,18 @@
                 <w:sz w:val="26"/>
                 <w:szCs w:val="26"/>
               </w:rPr>
-              <w:t>4. Nhân viên</w:t>
+              <w:t>5</w:t>
+            </w:r>
+            <w:r>
+              <w:rPr>
+                <w:rFonts w:ascii="Times New Roman" w:hAnsi="Times New Roman"/>
+                <w:i w:val="0"/>
+                <w:iCs/>
+                <w:color w:val="auto"/>
+                <w:sz w:val="26"/>
+                <w:szCs w:val="26"/>
+              </w:rPr>
+              <w:t>. Nhân viên</w:t>
             </w:r>
             <w:r>
               <w:rPr>
@@ -16575,7 +16847,7 @@
       </w:tr>
       <w:tr>
         <w:trPr>
-          <w:trHeight w:val="160"/>
+          <w:trHeight w:val="50"/>
           <w:jc w:val="center"/>
         </w:trPr>
         <w:tc>
@@ -16623,6 +16895,28 @@
                 <w:szCs w:val="26"/>
               </w:rPr>
             </w:pPr>
+            <w:r>
+              <w:rPr>
+                <w:rFonts w:ascii="Times New Roman" w:hAnsi="Times New Roman"/>
+                <w:i w:val="0"/>
+                <w:iCs/>
+                <w:color w:val="auto"/>
+                <w:sz w:val="26"/>
+                <w:szCs w:val="26"/>
+              </w:rPr>
+              <w:t>6.</w:t>
+            </w:r>
+            <w:r>
+              <w:rPr>
+                <w:rFonts w:ascii="Times New Roman" w:hAnsi="Times New Roman"/>
+                <w:i w:val="0"/>
+                <w:iCs/>
+                <w:color w:val="auto"/>
+                <w:sz w:val="26"/>
+                <w:szCs w:val="26"/>
+              </w:rPr>
+              <w:t xml:space="preserve"> Nhân viên chọn “Tìm”</w:t>
+            </w:r>
           </w:p>
         </w:tc>
         <w:tc>
@@ -16648,17 +16942,6 @@
                 <w:szCs w:val="26"/>
               </w:rPr>
             </w:pPr>
-            <w:r>
-              <w:rPr>
-                <w:rFonts w:ascii="Times New Roman" w:hAnsi="Times New Roman"/>
-                <w:i w:val="0"/>
-                <w:iCs/>
-                <w:color w:val="auto"/>
-                <w:sz w:val="26"/>
-                <w:szCs w:val="26"/>
-              </w:rPr>
-              <w:t>5. Hệ thống kiểm tra thông tin khách hàng.</w:t>
-            </w:r>
           </w:p>
         </w:tc>
       </w:tr>
@@ -16710,7 +16993,6 @@
                 <w:color w:val="auto"/>
                 <w:sz w:val="26"/>
                 <w:szCs w:val="26"/>
-                <w:lang w:val="vi-VN"/>
               </w:rPr>
             </w:pPr>
           </w:p>
@@ -16747,7 +17029,18 @@
                 <w:sz w:val="26"/>
                 <w:szCs w:val="26"/>
               </w:rPr>
-              <w:t>6. Hệ thống tìm kiếm thông tin khách hàng trong cơ sở dữ liệu.</w:t>
+              <w:t>6</w:t>
+            </w:r>
+            <w:r>
+              <w:rPr>
+                <w:rFonts w:ascii="Times New Roman" w:hAnsi="Times New Roman"/>
+                <w:i w:val="0"/>
+                <w:iCs/>
+                <w:color w:val="auto"/>
+                <w:sz w:val="26"/>
+                <w:szCs w:val="26"/>
+              </w:rPr>
+              <w:t>. Hệ thống kiểm tra thông tin khách hàng.</w:t>
             </w:r>
           </w:p>
         </w:tc>
@@ -16837,7 +17130,119 @@
                 <w:sz w:val="26"/>
                 <w:szCs w:val="26"/>
               </w:rPr>
-              <w:t>7. Hệ thống hiển thị thông tin khách hàng.</w:t>
+              <w:t>7</w:t>
+            </w:r>
+            <w:r>
+              <w:rPr>
+                <w:rFonts w:ascii="Times New Roman" w:hAnsi="Times New Roman"/>
+                <w:i w:val="0"/>
+                <w:iCs/>
+                <w:color w:val="auto"/>
+                <w:sz w:val="26"/>
+                <w:szCs w:val="26"/>
+              </w:rPr>
+              <w:t>. Hệ thống tìm kiếm thông tin khách hàng trong cơ sở dữ liệu.</w:t>
+            </w:r>
+          </w:p>
+        </w:tc>
+      </w:tr>
+      <w:tr>
+        <w:trPr>
+          <w:trHeight w:val="160"/>
+          <w:jc w:val="center"/>
+        </w:trPr>
+        <w:tc>
+          <w:tcPr>
+            <w:tcW w:w="0" w:type="auto"/>
+            <w:vMerge/>
+            <w:tcBorders>
+              <w:left w:val="single" w:sz="4" w:space="0" w:color="auto"/>
+              <w:right w:val="single" w:sz="4" w:space="0" w:color="auto"/>
+            </w:tcBorders>
+            <w:vAlign w:val="center"/>
+          </w:tcPr>
+          <w:p>
+            <w:pPr>
+              <w:rPr>
+                <w:rFonts w:ascii="Times New Roman" w:eastAsia="Times New Roman" w:hAnsi="Times New Roman" w:cs="Times New Roman"/>
+                <w:bCs/>
+                <w:color w:val="000000"/>
+                <w:sz w:val="26"/>
+                <w:szCs w:val="26"/>
+              </w:rPr>
+            </w:pPr>
+          </w:p>
+        </w:tc>
+        <w:tc>
+          <w:tcPr>
+            <w:tcW w:w="1867" w:type="pct"/>
+            <w:tcBorders>
+              <w:top w:val="single" w:sz="4" w:space="0" w:color="auto"/>
+              <w:left w:val="single" w:sz="4" w:space="0" w:color="auto"/>
+              <w:bottom w:val="single" w:sz="4" w:space="0" w:color="auto"/>
+              <w:right w:val="single" w:sz="4" w:space="0" w:color="auto"/>
+            </w:tcBorders>
+          </w:tcPr>
+          <w:p>
+            <w:pPr>
+              <w:pStyle w:val="InfoBlue"/>
+              <w:spacing w:before="0" w:line="240" w:lineRule="auto"/>
+              <w:rPr>
+                <w:rFonts w:ascii="Times New Roman" w:hAnsi="Times New Roman"/>
+                <w:i w:val="0"/>
+                <w:iCs/>
+                <w:color w:val="auto"/>
+                <w:sz w:val="26"/>
+                <w:szCs w:val="26"/>
+                <w:lang w:val="vi-VN"/>
+              </w:rPr>
+            </w:pPr>
+          </w:p>
+        </w:tc>
+        <w:tc>
+          <w:tcPr>
+            <w:tcW w:w="1868" w:type="pct"/>
+            <w:tcBorders>
+              <w:top w:val="single" w:sz="4" w:space="0" w:color="auto"/>
+              <w:left w:val="single" w:sz="4" w:space="0" w:color="auto"/>
+              <w:bottom w:val="single" w:sz="4" w:space="0" w:color="auto"/>
+              <w:right w:val="single" w:sz="4" w:space="0" w:color="auto"/>
+            </w:tcBorders>
+          </w:tcPr>
+          <w:p>
+            <w:pPr>
+              <w:pStyle w:val="InfoBlue"/>
+              <w:spacing w:before="0" w:line="240" w:lineRule="auto"/>
+              <w:rPr>
+                <w:rFonts w:ascii="Times New Roman" w:hAnsi="Times New Roman"/>
+                <w:i w:val="0"/>
+                <w:iCs/>
+                <w:color w:val="auto"/>
+                <w:sz w:val="26"/>
+                <w:szCs w:val="26"/>
+              </w:rPr>
+            </w:pPr>
+            <w:r>
+              <w:rPr>
+                <w:rFonts w:ascii="Times New Roman" w:hAnsi="Times New Roman"/>
+                <w:i w:val="0"/>
+                <w:iCs/>
+                <w:color w:val="auto"/>
+                <w:sz w:val="26"/>
+                <w:szCs w:val="26"/>
+              </w:rPr>
+              <w:t>8</w:t>
+            </w:r>
+            <w:r>
+              <w:rPr>
+                <w:rFonts w:ascii="Times New Roman" w:hAnsi="Times New Roman"/>
+                <w:i w:val="0"/>
+                <w:iCs/>
+                <w:color w:val="auto"/>
+                <w:sz w:val="26"/>
+                <w:szCs w:val="26"/>
+              </w:rPr>
+              <w:t>. Hệ thống hiển thị thông tin khách hàng.</w:t>
             </w:r>
           </w:p>
         </w:tc>
@@ -16903,7 +17308,18 @@
                 <w:sz w:val="26"/>
                 <w:szCs w:val="26"/>
               </w:rPr>
-              <w:t>8. Nhân viên thu ngân chọn “Lập phiếu”.</w:t>
+              <w:t>9</w:t>
+            </w:r>
+            <w:r>
+              <w:rPr>
+                <w:rFonts w:ascii="Times New Roman" w:hAnsi="Times New Roman"/>
+                <w:i w:val="0"/>
+                <w:iCs/>
+                <w:color w:val="auto"/>
+                <w:sz w:val="26"/>
+                <w:szCs w:val="26"/>
+              </w:rPr>
+              <w:t>. Nhân viên thu ngân chọn “Lập phiếu”.</w:t>
             </w:r>
           </w:p>
         </w:tc>
@@ -17019,7 +17435,7 @@
                 <w:sz w:val="26"/>
                 <w:szCs w:val="26"/>
               </w:rPr>
-              <w:t>9</w:t>
+              <w:t>10</w:t>
             </w:r>
             <w:r>
               <w:rPr>
@@ -17154,7 +17570,7 @@
                 <w:sz w:val="26"/>
                 <w:szCs w:val="26"/>
               </w:rPr>
-              <w:t>10</w:t>
+              <w:t>11</w:t>
             </w:r>
             <w:r>
               <w:rPr>
@@ -17287,7 +17703,18 @@
                 <w:sz w:val="26"/>
                 <w:szCs w:val="26"/>
               </w:rPr>
-              <w:t>6.1. Hệ thống hiển thị không tìm thấy thông tin khách hàng.</w:t>
+              <w:t>7</w:t>
+            </w:r>
+            <w:r>
+              <w:rPr>
+                <w:rFonts w:ascii="Times New Roman" w:hAnsi="Times New Roman"/>
+                <w:i w:val="0"/>
+                <w:iCs/>
+                <w:color w:val="auto"/>
+                <w:sz w:val="26"/>
+                <w:szCs w:val="26"/>
+              </w:rPr>
+              <w:t>.1. Hệ thống hiển thị không tìm thấy thông tin khách hàng.</w:t>
             </w:r>
           </w:p>
         </w:tc>
@@ -17351,7 +17778,18 @@
                 <w:sz w:val="26"/>
                 <w:szCs w:val="26"/>
               </w:rPr>
-              <w:t>6.2. Nhân viên thu ngân nhập vào thông tin khách hàng.</w:t>
+              <w:t>7</w:t>
+            </w:r>
+            <w:r>
+              <w:rPr>
+                <w:rFonts w:ascii="Times New Roman" w:hAnsi="Times New Roman"/>
+                <w:i w:val="0"/>
+                <w:iCs/>
+                <w:color w:val="auto"/>
+                <w:sz w:val="26"/>
+                <w:szCs w:val="26"/>
+              </w:rPr>
+              <w:t>.2. Nhân viên thu ngân nhập vào thông tin khách hàng.</w:t>
             </w:r>
           </w:p>
         </w:tc>
@@ -17440,7 +17878,18 @@
                 <w:sz w:val="26"/>
                 <w:szCs w:val="26"/>
               </w:rPr>
-              <w:t>6.3. Nhân viên thu ngân tiếp tục bước 8.</w:t>
+              <w:t>7</w:t>
+            </w:r>
+            <w:r>
+              <w:rPr>
+                <w:rFonts w:ascii="Times New Roman" w:hAnsi="Times New Roman"/>
+                <w:i w:val="0"/>
+                <w:iCs/>
+                <w:color w:val="auto"/>
+                <w:sz w:val="26"/>
+                <w:szCs w:val="26"/>
+              </w:rPr>
+              <w:t>.3. Nhân viên thu ngân tiếp tục bước 8.</w:t>
             </w:r>
           </w:p>
         </w:tc>
@@ -17552,7 +18001,18 @@
                 <w:sz w:val="26"/>
                 <w:szCs w:val="26"/>
               </w:rPr>
-              <w:t>8.1. Hệ thống kiểm tra thông tin khách hàng.</w:t>
+              <w:t>10</w:t>
+            </w:r>
+            <w:r>
+              <w:rPr>
+                <w:rFonts w:ascii="Times New Roman" w:hAnsi="Times New Roman"/>
+                <w:i w:val="0"/>
+                <w:iCs/>
+                <w:color w:val="auto"/>
+                <w:sz w:val="26"/>
+                <w:szCs w:val="26"/>
+              </w:rPr>
+              <w:t>.1. Hệ thống kiểm tra thông tin khách hàng.</w:t>
             </w:r>
           </w:p>
         </w:tc>
@@ -17641,7 +18101,18 @@
                 <w:sz w:val="26"/>
                 <w:szCs w:val="26"/>
               </w:rPr>
-              <w:t>8.2</w:t>
+              <w:t>10</w:t>
+            </w:r>
+            <w:r>
+              <w:rPr>
+                <w:rFonts w:ascii="Times New Roman" w:hAnsi="Times New Roman"/>
+                <w:i w:val="0"/>
+                <w:iCs/>
+                <w:color w:val="auto"/>
+                <w:sz w:val="26"/>
+                <w:szCs w:val="26"/>
+              </w:rPr>
+              <w:t>.2</w:t>
             </w:r>
             <w:r>
               <w:rPr>
@@ -17739,7 +18210,18 @@
                 <w:sz w:val="26"/>
                 <w:szCs w:val="26"/>
               </w:rPr>
-              <w:t>8.3</w:t>
+              <w:t>10</w:t>
+            </w:r>
+            <w:r>
+              <w:rPr>
+                <w:rFonts w:ascii="Times New Roman" w:hAnsi="Times New Roman"/>
+                <w:i w:val="0"/>
+                <w:iCs/>
+                <w:color w:val="auto"/>
+                <w:sz w:val="26"/>
+                <w:szCs w:val="26"/>
+              </w:rPr>
+              <w:t>.3</w:t>
             </w:r>
             <w:r>
               <w:rPr>
@@ -17772,7 +18254,29 @@
                 <w:sz w:val="26"/>
                 <w:szCs w:val="26"/>
               </w:rPr>
-              <w:t>iếp tục bước 9.</w:t>
+              <w:t xml:space="preserve">iếp tục bước </w:t>
+            </w:r>
+            <w:r>
+              <w:rPr>
+                <w:rFonts w:ascii="Times New Roman" w:hAnsi="Times New Roman"/>
+                <w:i w:val="0"/>
+                <w:iCs/>
+                <w:color w:val="auto"/>
+                <w:sz w:val="26"/>
+                <w:szCs w:val="26"/>
+              </w:rPr>
+              <w:t>11</w:t>
+            </w:r>
+            <w:r>
+              <w:rPr>
+                <w:rFonts w:ascii="Times New Roman" w:hAnsi="Times New Roman"/>
+                <w:i w:val="0"/>
+                <w:iCs/>
+                <w:color w:val="auto"/>
+                <w:sz w:val="26"/>
+                <w:szCs w:val="26"/>
+              </w:rPr>
+              <w:t>.</w:t>
             </w:r>
           </w:p>
         </w:tc>
@@ -17885,7 +18389,7 @@
                     </pic:cNvPicPr>
                   </pic:nvPicPr>
                   <pic:blipFill>
-                    <a:blip r:embed="rId15">
+                    <a:blip r:embed="rId12">
                       <a:extLst>
                         <a:ext uri="{28A0092B-C50C-407E-A947-70E740481C1C}">
                           <a14:useLocalDpi xmlns:a14="http://schemas.microsoft.com/office/drawing/2010/main" val="0"/>
@@ -18506,6 +19010,17 @@
                 <w:sz w:val="26"/>
                 <w:szCs w:val="26"/>
               </w:rPr>
+              <w:t xml:space="preserve">-   </w:t>
+            </w:r>
+            <w:r>
+              <w:rPr>
+                <w:rFonts w:ascii="Times New Roman" w:hAnsi="Times New Roman"/>
+                <w:i w:val="0"/>
+                <w:iCs/>
+                <w:color w:val="auto"/>
+                <w:sz w:val="26"/>
+                <w:szCs w:val="26"/>
+              </w:rPr>
               <w:t>Nhân viên có thể sử dụng mã nhân viên để đăng nhập vào hệ thống.</w:t>
             </w:r>
           </w:p>
@@ -18634,7 +19149,6 @@
               <w:left w:val="single" w:sz="4" w:space="0" w:color="auto"/>
               <w:right w:val="single" w:sz="4" w:space="0" w:color="auto"/>
             </w:tcBorders>
-            <w:hideMark/>
           </w:tcPr>
           <w:p>
             <w:pPr>
@@ -18672,6 +19186,17 @@
                 <w:szCs w:val="26"/>
               </w:rPr>
             </w:pPr>
+            <w:r>
+              <w:rPr>
+                <w:rFonts w:ascii="Times New Roman" w:hAnsi="Times New Roman"/>
+                <w:i w:val="0"/>
+                <w:iCs/>
+                <w:color w:val="auto"/>
+                <w:sz w:val="26"/>
+                <w:szCs w:val="26"/>
+              </w:rPr>
+              <w:t>1. Nhân viên thu ngân chọn một phòng</w:t>
+            </w:r>
           </w:p>
         </w:tc>
         <w:tc>
@@ -18697,23 +19222,12 @@
                 <w:szCs w:val="26"/>
               </w:rPr>
             </w:pPr>
-            <w:r>
-              <w:rPr>
-                <w:rFonts w:ascii="Times New Roman" w:hAnsi="Times New Roman"/>
-                <w:i w:val="0"/>
-                <w:iCs/>
-                <w:color w:val="auto"/>
-                <w:sz w:val="26"/>
-                <w:szCs w:val="26"/>
-              </w:rPr>
-              <w:t>1. Hệ thống hiển thị danh sách dịch vụ.</w:t>
-            </w:r>
           </w:p>
         </w:tc>
       </w:tr>
       <w:tr>
         <w:trPr>
-          <w:trHeight w:val="164"/>
+          <w:trHeight w:val="50"/>
           <w:jc w:val="center"/>
         </w:trPr>
         <w:tc>
@@ -18770,7 +19284,186 @@
                 <w:sz w:val="26"/>
                 <w:szCs w:val="26"/>
               </w:rPr>
-              <w:t>2. Nhân viên thu ngân chọn dịch vụ.</w:t>
+              <w:t xml:space="preserve">2. Nhân viên thu ngân chọn “Thêm dịch vụ”. </w:t>
+            </w:r>
+          </w:p>
+        </w:tc>
+        <w:tc>
+          <w:tcPr>
+            <w:tcW w:w="1868" w:type="pct"/>
+            <w:tcBorders>
+              <w:top w:val="single" w:sz="4" w:space="0" w:color="auto"/>
+              <w:left w:val="single" w:sz="4" w:space="0" w:color="auto"/>
+              <w:bottom w:val="single" w:sz="4" w:space="0" w:color="auto"/>
+              <w:right w:val="single" w:sz="4" w:space="0" w:color="auto"/>
+            </w:tcBorders>
+          </w:tcPr>
+          <w:p>
+            <w:pPr>
+              <w:pStyle w:val="InfoBlue"/>
+              <w:spacing w:before="0" w:line="240" w:lineRule="auto"/>
+              <w:rPr>
+                <w:rFonts w:ascii="Times New Roman" w:hAnsi="Times New Roman"/>
+                <w:i w:val="0"/>
+                <w:iCs/>
+                <w:color w:val="auto"/>
+                <w:sz w:val="26"/>
+                <w:szCs w:val="26"/>
+              </w:rPr>
+            </w:pPr>
+          </w:p>
+        </w:tc>
+      </w:tr>
+      <w:tr>
+        <w:trPr>
+          <w:trHeight w:val="50"/>
+          <w:jc w:val="center"/>
+        </w:trPr>
+        <w:tc>
+          <w:tcPr>
+            <w:tcW w:w="1265" w:type="pct"/>
+            <w:vMerge/>
+            <w:tcBorders>
+              <w:left w:val="single" w:sz="4" w:space="0" w:color="auto"/>
+              <w:right w:val="single" w:sz="4" w:space="0" w:color="auto"/>
+            </w:tcBorders>
+            <w:hideMark/>
+          </w:tcPr>
+          <w:p>
+            <w:pPr>
+              <w:pStyle w:val="TableHeader"/>
+              <w:spacing w:before="0"/>
+              <w:rPr>
+                <w:rFonts w:ascii="Times New Roman" w:hAnsi="Times New Roman" w:cs="Times New Roman"/>
+                <w:b w:val="0"/>
+                <w:sz w:val="26"/>
+                <w:szCs w:val="26"/>
+              </w:rPr>
+            </w:pPr>
+          </w:p>
+        </w:tc>
+        <w:tc>
+          <w:tcPr>
+            <w:tcW w:w="1867" w:type="pct"/>
+            <w:tcBorders>
+              <w:top w:val="single" w:sz="4" w:space="0" w:color="auto"/>
+              <w:left w:val="single" w:sz="4" w:space="0" w:color="auto"/>
+              <w:bottom w:val="single" w:sz="4" w:space="0" w:color="auto"/>
+              <w:right w:val="single" w:sz="4" w:space="0" w:color="auto"/>
+            </w:tcBorders>
+          </w:tcPr>
+          <w:p>
+            <w:pPr>
+              <w:pStyle w:val="InfoBlue"/>
+              <w:spacing w:before="0" w:line="240" w:lineRule="auto"/>
+              <w:rPr>
+                <w:rFonts w:ascii="Times New Roman" w:hAnsi="Times New Roman"/>
+                <w:i w:val="0"/>
+                <w:iCs/>
+                <w:color w:val="auto"/>
+                <w:sz w:val="26"/>
+                <w:szCs w:val="26"/>
+              </w:rPr>
+            </w:pPr>
+          </w:p>
+        </w:tc>
+        <w:tc>
+          <w:tcPr>
+            <w:tcW w:w="1868" w:type="pct"/>
+            <w:tcBorders>
+              <w:top w:val="single" w:sz="4" w:space="0" w:color="auto"/>
+              <w:left w:val="single" w:sz="4" w:space="0" w:color="auto"/>
+              <w:bottom w:val="single" w:sz="4" w:space="0" w:color="auto"/>
+              <w:right w:val="single" w:sz="4" w:space="0" w:color="auto"/>
+            </w:tcBorders>
+          </w:tcPr>
+          <w:p>
+            <w:pPr>
+              <w:pStyle w:val="InfoBlue"/>
+              <w:spacing w:before="0" w:line="240" w:lineRule="auto"/>
+              <w:rPr>
+                <w:rFonts w:ascii="Times New Roman" w:hAnsi="Times New Roman"/>
+                <w:i w:val="0"/>
+                <w:iCs/>
+                <w:color w:val="auto"/>
+                <w:sz w:val="26"/>
+                <w:szCs w:val="26"/>
+              </w:rPr>
+            </w:pPr>
+            <w:r>
+              <w:rPr>
+                <w:rFonts w:ascii="Times New Roman" w:hAnsi="Times New Roman"/>
+                <w:i w:val="0"/>
+                <w:iCs/>
+                <w:color w:val="auto"/>
+                <w:sz w:val="26"/>
+                <w:szCs w:val="26"/>
+              </w:rPr>
+              <w:t>3. Hệ thống hiển thị giao diện “Quản lý dịch vụ”.</w:t>
+            </w:r>
+          </w:p>
+        </w:tc>
+      </w:tr>
+      <w:tr>
+        <w:trPr>
+          <w:trHeight w:val="164"/>
+          <w:jc w:val="center"/>
+        </w:trPr>
+        <w:tc>
+          <w:tcPr>
+            <w:tcW w:w="1265" w:type="pct"/>
+            <w:vMerge/>
+            <w:tcBorders>
+              <w:left w:val="single" w:sz="4" w:space="0" w:color="auto"/>
+              <w:right w:val="single" w:sz="4" w:space="0" w:color="auto"/>
+            </w:tcBorders>
+          </w:tcPr>
+          <w:p>
+            <w:pPr>
+              <w:pStyle w:val="TableHeader"/>
+              <w:spacing w:before="0"/>
+              <w:rPr>
+                <w:rFonts w:ascii="Times New Roman" w:hAnsi="Times New Roman" w:cs="Times New Roman"/>
+                <w:b w:val="0"/>
+                <w:sz w:val="26"/>
+                <w:szCs w:val="26"/>
+              </w:rPr>
+            </w:pPr>
+          </w:p>
+        </w:tc>
+        <w:tc>
+          <w:tcPr>
+            <w:tcW w:w="1867" w:type="pct"/>
+            <w:tcBorders>
+              <w:top w:val="single" w:sz="4" w:space="0" w:color="auto"/>
+              <w:left w:val="single" w:sz="4" w:space="0" w:color="auto"/>
+              <w:bottom w:val="single" w:sz="4" w:space="0" w:color="auto"/>
+              <w:right w:val="single" w:sz="4" w:space="0" w:color="auto"/>
+            </w:tcBorders>
+          </w:tcPr>
+          <w:p>
+            <w:pPr>
+              <w:pStyle w:val="InfoBlue"/>
+              <w:spacing w:before="0" w:line="240" w:lineRule="auto"/>
+              <w:rPr>
+                <w:rFonts w:ascii="Times New Roman" w:hAnsi="Times New Roman"/>
+                <w:i w:val="0"/>
+                <w:iCs/>
+                <w:color w:val="auto"/>
+                <w:sz w:val="26"/>
+                <w:szCs w:val="26"/>
+              </w:rPr>
+            </w:pPr>
+            <w:r>
+              <w:rPr>
+                <w:rFonts w:ascii="Times New Roman" w:hAnsi="Times New Roman"/>
+                <w:i w:val="0"/>
+                <w:iCs/>
+                <w:color w:val="auto"/>
+                <w:sz w:val="26"/>
+                <w:szCs w:val="26"/>
+              </w:rPr>
+              <w:t>4. Nhân viên thu ngân chọn dịch vụ.</w:t>
             </w:r>
           </w:p>
         </w:tc>
@@ -18842,7 +19535,6 @@
             <w:tcBorders>
               <w:top w:val="single" w:sz="4" w:space="0" w:color="auto"/>
               <w:left w:val="single" w:sz="4" w:space="0" w:color="auto"/>
-              <w:bottom w:val="single" w:sz="4" w:space="0" w:color="auto"/>
               <w:right w:val="single" w:sz="4" w:space="0" w:color="auto"/>
             </w:tcBorders>
           </w:tcPr>
@@ -18857,8 +19549,32 @@
                 <w:color w:val="auto"/>
                 <w:sz w:val="26"/>
                 <w:szCs w:val="26"/>
-              </w:rPr>
-            </w:pPr>
+                <w:lang w:val="vi-VN"/>
+              </w:rPr>
+            </w:pPr>
+            <w:r>
+              <w:rPr>
+                <w:rFonts w:ascii="Times New Roman" w:hAnsi="Times New Roman"/>
+                <w:i w:val="0"/>
+                <w:iCs/>
+                <w:color w:val="auto"/>
+                <w:sz w:val="26"/>
+                <w:szCs w:val="26"/>
+              </w:rPr>
+              <w:t>5. Nhân viên thu ngân nhập số lượng</w:t>
+            </w:r>
+            <w:r>
+              <w:rPr>
+                <w:rFonts w:ascii="Times New Roman" w:hAnsi="Times New Roman"/>
+                <w:i w:val="0"/>
+                <w:iCs/>
+                <w:color w:val="auto"/>
+                <w:sz w:val="26"/>
+                <w:szCs w:val="26"/>
+                <w:lang w:val="vi-VN"/>
+              </w:rPr>
+              <w:t>.</w:t>
+            </w:r>
           </w:p>
         </w:tc>
         <w:tc>
@@ -18867,7 +19583,6 @@
             <w:tcBorders>
               <w:top w:val="single" w:sz="4" w:space="0" w:color="auto"/>
               <w:left w:val="single" w:sz="4" w:space="0" w:color="auto"/>
-              <w:bottom w:val="single" w:sz="4" w:space="0" w:color="auto"/>
               <w:right w:val="single" w:sz="4" w:space="0" w:color="auto"/>
             </w:tcBorders>
           </w:tcPr>
@@ -18882,19 +19597,9 @@
                 <w:color w:val="auto"/>
                 <w:sz w:val="26"/>
                 <w:szCs w:val="26"/>
-              </w:rPr>
-            </w:pPr>
-            <w:r>
-              <w:rPr>
-                <w:rFonts w:ascii="Times New Roman" w:hAnsi="Times New Roman"/>
-                <w:i w:val="0"/>
-                <w:iCs/>
-                <w:color w:val="auto"/>
-                <w:sz w:val="26"/>
-                <w:szCs w:val="26"/>
-              </w:rPr>
-              <w:t>3. Hệ thống hiển thị form số lượng của một dịch vụ.</w:t>
-            </w:r>
+                <w:lang w:val="vi-VN"/>
+              </w:rPr>
+            </w:pPr>
           </w:p>
         </w:tc>
       </w:tr>
@@ -18932,6 +19637,7 @@
             <w:tcBorders>
               <w:top w:val="single" w:sz="4" w:space="0" w:color="auto"/>
               <w:left w:val="single" w:sz="4" w:space="0" w:color="auto"/>
+              <w:bottom w:val="single" w:sz="4" w:space="0" w:color="auto"/>
               <w:right w:val="single" w:sz="4" w:space="0" w:color="auto"/>
             </w:tcBorders>
           </w:tcPr>
@@ -18946,31 +19652,18 @@
                 <w:color w:val="auto"/>
                 <w:sz w:val="26"/>
                 <w:szCs w:val="26"/>
-                <w:lang w:val="vi-VN"/>
-              </w:rPr>
-            </w:pPr>
-            <w:r>
-              <w:rPr>
-                <w:rFonts w:ascii="Times New Roman" w:hAnsi="Times New Roman"/>
-                <w:i w:val="0"/>
-                <w:iCs/>
-                <w:color w:val="auto"/>
-                <w:sz w:val="26"/>
-                <w:szCs w:val="26"/>
-              </w:rPr>
-              <w:t>4. Nhân viên thu ngân nhập số lượng</w:t>
-            </w:r>
-            <w:r>
-              <w:rPr>
-                <w:rFonts w:ascii="Times New Roman" w:hAnsi="Times New Roman"/>
-                <w:i w:val="0"/>
-                <w:iCs/>
-                <w:color w:val="auto"/>
-                <w:sz w:val="26"/>
-                <w:szCs w:val="26"/>
-                <w:lang w:val="vi-VN"/>
-              </w:rPr>
-              <w:t>.</w:t>
+              </w:rPr>
+            </w:pPr>
+            <w:r>
+              <w:rPr>
+                <w:rFonts w:ascii="Times New Roman" w:hAnsi="Times New Roman"/>
+                <w:i w:val="0"/>
+                <w:iCs/>
+                <w:color w:val="auto"/>
+                <w:sz w:val="26"/>
+                <w:szCs w:val="26"/>
+              </w:rPr>
+              <w:t>6. Nhân viên thu ngân chọn “Thêm ”</w:t>
             </w:r>
           </w:p>
         </w:tc>
@@ -18980,11 +19673,60 @@
             <w:tcBorders>
               <w:top w:val="single" w:sz="4" w:space="0" w:color="auto"/>
               <w:left w:val="single" w:sz="4" w:space="0" w:color="auto"/>
+              <w:bottom w:val="single" w:sz="4" w:space="0" w:color="auto"/>
               <w:right w:val="single" w:sz="4" w:space="0" w:color="auto"/>
             </w:tcBorders>
           </w:tcPr>
           <w:p>
             <w:pPr>
+              <w:rPr>
+                <w:rFonts w:ascii="Times New Roman" w:hAnsi="Times New Roman" w:cs="Times New Roman"/>
+                <w:sz w:val="26"/>
+                <w:szCs w:val="26"/>
+              </w:rPr>
+            </w:pPr>
+          </w:p>
+        </w:tc>
+      </w:tr>
+      <w:tr>
+        <w:trPr>
+          <w:trHeight w:val="50"/>
+          <w:jc w:val="center"/>
+        </w:trPr>
+        <w:tc>
+          <w:tcPr>
+            <w:tcW w:w="0" w:type="auto"/>
+            <w:vMerge/>
+            <w:tcBorders>
+              <w:left w:val="single" w:sz="4" w:space="0" w:color="auto"/>
+              <w:right w:val="single" w:sz="4" w:space="0" w:color="auto"/>
+            </w:tcBorders>
+            <w:vAlign w:val="center"/>
+          </w:tcPr>
+          <w:p>
+            <w:pPr>
+              <w:rPr>
+                <w:rFonts w:ascii="Times New Roman" w:eastAsia="Times New Roman" w:hAnsi="Times New Roman" w:cs="Times New Roman"/>
+                <w:bCs/>
+                <w:color w:val="000000"/>
+                <w:sz w:val="26"/>
+                <w:szCs w:val="26"/>
+              </w:rPr>
+            </w:pPr>
+          </w:p>
+        </w:tc>
+        <w:tc>
+          <w:tcPr>
+            <w:tcW w:w="1867" w:type="pct"/>
+            <w:tcBorders>
+              <w:top w:val="single" w:sz="4" w:space="0" w:color="auto"/>
+              <w:left w:val="single" w:sz="4" w:space="0" w:color="auto"/>
+              <w:bottom w:val="single" w:sz="4" w:space="0" w:color="auto"/>
+              <w:right w:val="single" w:sz="4" w:space="0" w:color="auto"/>
+            </w:tcBorders>
+          </w:tcPr>
+          <w:p>
+            <w:pPr>
               <w:pStyle w:val="InfoBlue"/>
               <w:spacing w:before="0" w:line="240" w:lineRule="auto"/>
               <w:rPr>
@@ -18994,9 +19736,36 @@
                 <w:color w:val="auto"/>
                 <w:sz w:val="26"/>
                 <w:szCs w:val="26"/>
-                <w:lang w:val="vi-VN"/>
-              </w:rPr>
-            </w:pPr>
+              </w:rPr>
+            </w:pPr>
+          </w:p>
+        </w:tc>
+        <w:tc>
+          <w:tcPr>
+            <w:tcW w:w="1868" w:type="pct"/>
+            <w:tcBorders>
+              <w:top w:val="single" w:sz="4" w:space="0" w:color="auto"/>
+              <w:left w:val="single" w:sz="4" w:space="0" w:color="auto"/>
+              <w:bottom w:val="single" w:sz="4" w:space="0" w:color="auto"/>
+              <w:right w:val="single" w:sz="4" w:space="0" w:color="auto"/>
+            </w:tcBorders>
+          </w:tcPr>
+          <w:p>
+            <w:pPr>
+              <w:rPr>
+                <w:rFonts w:ascii="Times New Roman" w:hAnsi="Times New Roman" w:cs="Times New Roman"/>
+                <w:sz w:val="26"/>
+                <w:szCs w:val="26"/>
+              </w:rPr>
+            </w:pPr>
+            <w:r>
+              <w:rPr>
+                <w:rFonts w:ascii="Times New Roman" w:hAnsi="Times New Roman" w:cs="Times New Roman"/>
+                <w:sz w:val="26"/>
+                <w:szCs w:val="26"/>
+              </w:rPr>
+              <w:t>7. Hệ thống kiểm tra thông tin dịch vụ.</w:t>
+            </w:r>
           </w:p>
         </w:tc>
       </w:tr>
@@ -19034,7 +19803,6 @@
             <w:tcBorders>
               <w:top w:val="single" w:sz="4" w:space="0" w:color="auto"/>
               <w:left w:val="single" w:sz="4" w:space="0" w:color="auto"/>
-              <w:bottom w:val="single" w:sz="4" w:space="0" w:color="auto"/>
               <w:right w:val="single" w:sz="4" w:space="0" w:color="auto"/>
             </w:tcBorders>
           </w:tcPr>
@@ -19049,19 +19817,9 @@
                 <w:color w:val="auto"/>
                 <w:sz w:val="26"/>
                 <w:szCs w:val="26"/>
-              </w:rPr>
-            </w:pPr>
-            <w:r>
-              <w:rPr>
-                <w:rFonts w:ascii="Times New Roman" w:hAnsi="Times New Roman"/>
-                <w:i w:val="0"/>
-                <w:iCs/>
-                <w:color w:val="auto"/>
-                <w:sz w:val="26"/>
-                <w:szCs w:val="26"/>
-              </w:rPr>
-              <w:t>5. Nhân viên thu ngân chọn “Thêm ”</w:t>
-            </w:r>
+                <w:lang w:val="vi-VN"/>
+              </w:rPr>
+            </w:pPr>
           </w:p>
         </w:tc>
         <w:tc>
@@ -19070,18 +19828,77 @@
             <w:tcBorders>
               <w:top w:val="single" w:sz="4" w:space="0" w:color="auto"/>
               <w:left w:val="single" w:sz="4" w:space="0" w:color="auto"/>
-              <w:bottom w:val="single" w:sz="4" w:space="0" w:color="auto"/>
               <w:right w:val="single" w:sz="4" w:space="0" w:color="auto"/>
             </w:tcBorders>
           </w:tcPr>
           <w:p>
             <w:pPr>
-              <w:rPr>
-                <w:rFonts w:ascii="Times New Roman" w:hAnsi="Times New Roman" w:cs="Times New Roman"/>
-                <w:sz w:val="26"/>
-                <w:szCs w:val="26"/>
-              </w:rPr>
-            </w:pPr>
+              <w:pStyle w:val="InfoBlue"/>
+              <w:spacing w:before="0" w:line="240" w:lineRule="auto"/>
+              <w:rPr>
+                <w:rFonts w:ascii="Times New Roman" w:hAnsi="Times New Roman"/>
+                <w:i w:val="0"/>
+                <w:iCs/>
+                <w:color w:val="auto"/>
+                <w:sz w:val="26"/>
+                <w:szCs w:val="26"/>
+              </w:rPr>
+            </w:pPr>
+            <w:r>
+              <w:rPr>
+                <w:rFonts w:ascii="Times New Roman" w:hAnsi="Times New Roman"/>
+                <w:i w:val="0"/>
+                <w:iCs/>
+                <w:color w:val="auto"/>
+                <w:sz w:val="26"/>
+                <w:szCs w:val="26"/>
+              </w:rPr>
+              <w:t>8</w:t>
+            </w:r>
+            <w:r>
+              <w:rPr>
+                <w:rFonts w:ascii="Times New Roman" w:hAnsi="Times New Roman"/>
+                <w:i w:val="0"/>
+                <w:iCs/>
+                <w:color w:val="auto"/>
+                <w:sz w:val="26"/>
+                <w:szCs w:val="26"/>
+              </w:rPr>
+              <w:t>. Hệ thống thêm</w:t>
+            </w:r>
+            <w:r>
+              <w:rPr>
+                <w:rFonts w:ascii="Times New Roman" w:hAnsi="Times New Roman"/>
+                <w:i w:val="0"/>
+                <w:iCs/>
+                <w:color w:val="auto"/>
+                <w:sz w:val="26"/>
+                <w:szCs w:val="26"/>
+              </w:rPr>
+              <w:t xml:space="preserve"> dịch vụ</w:t>
+            </w:r>
+            <w:r>
+              <w:rPr>
+                <w:rFonts w:ascii="Times New Roman" w:hAnsi="Times New Roman"/>
+                <w:i w:val="0"/>
+                <w:iCs/>
+                <w:color w:val="auto"/>
+                <w:sz w:val="26"/>
+                <w:szCs w:val="26"/>
+              </w:rPr>
+              <w:t xml:space="preserve"> vào </w:t>
+            </w:r>
+            <w:r>
+              <w:rPr>
+                <w:rFonts w:ascii="Times New Roman" w:hAnsi="Times New Roman"/>
+                <w:i w:val="0"/>
+                <w:iCs/>
+                <w:color w:val="auto"/>
+                <w:sz w:val="26"/>
+                <w:szCs w:val="26"/>
+              </w:rPr>
+              <w:t>phiếu đặt phòng.</w:t>
+            </w:r>
           </w:p>
         </w:tc>
       </w:tr>
@@ -19118,7 +19935,6 @@
             <w:tcBorders>
               <w:top w:val="single" w:sz="4" w:space="0" w:color="auto"/>
               <w:left w:val="single" w:sz="4" w:space="0" w:color="auto"/>
-              <w:bottom w:val="single" w:sz="4" w:space="0" w:color="auto"/>
               <w:right w:val="single" w:sz="4" w:space="0" w:color="auto"/>
             </w:tcBorders>
           </w:tcPr>
@@ -19135,6 +19951,17 @@
                 <w:szCs w:val="26"/>
               </w:rPr>
             </w:pPr>
+            <w:r>
+              <w:rPr>
+                <w:rFonts w:ascii="Times New Roman" w:hAnsi="Times New Roman"/>
+                <w:i w:val="0"/>
+                <w:iCs/>
+                <w:color w:val="auto"/>
+                <w:sz w:val="26"/>
+                <w:szCs w:val="26"/>
+              </w:rPr>
+              <w:t>9. Nhân viên thu ngân chọn “Xác nhận”</w:t>
+            </w:r>
           </w:p>
         </w:tc>
         <w:tc>
@@ -19143,26 +19970,22 @@
             <w:tcBorders>
               <w:top w:val="single" w:sz="4" w:space="0" w:color="auto"/>
               <w:left w:val="single" w:sz="4" w:space="0" w:color="auto"/>
-              <w:bottom w:val="single" w:sz="4" w:space="0" w:color="auto"/>
               <w:right w:val="single" w:sz="4" w:space="0" w:color="auto"/>
             </w:tcBorders>
           </w:tcPr>
           <w:p>
             <w:pPr>
-              <w:rPr>
-                <w:rFonts w:ascii="Times New Roman" w:hAnsi="Times New Roman" w:cs="Times New Roman"/>
-                <w:sz w:val="26"/>
-                <w:szCs w:val="26"/>
-              </w:rPr>
-            </w:pPr>
-            <w:r>
-              <w:rPr>
-                <w:rFonts w:ascii="Times New Roman" w:hAnsi="Times New Roman" w:cs="Times New Roman"/>
-                <w:sz w:val="26"/>
-                <w:szCs w:val="26"/>
-              </w:rPr>
-              <w:t>6. Hệ thống kiểm tra thông tin dịch vụ.</w:t>
-            </w:r>
+              <w:pStyle w:val="InfoBlue"/>
+              <w:spacing w:before="0" w:line="240" w:lineRule="auto"/>
+              <w:rPr>
+                <w:rFonts w:ascii="Times New Roman" w:hAnsi="Times New Roman"/>
+                <w:i w:val="0"/>
+                <w:iCs/>
+                <w:color w:val="auto"/>
+                <w:sz w:val="26"/>
+                <w:szCs w:val="26"/>
+              </w:rPr>
+            </w:pPr>
           </w:p>
         </w:tc>
       </w:tr>
@@ -19180,7 +20003,6 @@
               <w:right w:val="single" w:sz="4" w:space="0" w:color="auto"/>
             </w:tcBorders>
             <w:vAlign w:val="center"/>
-            <w:hideMark/>
           </w:tcPr>
           <w:p>
             <w:pPr>
@@ -19214,7 +20036,6 @@
                 <w:color w:val="auto"/>
                 <w:sz w:val="26"/>
                 <w:szCs w:val="26"/>
-                <w:lang w:val="vi-VN"/>
               </w:rPr>
             </w:pPr>
           </w:p>
@@ -19250,51 +20071,7 @@
                 <w:sz w:val="26"/>
                 <w:szCs w:val="26"/>
               </w:rPr>
-              <w:t>7</w:t>
-            </w:r>
-            <w:r>
-              <w:rPr>
-                <w:rFonts w:ascii="Times New Roman" w:hAnsi="Times New Roman"/>
-                <w:i w:val="0"/>
-                <w:iCs/>
-                <w:color w:val="auto"/>
-                <w:sz w:val="26"/>
-                <w:szCs w:val="26"/>
-              </w:rPr>
-              <w:t>. Hệ thống thêm</w:t>
-            </w:r>
-            <w:r>
-              <w:rPr>
-                <w:rFonts w:ascii="Times New Roman" w:hAnsi="Times New Roman"/>
-                <w:i w:val="0"/>
-                <w:iCs/>
-                <w:color w:val="auto"/>
-                <w:sz w:val="26"/>
-                <w:szCs w:val="26"/>
-              </w:rPr>
-              <w:t xml:space="preserve"> dịch vụ</w:t>
-            </w:r>
-            <w:r>
-              <w:rPr>
-                <w:rFonts w:ascii="Times New Roman" w:hAnsi="Times New Roman"/>
-                <w:i w:val="0"/>
-                <w:iCs/>
-                <w:color w:val="auto"/>
-                <w:sz w:val="26"/>
-                <w:szCs w:val="26"/>
-              </w:rPr>
-              <w:t xml:space="preserve"> vào </w:t>
-            </w:r>
-            <w:r>
-              <w:rPr>
-                <w:rFonts w:ascii="Times New Roman" w:hAnsi="Times New Roman"/>
-                <w:i w:val="0"/>
-                <w:iCs/>
-                <w:color w:val="auto"/>
-                <w:sz w:val="26"/>
-                <w:szCs w:val="26"/>
-              </w:rPr>
-              <w:t>phiếu đặt phòng.</w:t>
+              <w:t>10. Hệ thống lưu lại danh sách dịch v</w:t>
             </w:r>
           </w:p>
         </w:tc>
@@ -19463,7 +20240,6 @@
         <w:rPr>
           <w:noProof/>
         </w:rPr>
-        <w:lastRenderedPageBreak/>
         <w:drawing>
           <wp:inline distT="0" distB="0" distL="0" distR="0" wp14:anchorId="2EC411E7" wp14:editId="41F7C4B1">
             <wp:extent cx="6511925" cy="5424170"/>
@@ -19482,7 +20258,7 @@
                     </pic:cNvPicPr>
                   </pic:nvPicPr>
                   <pic:blipFill>
-                    <a:blip r:embed="rId16">
+                    <a:blip r:embed="rId13">
                       <a:extLst>
                         <a:ext uri="{28A0092B-C50C-407E-A947-70E740481C1C}">
                           <a14:useLocalDpi xmlns:a14="http://schemas.microsoft.com/office/drawing/2010/main" val="0"/>
@@ -19968,6 +20744,7 @@
                 <w:sz w:val="26"/>
                 <w:szCs w:val="26"/>
               </w:rPr>
+              <w:lastRenderedPageBreak/>
               <w:t>Cung cấp thông tin hợp lệ về phòng muốn chuyển trong hệ thống</w:t>
             </w:r>
           </w:p>
@@ -20006,6 +20783,7 @@
                 <w:sz w:val="26"/>
                 <w:szCs w:val="26"/>
               </w:rPr>
+              <w:lastRenderedPageBreak/>
               <w:t>Điều kiện sau:</w:t>
             </w:r>
           </w:p>
@@ -20097,17 +20875,7 @@
                 <w:sz w:val="26"/>
                 <w:szCs w:val="26"/>
               </w:rPr>
-              <w:t xml:space="preserve">Luồng sự kiện chính </w:t>
-            </w:r>
-            <w:r>
-              <w:rPr>
-                <w:rFonts w:ascii="Times New Roman" w:hAnsi="Times New Roman" w:cs="Times New Roman"/>
-                <w:b w:val="0"/>
-                <w:sz w:val="26"/>
-                <w:szCs w:val="26"/>
-              </w:rPr>
-              <w:lastRenderedPageBreak/>
-              <w:t>(Basic flows)</w:t>
+              <w:t>Luồng sự kiện chính (Basic flows)</w:t>
             </w:r>
           </w:p>
         </w:tc>
@@ -20143,7 +20911,6 @@
                 <w:sz w:val="26"/>
                 <w:szCs w:val="26"/>
               </w:rPr>
-              <w:lastRenderedPageBreak/>
               <w:t>Actor</w:t>
             </w:r>
           </w:p>
@@ -20233,9 +21000,30 @@
                 <w:color w:val="auto"/>
                 <w:sz w:val="26"/>
                 <w:szCs w:val="26"/>
-                <w:lang w:val="vi-VN"/>
-              </w:rPr>
-            </w:pPr>
+              </w:rPr>
+            </w:pPr>
+            <w:r>
+              <w:rPr>
+                <w:rFonts w:ascii="Times New Roman" w:hAnsi="Times New Roman"/>
+                <w:i w:val="0"/>
+                <w:iCs/>
+                <w:color w:val="auto"/>
+                <w:sz w:val="26"/>
+                <w:szCs w:val="26"/>
+              </w:rPr>
+              <w:t xml:space="preserve">1. Nhân viên thu ngân chọn </w:t>
+            </w:r>
+            <w:r>
+              <w:rPr>
+                <w:rFonts w:ascii="Times New Roman" w:hAnsi="Times New Roman"/>
+                <w:i w:val="0"/>
+                <w:iCs/>
+                <w:color w:val="auto"/>
+                <w:sz w:val="26"/>
+                <w:szCs w:val="26"/>
+              </w:rPr>
+              <w:t>một phòng.</w:t>
+            </w:r>
           </w:p>
         </w:tc>
         <w:tc>
@@ -20260,16 +21048,149 @@
                 <w:szCs w:val="26"/>
               </w:rPr>
             </w:pPr>
-            <w:r>
-              <w:rPr>
-                <w:rFonts w:ascii="Times New Roman" w:hAnsi="Times New Roman"/>
-                <w:i w:val="0"/>
-                <w:iCs/>
-                <w:color w:val="auto"/>
-                <w:sz w:val="26"/>
-                <w:szCs w:val="26"/>
-              </w:rPr>
-              <w:t>1. Hệ thống hiển thị danh sách các phòng chưa lập phiếu đặt phòng.</w:t>
+          </w:p>
+        </w:tc>
+      </w:tr>
+      <w:tr>
+        <w:trPr>
+          <w:trHeight w:val="360"/>
+          <w:jc w:val="center"/>
+        </w:trPr>
+        <w:tc>
+          <w:tcPr>
+            <w:tcW w:w="1265" w:type="pct"/>
+            <w:vMerge/>
+            <w:tcBorders>
+              <w:left w:val="single" w:sz="4" w:space="0" w:color="auto"/>
+              <w:right w:val="single" w:sz="4" w:space="0" w:color="auto"/>
+            </w:tcBorders>
+          </w:tcPr>
+          <w:p>
+            <w:pPr>
+              <w:pStyle w:val="TableHeader"/>
+              <w:spacing w:before="0"/>
+              <w:rPr>
+                <w:rFonts w:ascii="Times New Roman" w:hAnsi="Times New Roman" w:cs="Times New Roman"/>
+                <w:b w:val="0"/>
+                <w:sz w:val="26"/>
+                <w:szCs w:val="26"/>
+              </w:rPr>
+            </w:pPr>
+          </w:p>
+        </w:tc>
+        <w:tc>
+          <w:tcPr>
+            <w:tcW w:w="1867" w:type="pct"/>
+            <w:tcBorders>
+              <w:top w:val="single" w:sz="4" w:space="0" w:color="auto"/>
+              <w:left w:val="single" w:sz="4" w:space="0" w:color="auto"/>
+              <w:bottom w:val="single" w:sz="4" w:space="0" w:color="auto"/>
+              <w:right w:val="single" w:sz="4" w:space="0" w:color="auto"/>
+            </w:tcBorders>
+          </w:tcPr>
+          <w:p>
+            <w:pPr>
+              <w:pStyle w:val="InfoBlue"/>
+              <w:spacing w:before="0" w:line="240" w:lineRule="auto"/>
+              <w:rPr>
+                <w:rFonts w:ascii="Times New Roman" w:hAnsi="Times New Roman"/>
+                <w:i w:val="0"/>
+                <w:iCs/>
+                <w:color w:val="auto"/>
+                <w:sz w:val="26"/>
+                <w:szCs w:val="26"/>
+                <w:lang w:val="vi-VN"/>
+              </w:rPr>
+            </w:pPr>
+          </w:p>
+        </w:tc>
+        <w:tc>
+          <w:tcPr>
+            <w:tcW w:w="1868" w:type="pct"/>
+            <w:tcBorders>
+              <w:top w:val="single" w:sz="4" w:space="0" w:color="auto"/>
+              <w:left w:val="single" w:sz="4" w:space="0" w:color="auto"/>
+              <w:right w:val="single" w:sz="4" w:space="0" w:color="auto"/>
+            </w:tcBorders>
+          </w:tcPr>
+          <w:p>
+            <w:pPr>
+              <w:pStyle w:val="InfoBlue"/>
+              <w:spacing w:before="0" w:line="240" w:lineRule="auto"/>
+              <w:rPr>
+                <w:rFonts w:ascii="Times New Roman" w:hAnsi="Times New Roman"/>
+                <w:i w:val="0"/>
+                <w:iCs/>
+                <w:color w:val="auto"/>
+                <w:sz w:val="26"/>
+                <w:szCs w:val="26"/>
+              </w:rPr>
+            </w:pPr>
+            <w:r>
+              <w:rPr>
+                <w:rFonts w:ascii="Times New Roman" w:hAnsi="Times New Roman"/>
+                <w:i w:val="0"/>
+                <w:iCs/>
+                <w:color w:val="auto"/>
+                <w:sz w:val="26"/>
+                <w:szCs w:val="26"/>
+              </w:rPr>
+              <w:t>2</w:t>
+            </w:r>
+            <w:r>
+              <w:rPr>
+                <w:rFonts w:ascii="Times New Roman" w:hAnsi="Times New Roman"/>
+                <w:i w:val="0"/>
+                <w:iCs/>
+                <w:color w:val="auto"/>
+                <w:sz w:val="26"/>
+                <w:szCs w:val="26"/>
+              </w:rPr>
+              <w:t xml:space="preserve">. Hệ thống hiển thị </w:t>
+            </w:r>
+            <w:r>
+              <w:rPr>
+                <w:rFonts w:ascii="Times New Roman" w:hAnsi="Times New Roman"/>
+                <w:i w:val="0"/>
+                <w:iCs/>
+                <w:color w:val="auto"/>
+                <w:sz w:val="26"/>
+                <w:szCs w:val="26"/>
+              </w:rPr>
+              <w:t xml:space="preserve">giao diện “Chuyển </w:t>
+            </w:r>
+            <w:r>
+              <w:rPr>
+                <w:rFonts w:ascii="Times New Roman" w:hAnsi="Times New Roman"/>
+                <w:i w:val="0"/>
+                <w:iCs/>
+                <w:color w:val="auto"/>
+                <w:sz w:val="26"/>
+                <w:szCs w:val="26"/>
+              </w:rPr>
+              <w:t>phòng</w:t>
+            </w:r>
+            <w:r>
+              <w:rPr>
+                <w:rFonts w:ascii="Times New Roman" w:hAnsi="Times New Roman"/>
+                <w:i w:val="0"/>
+                <w:iCs/>
+                <w:color w:val="auto"/>
+                <w:sz w:val="26"/>
+                <w:szCs w:val="26"/>
+              </w:rPr>
+              <w:t>”</w:t>
+            </w:r>
+            <w:r>
+              <w:rPr>
+                <w:rFonts w:ascii="Times New Roman" w:hAnsi="Times New Roman"/>
+                <w:i w:val="0"/>
+                <w:iCs/>
+                <w:color w:val="auto"/>
+                <w:sz w:val="26"/>
+                <w:szCs w:val="26"/>
+              </w:rPr>
+              <w:t>.</w:t>
             </w:r>
           </w:p>
         </w:tc>
@@ -20334,7 +21255,40 @@
                 <w:sz w:val="26"/>
                 <w:szCs w:val="26"/>
               </w:rPr>
-              <w:t>2. Nhân viên thu ngân chọn phòng.</w:t>
+              <w:t>3</w:t>
+            </w:r>
+            <w:r>
+              <w:rPr>
+                <w:rFonts w:ascii="Times New Roman" w:hAnsi="Times New Roman"/>
+                <w:i w:val="0"/>
+                <w:iCs/>
+                <w:color w:val="auto"/>
+                <w:sz w:val="26"/>
+                <w:szCs w:val="26"/>
+              </w:rPr>
+              <w:t>. Nhân viên thu ngân chọn phòng</w:t>
+            </w:r>
+            <w:r>
+              <w:rPr>
+                <w:rFonts w:ascii="Times New Roman" w:hAnsi="Times New Roman"/>
+                <w:i w:val="0"/>
+                <w:iCs/>
+                <w:color w:val="auto"/>
+                <w:sz w:val="26"/>
+                <w:szCs w:val="26"/>
+              </w:rPr>
+              <w:t xml:space="preserve"> muốn chuyển</w:t>
+            </w:r>
+            <w:r>
+              <w:rPr>
+                <w:rFonts w:ascii="Times New Roman" w:hAnsi="Times New Roman"/>
+                <w:i w:val="0"/>
+                <w:iCs/>
+                <w:color w:val="auto"/>
+                <w:sz w:val="26"/>
+                <w:szCs w:val="26"/>
+              </w:rPr>
+              <w:t>.</w:t>
             </w:r>
           </w:p>
         </w:tc>
@@ -20373,7 +21327,7 @@
       </w:tr>
       <w:tr>
         <w:trPr>
-          <w:trHeight w:val="160"/>
+          <w:trHeight w:val="597"/>
           <w:jc w:val="center"/>
         </w:trPr>
         <w:tc>
@@ -20405,7 +21359,6 @@
             <w:tcBorders>
               <w:top w:val="single" w:sz="4" w:space="0" w:color="auto"/>
               <w:left w:val="single" w:sz="4" w:space="0" w:color="auto"/>
-              <w:bottom w:val="single" w:sz="4" w:space="0" w:color="auto"/>
               <w:right w:val="single" w:sz="4" w:space="0" w:color="auto"/>
             </w:tcBorders>
           </w:tcPr>
@@ -20420,19 +21373,9 @@
                 <w:color w:val="auto"/>
                 <w:sz w:val="26"/>
                 <w:szCs w:val="26"/>
-              </w:rPr>
-            </w:pPr>
-            <w:r>
-              <w:rPr>
-                <w:rFonts w:ascii="Times New Roman" w:hAnsi="Times New Roman"/>
-                <w:i w:val="0"/>
-                <w:iCs/>
-                <w:color w:val="auto"/>
-                <w:sz w:val="26"/>
-                <w:szCs w:val="26"/>
-              </w:rPr>
-              <w:t>3. Nhân viên thu ngân chọn “Chuyển”.</w:t>
-            </w:r>
+                <w:lang w:val="vi-VN"/>
+              </w:rPr>
+            </w:pPr>
           </w:p>
         </w:tc>
         <w:tc>
@@ -20441,7 +21384,6 @@
             <w:tcBorders>
               <w:top w:val="single" w:sz="4" w:space="0" w:color="auto"/>
               <w:left w:val="single" w:sz="4" w:space="0" w:color="auto"/>
-              <w:bottom w:val="single" w:sz="4" w:space="0" w:color="auto"/>
               <w:right w:val="single" w:sz="4" w:space="0" w:color="auto"/>
             </w:tcBorders>
           </w:tcPr>
@@ -20459,12 +21401,34 @@
                 <w:lang w:val="vi-VN"/>
               </w:rPr>
             </w:pPr>
+            <w:r>
+              <w:rPr>
+                <w:rFonts w:ascii="Times New Roman" w:hAnsi="Times New Roman"/>
+                <w:i w:val="0"/>
+                <w:iCs/>
+                <w:color w:val="auto"/>
+                <w:sz w:val="26"/>
+                <w:szCs w:val="26"/>
+              </w:rPr>
+              <w:t>4</w:t>
+            </w:r>
+            <w:r>
+              <w:rPr>
+                <w:rFonts w:ascii="Times New Roman" w:hAnsi="Times New Roman"/>
+                <w:i w:val="0"/>
+                <w:iCs/>
+                <w:color w:val="auto"/>
+                <w:sz w:val="26"/>
+                <w:szCs w:val="26"/>
+              </w:rPr>
+              <w:t>. Hệ thống chuyển phòng của phiếu đặt phòng trong cơ sở dữ liệu.</w:t>
+            </w:r>
           </w:p>
         </w:tc>
       </w:tr>
       <w:tr>
         <w:trPr>
-          <w:trHeight w:val="597"/>
+          <w:trHeight w:val="615"/>
           <w:jc w:val="center"/>
         </w:trPr>
         <w:tc>
@@ -20526,110 +21490,29 @@
           </w:tcPr>
           <w:p>
             <w:pPr>
-              <w:pStyle w:val="InfoBlue"/>
-              <w:spacing w:before="0" w:line="240" w:lineRule="auto"/>
-              <w:rPr>
-                <w:rFonts w:ascii="Times New Roman" w:hAnsi="Times New Roman"/>
-                <w:i w:val="0"/>
-                <w:iCs/>
-                <w:color w:val="auto"/>
-                <w:sz w:val="26"/>
-                <w:szCs w:val="26"/>
-                <w:lang w:val="vi-VN"/>
-              </w:rPr>
-            </w:pPr>
-            <w:r>
-              <w:rPr>
-                <w:rFonts w:ascii="Times New Roman" w:hAnsi="Times New Roman"/>
-                <w:i w:val="0"/>
-                <w:iCs/>
-                <w:color w:val="auto"/>
-                <w:sz w:val="26"/>
-                <w:szCs w:val="26"/>
-              </w:rPr>
-              <w:t>4. Hệ thống chuyển phòng của phiếu đặt phòng trong cơ sở dữ liệu.</w:t>
-            </w:r>
-          </w:p>
-        </w:tc>
-      </w:tr>
-      <w:tr>
-        <w:trPr>
-          <w:trHeight w:val="615"/>
-          <w:jc w:val="center"/>
-        </w:trPr>
-        <w:tc>
-          <w:tcPr>
-            <w:tcW w:w="0" w:type="auto"/>
-            <w:vMerge/>
-            <w:tcBorders>
-              <w:left w:val="single" w:sz="4" w:space="0" w:color="auto"/>
-              <w:right w:val="single" w:sz="4" w:space="0" w:color="auto"/>
-            </w:tcBorders>
-            <w:vAlign w:val="center"/>
-            <w:hideMark/>
-          </w:tcPr>
-          <w:p>
-            <w:pPr>
-              <w:rPr>
-                <w:rFonts w:ascii="Times New Roman" w:eastAsia="Times New Roman" w:hAnsi="Times New Roman" w:cs="Times New Roman"/>
-                <w:bCs/>
-                <w:color w:val="000000"/>
-                <w:sz w:val="26"/>
-                <w:szCs w:val="26"/>
-              </w:rPr>
-            </w:pPr>
-          </w:p>
-        </w:tc>
-        <w:tc>
-          <w:tcPr>
-            <w:tcW w:w="1867" w:type="pct"/>
-            <w:tcBorders>
-              <w:top w:val="single" w:sz="4" w:space="0" w:color="auto"/>
-              <w:left w:val="single" w:sz="4" w:space="0" w:color="auto"/>
-              <w:right w:val="single" w:sz="4" w:space="0" w:color="auto"/>
-            </w:tcBorders>
-          </w:tcPr>
-          <w:p>
-            <w:pPr>
-              <w:pStyle w:val="InfoBlue"/>
-              <w:spacing w:before="0" w:line="240" w:lineRule="auto"/>
-              <w:rPr>
-                <w:rFonts w:ascii="Times New Roman" w:hAnsi="Times New Roman"/>
-                <w:i w:val="0"/>
-                <w:iCs/>
-                <w:color w:val="auto"/>
-                <w:sz w:val="26"/>
-                <w:szCs w:val="26"/>
-                <w:lang w:val="vi-VN"/>
-              </w:rPr>
-            </w:pPr>
-          </w:p>
-        </w:tc>
-        <w:tc>
-          <w:tcPr>
-            <w:tcW w:w="1868" w:type="pct"/>
-            <w:tcBorders>
-              <w:top w:val="single" w:sz="4" w:space="0" w:color="auto"/>
-              <w:left w:val="single" w:sz="4" w:space="0" w:color="auto"/>
-              <w:right w:val="single" w:sz="4" w:space="0" w:color="auto"/>
-            </w:tcBorders>
-          </w:tcPr>
-          <w:p>
-            <w:pPr>
-              <w:rPr>
-                <w:rFonts w:ascii="Times New Roman" w:hAnsi="Times New Roman" w:cs="Times New Roman"/>
-                <w:sz w:val="26"/>
-                <w:szCs w:val="26"/>
-              </w:rPr>
-            </w:pPr>
-            <w:r>
-              <w:rPr>
-                <w:rFonts w:ascii="Times New Roman" w:hAnsi="Times New Roman"/>
-                <w:iCs/>
-                <w:sz w:val="26"/>
-                <w:szCs w:val="26"/>
-              </w:rPr>
-              <w:t>5. Hệ thống thông báo chuyển phòng thành công.</w:t>
+              <w:rPr>
+                <w:rFonts w:ascii="Times New Roman" w:hAnsi="Times New Roman" w:cs="Times New Roman"/>
+                <w:sz w:val="26"/>
+                <w:szCs w:val="26"/>
+              </w:rPr>
+            </w:pPr>
+            <w:r>
+              <w:rPr>
+                <w:rFonts w:ascii="Times New Roman" w:hAnsi="Times New Roman"/>
+                <w:iCs/>
+                <w:sz w:val="26"/>
+                <w:szCs w:val="26"/>
+              </w:rPr>
+              <w:t>5</w:t>
+            </w:r>
+            <w:r>
+              <w:rPr>
+                <w:rFonts w:ascii="Times New Roman" w:hAnsi="Times New Roman"/>
+                <w:iCs/>
+                <w:sz w:val="26"/>
+                <w:szCs w:val="26"/>
+              </w:rPr>
+              <w:t>. Hệ thống thông báo chuyển phòng thành công.</w:t>
             </w:r>
           </w:p>
         </w:tc>
@@ -20809,6 +21692,7 @@
         <w:rPr>
           <w:noProof/>
         </w:rPr>
+        <w:lastRenderedPageBreak/>
         <w:drawing>
           <wp:inline distT="0" distB="0" distL="0" distR="0" wp14:anchorId="384118BE" wp14:editId="6E681CF7">
             <wp:extent cx="5052060" cy="4099560"/>
@@ -20827,7 +21711,7 @@
                     </pic:cNvPicPr>
                   </pic:nvPicPr>
                   <pic:blipFill>
-                    <a:blip r:embed="rId17">
+                    <a:blip r:embed="rId14">
                       <a:extLst>
                         <a:ext uri="{28A0092B-C50C-407E-A947-70E740481C1C}">
                           <a14:useLocalDpi xmlns:a14="http://schemas.microsoft.com/office/drawing/2010/main" val="0"/>
@@ -20903,7 +21787,6 @@
           <w:sz w:val="26"/>
           <w:szCs w:val="26"/>
         </w:rPr>
-        <w:lastRenderedPageBreak/>
         <w:t>UC0</w:t>
       </w:r>
       <w:r>
@@ -21592,9 +22475,19 @@
                 <w:color w:val="auto"/>
                 <w:sz w:val="26"/>
                 <w:szCs w:val="26"/>
-                <w:lang w:val="vi-VN"/>
-              </w:rPr>
-            </w:pPr>
+              </w:rPr>
+            </w:pPr>
+            <w:r>
+              <w:rPr>
+                <w:rFonts w:ascii="Times New Roman" w:hAnsi="Times New Roman"/>
+                <w:i w:val="0"/>
+                <w:iCs/>
+                <w:color w:val="auto"/>
+                <w:sz w:val="26"/>
+                <w:szCs w:val="26"/>
+              </w:rPr>
+              <w:t>1. Nhân viên thu ngân chọn một phòng.</w:t>
+            </w:r>
           </w:p>
         </w:tc>
         <w:tc>
@@ -21620,16 +22513,204 @@
                 <w:szCs w:val="26"/>
               </w:rPr>
             </w:pPr>
-            <w:r>
-              <w:rPr>
-                <w:rFonts w:ascii="Times New Roman" w:hAnsi="Times New Roman"/>
-                <w:i w:val="0"/>
-                <w:iCs/>
-                <w:color w:val="auto"/>
-                <w:sz w:val="26"/>
-                <w:szCs w:val="26"/>
-              </w:rPr>
-              <w:t>1. Hệ thống hiển thị giao diện tạm tính.</w:t>
+          </w:p>
+        </w:tc>
+      </w:tr>
+      <w:tr>
+        <w:trPr>
+          <w:trHeight w:val="570"/>
+          <w:jc w:val="center"/>
+        </w:trPr>
+        <w:tc>
+          <w:tcPr>
+            <w:tcW w:w="1265" w:type="pct"/>
+            <w:vMerge/>
+            <w:tcBorders>
+              <w:left w:val="single" w:sz="4" w:space="0" w:color="auto"/>
+              <w:right w:val="single" w:sz="4" w:space="0" w:color="auto"/>
+            </w:tcBorders>
+          </w:tcPr>
+          <w:p>
+            <w:pPr>
+              <w:pStyle w:val="TableHeader"/>
+              <w:spacing w:before="0"/>
+              <w:rPr>
+                <w:rFonts w:ascii="Times New Roman" w:hAnsi="Times New Roman" w:cs="Times New Roman"/>
+                <w:b w:val="0"/>
+                <w:sz w:val="26"/>
+                <w:szCs w:val="26"/>
+              </w:rPr>
+            </w:pPr>
+          </w:p>
+        </w:tc>
+        <w:tc>
+          <w:tcPr>
+            <w:tcW w:w="1867" w:type="pct"/>
+            <w:tcBorders>
+              <w:top w:val="single" w:sz="4" w:space="0" w:color="auto"/>
+              <w:left w:val="single" w:sz="4" w:space="0" w:color="auto"/>
+              <w:right w:val="single" w:sz="4" w:space="0" w:color="auto"/>
+            </w:tcBorders>
+          </w:tcPr>
+          <w:p>
+            <w:pPr>
+              <w:pStyle w:val="InfoBlue"/>
+              <w:spacing w:before="0" w:line="240" w:lineRule="auto"/>
+              <w:rPr>
+                <w:rFonts w:ascii="Times New Roman" w:hAnsi="Times New Roman"/>
+                <w:i w:val="0"/>
+                <w:iCs/>
+                <w:color w:val="auto"/>
+                <w:sz w:val="26"/>
+                <w:szCs w:val="26"/>
+              </w:rPr>
+            </w:pPr>
+            <w:r>
+              <w:rPr>
+                <w:rFonts w:ascii="Times New Roman" w:hAnsi="Times New Roman"/>
+                <w:i w:val="0"/>
+                <w:iCs/>
+                <w:color w:val="auto"/>
+                <w:sz w:val="26"/>
+                <w:szCs w:val="26"/>
+              </w:rPr>
+              <w:t>2</w:t>
+            </w:r>
+            <w:r>
+              <w:rPr>
+                <w:rFonts w:ascii="Times New Roman" w:hAnsi="Times New Roman"/>
+                <w:i w:val="0"/>
+                <w:iCs/>
+                <w:color w:val="auto"/>
+                <w:sz w:val="26"/>
+                <w:szCs w:val="26"/>
+              </w:rPr>
+              <w:t>. Nhân viên thu ngân chọn “Thanh toán”</w:t>
+            </w:r>
+          </w:p>
+        </w:tc>
+        <w:tc>
+          <w:tcPr>
+            <w:tcW w:w="1868" w:type="pct"/>
+            <w:tcBorders>
+              <w:top w:val="single" w:sz="4" w:space="0" w:color="auto"/>
+              <w:left w:val="single" w:sz="4" w:space="0" w:color="auto"/>
+              <w:bottom w:val="single" w:sz="4" w:space="0" w:color="auto"/>
+              <w:right w:val="single" w:sz="4" w:space="0" w:color="auto"/>
+            </w:tcBorders>
+          </w:tcPr>
+          <w:p>
+            <w:pPr>
+              <w:pStyle w:val="InfoBlue"/>
+              <w:spacing w:before="0" w:line="240" w:lineRule="auto"/>
+              <w:rPr>
+                <w:rFonts w:ascii="Times New Roman" w:hAnsi="Times New Roman"/>
+                <w:i w:val="0"/>
+                <w:iCs/>
+                <w:color w:val="auto"/>
+                <w:sz w:val="26"/>
+                <w:szCs w:val="26"/>
+              </w:rPr>
+            </w:pPr>
+          </w:p>
+        </w:tc>
+      </w:tr>
+      <w:tr>
+        <w:trPr>
+          <w:trHeight w:val="570"/>
+          <w:jc w:val="center"/>
+        </w:trPr>
+        <w:tc>
+          <w:tcPr>
+            <w:tcW w:w="1265" w:type="pct"/>
+            <w:vMerge/>
+            <w:tcBorders>
+              <w:left w:val="single" w:sz="4" w:space="0" w:color="auto"/>
+              <w:right w:val="single" w:sz="4" w:space="0" w:color="auto"/>
+            </w:tcBorders>
+          </w:tcPr>
+          <w:p>
+            <w:pPr>
+              <w:pStyle w:val="TableHeader"/>
+              <w:spacing w:before="0"/>
+              <w:rPr>
+                <w:rFonts w:ascii="Times New Roman" w:hAnsi="Times New Roman" w:cs="Times New Roman"/>
+                <w:b w:val="0"/>
+                <w:sz w:val="26"/>
+                <w:szCs w:val="26"/>
+              </w:rPr>
+            </w:pPr>
+          </w:p>
+        </w:tc>
+        <w:tc>
+          <w:tcPr>
+            <w:tcW w:w="1867" w:type="pct"/>
+            <w:tcBorders>
+              <w:top w:val="single" w:sz="4" w:space="0" w:color="auto"/>
+              <w:left w:val="single" w:sz="4" w:space="0" w:color="auto"/>
+              <w:right w:val="single" w:sz="4" w:space="0" w:color="auto"/>
+            </w:tcBorders>
+          </w:tcPr>
+          <w:p>
+            <w:pPr>
+              <w:pStyle w:val="InfoBlue"/>
+              <w:spacing w:before="0" w:line="240" w:lineRule="auto"/>
+              <w:rPr>
+                <w:rFonts w:ascii="Times New Roman" w:hAnsi="Times New Roman"/>
+                <w:i w:val="0"/>
+                <w:iCs/>
+                <w:color w:val="auto"/>
+                <w:sz w:val="26"/>
+                <w:szCs w:val="26"/>
+                <w:lang w:val="vi-VN"/>
+              </w:rPr>
+            </w:pPr>
+          </w:p>
+        </w:tc>
+        <w:tc>
+          <w:tcPr>
+            <w:tcW w:w="1868" w:type="pct"/>
+            <w:tcBorders>
+              <w:top w:val="single" w:sz="4" w:space="0" w:color="auto"/>
+              <w:left w:val="single" w:sz="4" w:space="0" w:color="auto"/>
+              <w:bottom w:val="single" w:sz="4" w:space="0" w:color="auto"/>
+              <w:right w:val="single" w:sz="4" w:space="0" w:color="auto"/>
+            </w:tcBorders>
+          </w:tcPr>
+          <w:p>
+            <w:pPr>
+              <w:pStyle w:val="InfoBlue"/>
+              <w:spacing w:before="0" w:line="240" w:lineRule="auto"/>
+              <w:rPr>
+                <w:rFonts w:ascii="Times New Roman" w:hAnsi="Times New Roman"/>
+                <w:i w:val="0"/>
+                <w:iCs/>
+                <w:color w:val="auto"/>
+                <w:sz w:val="26"/>
+                <w:szCs w:val="26"/>
+              </w:rPr>
+            </w:pPr>
+            <w:r>
+              <w:rPr>
+                <w:rFonts w:ascii="Times New Roman" w:hAnsi="Times New Roman"/>
+                <w:i w:val="0"/>
+                <w:iCs/>
+                <w:color w:val="auto"/>
+                <w:sz w:val="26"/>
+                <w:szCs w:val="26"/>
+              </w:rPr>
+              <w:t>3</w:t>
+            </w:r>
+            <w:r>
+              <w:rPr>
+                <w:rFonts w:ascii="Times New Roman" w:hAnsi="Times New Roman"/>
+                <w:i w:val="0"/>
+                <w:iCs/>
+                <w:color w:val="auto"/>
+                <w:sz w:val="26"/>
+                <w:szCs w:val="26"/>
+              </w:rPr>
+              <w:t>. Hệ thống hiển thị giao diện tạm tính.</w:t>
             </w:r>
           </w:p>
         </w:tc>
@@ -21694,7 +22775,18 @@
                 <w:sz w:val="26"/>
                 <w:szCs w:val="26"/>
               </w:rPr>
-              <w:t>2. Nhân viên thu ngân chọn “Xác</w:t>
+              <w:t>4</w:t>
+            </w:r>
+            <w:r>
+              <w:rPr>
+                <w:rFonts w:ascii="Times New Roman" w:hAnsi="Times New Roman"/>
+                <w:i w:val="0"/>
+                <w:iCs/>
+                <w:color w:val="auto"/>
+                <w:sz w:val="26"/>
+                <w:szCs w:val="26"/>
+              </w:rPr>
+              <w:t>. Nhân viên thu ngân chọn “Xác</w:t>
             </w:r>
             <w:r>
               <w:rPr>
@@ -21831,7 +22923,18 @@
                 <w:sz w:val="26"/>
                 <w:szCs w:val="26"/>
               </w:rPr>
-              <w:t xml:space="preserve">3. Hệ thống chuyển trạng thái phiếu đặt phòng sang trạng thái hoàn thành vào cơ sở dữ liệu. </w:t>
+              <w:t>5</w:t>
+            </w:r>
+            <w:r>
+              <w:rPr>
+                <w:rFonts w:ascii="Times New Roman" w:hAnsi="Times New Roman"/>
+                <w:i w:val="0"/>
+                <w:iCs/>
+                <w:color w:val="auto"/>
+                <w:sz w:val="26"/>
+                <w:szCs w:val="26"/>
+              </w:rPr>
+              <w:t xml:space="preserve">. Hệ thống chuyển trạng thái phiếu đặt phòng sang trạng thái hoàn thành vào cơ sở dữ liệu. </w:t>
             </w:r>
           </w:p>
         </w:tc>
@@ -21920,7 +23023,18 @@
                 <w:sz w:val="26"/>
                 <w:szCs w:val="26"/>
               </w:rPr>
-              <w:t>4. Hệ thống thông báo thanh toán thành công.</w:t>
+              <w:t>6</w:t>
+            </w:r>
+            <w:r>
+              <w:rPr>
+                <w:rFonts w:ascii="Times New Roman" w:hAnsi="Times New Roman"/>
+                <w:i w:val="0"/>
+                <w:iCs/>
+                <w:color w:val="auto"/>
+                <w:sz w:val="26"/>
+                <w:szCs w:val="26"/>
+              </w:rPr>
+              <w:t>. Hệ thống thông báo thanh toán thành công.</w:t>
             </w:r>
           </w:p>
         </w:tc>
@@ -22098,7 +23212,6 @@
         <w:rPr>
           <w:noProof/>
         </w:rPr>
-        <w:lastRenderedPageBreak/>
         <w:drawing>
           <wp:inline distT="0" distB="0" distL="0" distR="0" wp14:anchorId="5FAE98F8" wp14:editId="132B365D">
             <wp:extent cx="4274820" cy="3893820"/>
@@ -22117,7 +23230,7 @@
                     </pic:cNvPicPr>
                   </pic:nvPicPr>
                   <pic:blipFill>
-                    <a:blip r:embed="rId18">
+                    <a:blip r:embed="rId15">
                       <a:extLst>
                         <a:ext uri="{28A0092B-C50C-407E-A947-70E740481C1C}">
                           <a14:useLocalDpi xmlns:a14="http://schemas.microsoft.com/office/drawing/2010/main" val="0"/>
@@ -22220,6 +23333,7 @@
           <w:sz w:val="26"/>
           <w:szCs w:val="26"/>
         </w:rPr>
+        <w:lastRenderedPageBreak/>
         <w:t>BIỂU ĐỒ LỚP</w:t>
       </w:r>
       <w:bookmarkEnd w:id="51"/>
@@ -22331,7 +23445,7 @@
       </w:pPr>
     </w:p>
     <w:sectPr>
-      <w:footerReference w:type="default" r:id="rId19"/>
+      <w:footerReference w:type="default" r:id="rId16"/>
       <w:pgSz w:w="12240" w:h="15840" w:code="1"/>
       <w:pgMar w:top="851" w:right="851" w:bottom="851" w:left="1134" w:header="567" w:footer="567" w:gutter="0"/>
       <w:pgNumType w:start="0"/>
@@ -25995,6 +27109,7 @@
     <w:rsid w:val="001A56B6"/>
     <w:rsid w:val="001A6F8F"/>
     <w:rsid w:val="00220CD5"/>
+    <w:rsid w:val="00242F69"/>
     <w:rsid w:val="00285FC7"/>
     <w:rsid w:val="00296F8F"/>
     <w:rsid w:val="002A48CE"/>
@@ -26003,6 +27118,7 @@
     <w:rsid w:val="00314A2A"/>
     <w:rsid w:val="003220C8"/>
     <w:rsid w:val="00397ED4"/>
+    <w:rsid w:val="003E799B"/>
     <w:rsid w:val="00416DE4"/>
     <w:rsid w:val="00476D41"/>
     <w:rsid w:val="0049719B"/>

</xml_diff>